<commit_message>
Added frontpage template for performanceLevelReport. Changed front page templates with better page numbering. Added thread locks(Mutex) to thread critical processes. Added class for calculating pl. Added thread lock object to BaseReportGenerateForm.
</commit_message>
<xml_diff>
--- a/Applicatie Risicoanalyse/Resources/PerformanceLevelRiskPageTemplate.docx
+++ b/Applicatie Risicoanalyse/Resources/PerformanceLevelRiskPageTemplate.docx
@@ -1713,8 +1713,6 @@
         </w:rPr>
         <w:tab/>
       </w:r>
-      <w:bookmarkStart w:id="0" w:name="_GoBack"/>
-      <w:bookmarkEnd w:id="0"/>
       <w:r>
         <w:rPr>
           <w:rFonts w:ascii="Gotham Light" w:hAnsi="Gotham Light"/>
@@ -2107,6 +2105,16 @@
         </w:rPr>
         <w:t>(PLr)</w:t>
       </w:r>
+      <w:r>
+        <w:rPr>
+          <w:rFonts w:ascii="Gotham Light" w:hAnsi="Gotham Light"/>
+          <w:b/>
+          <w:lang w:val="en-GB"/>
+        </w:rPr>
+        <w:t xml:space="preserve">Required </w:t>
+      </w:r>
+      <w:bookmarkStart w:id="0" w:name="_GoBack"/>
+      <w:bookmarkEnd w:id="0"/>
       <w:r>
         <w:rPr>
           <w:rFonts w:ascii="Gotham Light" w:hAnsi="Gotham Light"/>
@@ -3086,7 +3094,7 @@
 </file>
 
 <file path=customXml/itemProps1.xml><?xml version="1.0" encoding="utf-8"?>
-<ds:datastoreItem xmlns:ds="http://schemas.openxmlformats.org/officeDocument/2006/customXml" ds:itemID="{226DC3CB-76FE-4469-BD1A-557B144A4711}">
+<ds:datastoreItem xmlns:ds="http://schemas.openxmlformats.org/officeDocument/2006/customXml" ds:itemID="{0956F461-4B08-44D1-BCAF-03D3FD8326DA}">
   <ds:schemaRefs>
     <ds:schemaRef ds:uri="http://schemas.openxmlformats.org/officeDocument/2006/bibliography"/>
   </ds:schemaRefs>

</xml_diff>

<commit_message>
Performance improvements for generating reports. Removed top padding at remaingrisk templates. Added project revision to project topbar. Updated gitignore. Small indent fix in pl en risk assessment report.
</commit_message>
<xml_diff>
--- a/Applicatie Risicoanalyse/Resources/PerformanceLevelRiskPageTemplate.docx
+++ b/Applicatie Risicoanalyse/Resources/PerformanceLevelRiskPageTemplate.docx
@@ -161,56 +161,28 @@
           <w:b/>
           <w:sz w:val="32"/>
         </w:rPr>
+        <w:t>&lt;CustomerName&gt;</w:t>
+      </w:r>
+      <w:r>
+        <w:rPr>
+          <w:rFonts w:ascii="Gotham Light" w:hAnsi="Gotham Light"/>
+          <w:b/>
+          <w:sz w:val="36"/>
+        </w:rPr>
+        <w:tab/>
+      </w:r>
+      <w:r>
+        <w:rPr>
+          <w:rFonts w:ascii="Gotham Light" w:hAnsi="Gotham Light"/>
+          <w:b/>
+        </w:rPr>
         <w:t>&lt;</w:t>
       </w:r>
-      <w:proofErr w:type="spellStart"/>
-      <w:r>
-        <w:rPr>
-          <w:rFonts w:ascii="Gotham Light" w:hAnsi="Gotham Light"/>
-          <w:b/>
-          <w:sz w:val="32"/>
-        </w:rPr>
-        <w:t>CustomerName</w:t>
-      </w:r>
-      <w:proofErr w:type="spellEnd"/>
-      <w:r>
-        <w:rPr>
-          <w:rFonts w:ascii="Gotham Light" w:hAnsi="Gotham Light"/>
-          <w:b/>
-          <w:sz w:val="32"/>
-        </w:rPr>
-        <w:t>&gt;</w:t>
-      </w:r>
-      <w:bookmarkStart w:id="0" w:name="_GoBack"/>
-      <w:bookmarkEnd w:id="0"/>
-      <w:r>
-        <w:rPr>
-          <w:rFonts w:ascii="Gotham Light" w:hAnsi="Gotham Light"/>
-          <w:b/>
-          <w:sz w:val="36"/>
-        </w:rPr>
-        <w:tab/>
-      </w:r>
-      <w:r>
-        <w:rPr>
-          <w:rFonts w:ascii="Gotham Light" w:hAnsi="Gotham Light"/>
-          <w:b/>
-        </w:rPr>
-        <w:t>&lt;</w:t>
-      </w:r>
-      <w:proofErr w:type="spellStart"/>
-      <w:r>
-        <w:rPr>
-          <w:rFonts w:ascii="Gotham Light" w:hAnsi="Gotham Light"/>
-        </w:rPr>
-        <w:t>MachineInfo</w:t>
-      </w:r>
-      <w:proofErr w:type="spellEnd"/>
-      <w:r>
-        <w:rPr>
-          <w:rFonts w:ascii="Gotham Light" w:hAnsi="Gotham Light"/>
-        </w:rPr>
-        <w:t>&gt;</w:t>
+      <w:r>
+        <w:rPr>
+          <w:rFonts w:ascii="Gotham Light" w:hAnsi="Gotham Light"/>
+        </w:rPr>
+        <w:t>MachineInfo&gt;</w:t>
       </w:r>
     </w:p>
     <w:p>
@@ -231,55 +203,14 @@
         <w:rPr>
           <w:rFonts w:ascii="Gotham Light" w:hAnsi="Gotham Light"/>
         </w:rPr>
-        <w:t>&lt;</w:t>
-      </w:r>
-      <w:proofErr w:type="spellStart"/>
-      <w:r>
-        <w:rPr>
-          <w:rFonts w:ascii="Gotham Light" w:hAnsi="Gotham Light"/>
-        </w:rPr>
-        <w:t>RiskGroup</w:t>
-      </w:r>
-      <w:proofErr w:type="spellEnd"/>
-      <w:r>
-        <w:rPr>
-          <w:rFonts w:ascii="Gotham Light" w:hAnsi="Gotham Light"/>
-        </w:rPr>
-        <w:t>&gt;</w:t>
-      </w:r>
-      <w:r>
-        <w:rPr>
-          <w:rFonts w:ascii="Gotham Light" w:hAnsi="Gotham Light"/>
-        </w:rPr>
-        <w:tab/>
-      </w:r>
-      <w:proofErr w:type="spellStart"/>
-      <w:r>
-        <w:rPr>
-          <w:rFonts w:ascii="Gotham Light" w:hAnsi="Gotham Light"/>
-        </w:rPr>
-        <w:t>RiskID</w:t>
-      </w:r>
-      <w:proofErr w:type="spellEnd"/>
-      <w:r>
-        <w:rPr>
-          <w:rFonts w:ascii="Gotham Light" w:hAnsi="Gotham Light"/>
-        </w:rPr>
-        <w:t>: &lt;</w:t>
-      </w:r>
-      <w:proofErr w:type="spellStart"/>
-      <w:r>
-        <w:rPr>
-          <w:rFonts w:ascii="Gotham Light" w:hAnsi="Gotham Light"/>
-        </w:rPr>
-        <w:t>RiskID</w:t>
-      </w:r>
-      <w:proofErr w:type="spellEnd"/>
-      <w:r>
-        <w:rPr>
-          <w:rFonts w:ascii="Gotham Light" w:hAnsi="Gotham Light"/>
-        </w:rPr>
-        <w:t>&gt;</w:t>
+        <w:t>&lt;RiskGroup&gt;</w:t>
+      </w:r>
+      <w:r>
+        <w:rPr>
+          <w:rFonts w:ascii="Gotham Light" w:hAnsi="Gotham Light"/>
+        </w:rPr>
+        <w:tab/>
+        <w:t>RiskID: &lt;RiskID&gt;</w:t>
       </w:r>
     </w:p>
     <w:p>
@@ -310,27 +241,7 @@
           <w:sz w:val="28"/>
           <w:lang w:val="en-GB"/>
         </w:rPr>
-        <w:t>&lt;</w:t>
-      </w:r>
-      <w:proofErr w:type="spellStart"/>
-      <w:r>
-        <w:rPr>
-          <w:rFonts w:ascii="Gotham Light" w:hAnsi="Gotham Light"/>
-          <w:color w:val="FF0000"/>
-          <w:sz w:val="28"/>
-          <w:lang w:val="en-GB"/>
-        </w:rPr>
-        <w:t>BriefActionDescription</w:t>
-      </w:r>
-      <w:proofErr w:type="spellEnd"/>
-      <w:r>
-        <w:rPr>
-          <w:rFonts w:ascii="Gotham Light" w:hAnsi="Gotham Light"/>
-          <w:color w:val="FF0000"/>
-          <w:sz w:val="28"/>
-          <w:lang w:val="en-GB"/>
-        </w:rPr>
-        <w:t>&gt;</w:t>
+        <w:t>&lt;BriefActionDescription&gt;</w:t>
       </w:r>
     </w:p>
     <w:p>
@@ -781,6 +692,29 @@
     <w:p>
       <w:pPr>
         <w:spacing w:after="0"/>
+        <w:ind w:left="720" w:right="284"/>
+        <w:rPr>
+          <w:rFonts w:ascii="Gotham Light" w:hAnsi="Gotham Light"/>
+          <w:i/>
+          <w:sz w:val="18"/>
+          <w:lang w:val="en-GB"/>
+        </w:rPr>
+      </w:pPr>
+      <w:bookmarkStart w:id="0" w:name="_GoBack"/>
+      <w:bookmarkEnd w:id="0"/>
+      <w:r>
+        <w:rPr>
+          <w:rFonts w:ascii="Gotham Light" w:hAnsi="Gotham Light"/>
+          <w:i/>
+          <w:sz w:val="18"/>
+          <w:lang w:val="en-GB"/>
+        </w:rPr>
+        <w:t>&lt;ActionEvent&gt;</w:t>
+      </w:r>
+    </w:p>
+    <w:p>
+      <w:pPr>
+        <w:spacing w:after="0"/>
         <w:ind w:right="284"/>
         <w:rPr>
           <w:rFonts w:ascii="Gotham Light" w:hAnsi="Gotham Light"/>
@@ -789,75 +723,25 @@
           <w:lang w:val="en-GB"/>
         </w:rPr>
       </w:pPr>
-      <w:r>
+    </w:p>
+    <w:p>
+      <w:pPr>
+        <w:spacing w:after="0"/>
+        <w:ind w:right="284"/>
         <w:rPr>
           <w:rFonts w:ascii="Gotham Light" w:hAnsi="Gotham Light"/>
           <w:b/>
           <w:sz w:val="20"/>
           <w:lang w:val="en-GB"/>
         </w:rPr>
-        <w:tab/>
-      </w:r>
-      <w:r>
-        <w:rPr>
-          <w:rFonts w:ascii="Gotham Light" w:hAnsi="Gotham Light"/>
-          <w:i/>
-          <w:sz w:val="18"/>
-          <w:lang w:val="en-GB"/>
-        </w:rPr>
-        <w:t>&lt;</w:t>
-      </w:r>
-      <w:proofErr w:type="spellStart"/>
-      <w:r>
-        <w:rPr>
-          <w:rFonts w:ascii="Gotham Light" w:hAnsi="Gotham Light"/>
-          <w:i/>
-          <w:sz w:val="18"/>
-          <w:lang w:val="en-GB"/>
-        </w:rPr>
-        <w:t>ActionEvent</w:t>
-      </w:r>
-      <w:proofErr w:type="spellEnd"/>
-      <w:r>
-        <w:rPr>
-          <w:rFonts w:ascii="Gotham Light" w:hAnsi="Gotham Light"/>
-          <w:i/>
-          <w:sz w:val="18"/>
-          <w:lang w:val="en-GB"/>
-        </w:rPr>
-        <w:t>&gt;</w:t>
-      </w:r>
-    </w:p>
-    <w:p>
-      <w:pPr>
-        <w:spacing w:after="0"/>
-        <w:ind w:right="284"/>
-        <w:rPr>
-          <w:rFonts w:ascii="Gotham Light" w:hAnsi="Gotham Light"/>
-          <w:i/>
-          <w:sz w:val="18"/>
-          <w:lang w:val="en-GB"/>
-        </w:rPr>
-      </w:pPr>
-    </w:p>
-    <w:p>
-      <w:pPr>
-        <w:spacing w:after="0"/>
-        <w:ind w:right="284"/>
+      </w:pPr>
+      <w:r>
         <w:rPr>
           <w:rFonts w:ascii="Gotham Light" w:hAnsi="Gotham Light"/>
           <w:b/>
           <w:sz w:val="20"/>
           <w:lang w:val="en-GB"/>
         </w:rPr>
-      </w:pPr>
-      <w:r>
-        <w:rPr>
-          <w:rFonts w:ascii="Gotham Light" w:hAnsi="Gotham Light"/>
-          <w:b/>
-          <w:sz w:val="20"/>
-          <w:lang w:val="en-GB"/>
-        </w:rPr>
         <w:t xml:space="preserve">  Hazard</w:t>
       </w:r>
     </w:p>
@@ -915,27 +799,7 @@
           <w:sz w:val="18"/>
           <w:lang w:val="en-GB"/>
         </w:rPr>
-        <w:t>&lt;</w:t>
-      </w:r>
-      <w:proofErr w:type="spellStart"/>
-      <w:r>
-        <w:rPr>
-          <w:rFonts w:ascii="Gotham Light" w:hAnsi="Gotham Light"/>
-          <w:i/>
-          <w:sz w:val="18"/>
-          <w:lang w:val="en-GB"/>
-        </w:rPr>
-        <w:t>HazardSource</w:t>
-      </w:r>
-      <w:proofErr w:type="spellEnd"/>
-      <w:r>
-        <w:rPr>
-          <w:rFonts w:ascii="Gotham Light" w:hAnsi="Gotham Light"/>
-          <w:i/>
-          <w:sz w:val="18"/>
-          <w:lang w:val="en-GB"/>
-        </w:rPr>
-        <w:t>&gt;</w:t>
+        <w:t>&lt;HazardSource&gt;</w:t>
       </w:r>
       <w:r>
         <w:rPr>
@@ -1271,27 +1135,7 @@
           <w:sz w:val="18"/>
           <w:lang w:val="en-GB"/>
         </w:rPr>
-        <w:t>&lt;</w:t>
-      </w:r>
-      <w:proofErr w:type="spellStart"/>
-      <w:r>
-        <w:rPr>
-          <w:rFonts w:ascii="Gotham Light" w:hAnsi="Gotham Light"/>
-          <w:i/>
-          <w:sz w:val="18"/>
-          <w:lang w:val="en-GB"/>
-        </w:rPr>
-        <w:t>RiskReductionInfo</w:t>
-      </w:r>
-      <w:proofErr w:type="spellEnd"/>
-      <w:r>
-        <w:rPr>
-          <w:rFonts w:ascii="Gotham Light" w:hAnsi="Gotham Light"/>
-          <w:i/>
-          <w:sz w:val="18"/>
-          <w:lang w:val="en-GB"/>
-        </w:rPr>
-        <w:t>&gt;</w:t>
+        <w:t>&lt;RiskReductionInfo&gt;</w:t>
       </w:r>
     </w:p>
     <w:p>
@@ -1608,27 +1452,7 @@
           <w:sz w:val="18"/>
           <w:lang w:val="en-GB"/>
         </w:rPr>
-        <w:t>&lt;</w:t>
-      </w:r>
-      <w:proofErr w:type="spellStart"/>
-      <w:r>
-        <w:rPr>
-          <w:rFonts w:ascii="Gotham Light" w:hAnsi="Gotham Light"/>
-          <w:i/>
-          <w:sz w:val="18"/>
-          <w:lang w:val="en-GB"/>
-        </w:rPr>
-        <w:t>MinimalAdditionInfo</w:t>
-      </w:r>
-      <w:proofErr w:type="spellEnd"/>
-      <w:r>
-        <w:rPr>
-          <w:rFonts w:ascii="Gotham Light" w:hAnsi="Gotham Light"/>
-          <w:i/>
-          <w:sz w:val="18"/>
-          <w:lang w:val="en-GB"/>
-        </w:rPr>
-        <w:t>&gt;</w:t>
+        <w:t>&lt;MinimalAdditionInfo&gt;</w:t>
       </w:r>
     </w:p>
     <w:p>
@@ -1853,18 +1677,8 @@
           <w:lang w:val="en-GB"/>
         </w:rPr>
         <w:tab/>
-      </w:r>
-      <w:proofErr w:type="spellStart"/>
-      <w:r>
-        <w:rPr>
-          <w:rFonts w:ascii="Gotham Light" w:hAnsi="Gotham Light"/>
-          <w:b/>
-          <w:sz w:val="20"/>
-          <w:lang w:val="en-GB"/>
-        </w:rPr>
         <w:t>Risk</w:t>
       </w:r>
-      <w:proofErr w:type="spellEnd"/>
       <w:r>
         <w:rPr>
           <w:rFonts w:ascii="Gotham Light" w:hAnsi="Gotham Light"/>
@@ -1988,9 +1802,8 @@
           <w:szCs w:val="18"/>
           <w:lang w:val="en-GB"/>
         </w:rPr>
-        <w:t>&lt;</w:t>
-      </w:r>
-      <w:proofErr w:type="spellStart"/>
+        <w:t>&lt;SEWeightB&gt;</w:t>
+      </w:r>
       <w:r>
         <w:rPr>
           <w:rFonts w:ascii="Gotham Light" w:hAnsi="Gotham Light"/>
@@ -1999,58 +1812,17 @@
           <w:szCs w:val="18"/>
           <w:lang w:val="en-GB"/>
         </w:rPr>
-        <w:t>SEWeightB</w:t>
-      </w:r>
-      <w:proofErr w:type="spellEnd"/>
-      <w:r>
-        <w:rPr>
-          <w:rFonts w:ascii="Gotham Light" w:hAnsi="Gotham Light"/>
-          <w:i/>
-          <w:sz w:val="18"/>
-          <w:szCs w:val="18"/>
-          <w:lang w:val="en-GB"/>
-        </w:rPr>
-        <w:t>&gt;</w:t>
-      </w:r>
-      <w:r>
-        <w:rPr>
-          <w:rFonts w:ascii="Gotham Light" w:hAnsi="Gotham Light"/>
-          <w:i/>
-          <w:sz w:val="18"/>
-          <w:szCs w:val="18"/>
-          <w:lang w:val="en-GB"/>
-        </w:rPr>
-        <w:tab/>
-      </w:r>
-      <w:r>
-        <w:rPr>
-          <w:rFonts w:ascii="Gotham Light" w:hAnsi="Gotham Light"/>
-          <w:i/>
-          <w:sz w:val="18"/>
-          <w:lang w:val="en-GB"/>
-        </w:rPr>
-        <w:tab/>
-        <w:t>&lt;</w:t>
-      </w:r>
-      <w:proofErr w:type="spellStart"/>
-      <w:r>
-        <w:rPr>
-          <w:rFonts w:ascii="Gotham Light" w:hAnsi="Gotham Light"/>
-          <w:i/>
-          <w:sz w:val="18"/>
-          <w:lang w:val="en-GB"/>
-        </w:rPr>
-        <w:t>SEWeightPL</w:t>
-      </w:r>
-      <w:proofErr w:type="spellEnd"/>
-      <w:r>
-        <w:rPr>
-          <w:rFonts w:ascii="Gotham Light" w:hAnsi="Gotham Light"/>
-          <w:i/>
-          <w:sz w:val="18"/>
-          <w:lang w:val="en-GB"/>
-        </w:rPr>
-        <w:t>&gt;</w:t>
+        <w:tab/>
+      </w:r>
+      <w:r>
+        <w:rPr>
+          <w:rFonts w:ascii="Gotham Light" w:hAnsi="Gotham Light"/>
+          <w:i/>
+          <w:sz w:val="18"/>
+          <w:lang w:val="en-GB"/>
+        </w:rPr>
+        <w:tab/>
+        <w:t>&lt;SEWeightPL&gt;</w:t>
       </w:r>
     </w:p>
     <w:p>
@@ -2108,9 +1880,8 @@
           <w:szCs w:val="18"/>
           <w:lang w:val="en-GB"/>
         </w:rPr>
-        <w:t>&lt;</w:t>
-      </w:r>
-      <w:proofErr w:type="spellStart"/>
+        <w:t>&lt;FRWeightB&gt;</w:t>
+      </w:r>
       <w:r>
         <w:rPr>
           <w:rFonts w:ascii="Gotham Light" w:hAnsi="Gotham Light"/>
@@ -2119,9 +1890,8 @@
           <w:szCs w:val="18"/>
           <w:lang w:val="en-GB"/>
         </w:rPr>
-        <w:t>FRWeightB</w:t>
-      </w:r>
-      <w:proofErr w:type="spellEnd"/>
+        <w:tab/>
+      </w:r>
       <w:r>
         <w:rPr>
           <w:rFonts w:ascii="Gotham Light" w:hAnsi="Gotham Light"/>
@@ -2130,48 +1900,17 @@
           <w:szCs w:val="18"/>
           <w:lang w:val="en-GB"/>
         </w:rPr>
-        <w:t>&gt;</w:t>
-      </w:r>
-      <w:r>
-        <w:rPr>
-          <w:rFonts w:ascii="Gotham Light" w:hAnsi="Gotham Light"/>
-          <w:i/>
-          <w:sz w:val="18"/>
-          <w:szCs w:val="18"/>
-          <w:lang w:val="en-GB"/>
-        </w:rPr>
-        <w:tab/>
-      </w:r>
-      <w:r>
-        <w:rPr>
-          <w:rFonts w:ascii="Gotham Light" w:hAnsi="Gotham Light"/>
-          <w:i/>
-          <w:sz w:val="18"/>
-          <w:szCs w:val="18"/>
-          <w:lang w:val="en-GB"/>
-        </w:rPr>
-        <w:tab/>
-      </w:r>
-      <w:r>
-        <w:rPr>
-          <w:rFonts w:ascii="Gotham Light" w:hAnsi="Gotham Light"/>
-          <w:i/>
-          <w:sz w:val="18"/>
-          <w:lang w:val="en-GB"/>
-        </w:rPr>
-        <w:t>&lt;</w:t>
-      </w:r>
-      <w:proofErr w:type="spellStart"/>
-      <w:r>
-        <w:rPr>
-          <w:rFonts w:ascii="Gotham Light" w:hAnsi="Gotham Light"/>
-          <w:i/>
-          <w:sz w:val="18"/>
-          <w:lang w:val="en-GB"/>
-        </w:rPr>
-        <w:t>FRWeightPL</w:t>
-      </w:r>
-      <w:proofErr w:type="spellEnd"/>
+        <w:tab/>
+      </w:r>
+      <w:r>
+        <w:rPr>
+          <w:rFonts w:ascii="Gotham Light" w:hAnsi="Gotham Light"/>
+          <w:i/>
+          <w:sz w:val="18"/>
+          <w:lang w:val="en-GB"/>
+        </w:rPr>
+        <w:t>&lt;FRWeightPL</w:t>
+      </w:r>
       <w:r>
         <w:rPr>
           <w:rFonts w:ascii="Gotham Light" w:hAnsi="Gotham Light"/>
@@ -2231,7 +1970,6 @@
         </w:rPr>
         <w:t>&lt;</w:t>
       </w:r>
-      <w:proofErr w:type="spellStart"/>
       <w:r>
         <w:rPr>
           <w:rFonts w:ascii="Gotham Light" w:hAnsi="Gotham Light"/>
@@ -2248,17 +1986,7 @@
           <w:sz w:val="18"/>
           <w:lang w:val="en-GB"/>
         </w:rPr>
-        <w:t>WeightB</w:t>
-      </w:r>
-      <w:proofErr w:type="spellEnd"/>
-      <w:r>
-        <w:rPr>
-          <w:rFonts w:ascii="Gotham Light" w:hAnsi="Gotham Light"/>
-          <w:i/>
-          <w:sz w:val="18"/>
-          <w:lang w:val="en-GB"/>
-        </w:rPr>
-        <w:t>&gt;</w:t>
+        <w:t>WeightB&gt;</w:t>
       </w:r>
       <w:r>
         <w:rPr>
@@ -2290,7 +2018,6 @@
         </w:rPr>
         <w:t>&lt;</w:t>
       </w:r>
-      <w:proofErr w:type="spellStart"/>
       <w:r>
         <w:rPr>
           <w:rFonts w:ascii="Gotham Light" w:hAnsi="Gotham Light"/>
@@ -2300,7 +2027,6 @@
         </w:rPr>
         <w:t>AVWeightPL</w:t>
       </w:r>
-      <w:proofErr w:type="spellEnd"/>
       <w:r>
         <w:rPr>
           <w:rFonts w:ascii="Gotham Light" w:hAnsi="Gotham Light"/>
@@ -2370,25 +2096,7 @@
           <w:b/>
           <w:lang w:val="en-GB"/>
         </w:rPr>
-        <w:t>(</w:t>
-      </w:r>
-      <w:proofErr w:type="spellStart"/>
-      <w:r>
-        <w:rPr>
-          <w:rFonts w:ascii="Gotham Light" w:hAnsi="Gotham Light"/>
-          <w:b/>
-          <w:lang w:val="en-GB"/>
-        </w:rPr>
-        <w:t>PLr</w:t>
-      </w:r>
-      <w:proofErr w:type="spellEnd"/>
-      <w:r>
-        <w:rPr>
-          <w:rFonts w:ascii="Gotham Light" w:hAnsi="Gotham Light"/>
-          <w:b/>
-          <w:lang w:val="en-GB"/>
-        </w:rPr>
-        <w:t>)</w:t>
+        <w:t>(PLr)</w:t>
       </w:r>
       <w:r>
         <w:rPr>
@@ -2415,7 +2123,6 @@
         </w:rPr>
         <w:t>&lt;</w:t>
       </w:r>
-      <w:proofErr w:type="spellStart"/>
       <w:r>
         <w:rPr>
           <w:rFonts w:ascii="Gotham Light" w:hAnsi="Gotham Light"/>
@@ -2425,7 +2132,6 @@
         </w:rPr>
         <w:t>PerformanceLevel</w:t>
       </w:r>
-      <w:proofErr w:type="spellEnd"/>
       <w:r>
         <w:rPr>
           <w:rFonts w:ascii="Gotham Light" w:hAnsi="Gotham Light"/>
@@ -3379,7 +3085,7 @@
 </file>
 
 <file path=customXml/itemProps1.xml><?xml version="1.0" encoding="utf-8"?>
-<ds:datastoreItem xmlns:ds="http://schemas.openxmlformats.org/officeDocument/2006/customXml" ds:itemID="{49C82DE6-3632-461F-8853-C902B168706F}">
+<ds:datastoreItem xmlns:ds="http://schemas.openxmlformats.org/officeDocument/2006/customXml" ds:itemID="{4FEC069D-0B25-4F4A-A30B-D499BBCC6B46}">
   <ds:schemaRefs>
     <ds:schemaRef ds:uri="http://schemas.openxmlformats.org/officeDocument/2006/bibliography"/>
   </ds:schemaRefs>

</xml_diff>

<commit_message>
Added templates for Word 2010. Moved Word 2013+ templates to folder. Fixed dubbleclick buttons by risk estimation. Lowerd alpha level on risk estimation. Updated outlining creating new project. Decreased size add risktoproject form.
</commit_message>
<xml_diff>
--- a/Applicatie Risicoanalyse/Resources/PerformanceLevelRiskPageTemplate.docx
+++ b/Applicatie Risicoanalyse/Resources/PerformanceLevelRiskPageTemplate.docx
@@ -1,12 +1,10 @@
 
 <file path=word/document.xml><?xml version="1.0" encoding="utf-8"?>
-<w:document xmlns:wpc="http://schemas.microsoft.com/office/word/2010/wordprocessingCanvas" xmlns:cx="http://schemas.microsoft.com/office/drawing/2014/chartex" xmlns:cx1="http://schemas.microsoft.com/office/drawing/2015/9/8/chartex" xmlns:cx2="http://schemas.microsoft.com/office/drawing/2015/10/21/chartex" xmlns:mc="http://schemas.openxmlformats.org/markup-compatibility/2006" xmlns:o="urn:schemas-microsoft-com:office:office" xmlns:r="http://schemas.openxmlformats.org/officeDocument/2006/relationships" xmlns:m="http://schemas.openxmlformats.org/officeDocument/2006/math" xmlns:v="urn:schemas-microsoft-com:vml" xmlns:wp14="http://schemas.microsoft.com/office/word/2010/wordprocessingDrawing" xmlns:wp="http://schemas.openxmlformats.org/drawingml/2006/wordprocessingDrawing" xmlns:w10="urn:schemas-microsoft-com:office:word" xmlns:w="http://schemas.openxmlformats.org/wordprocessingml/2006/main" xmlns:w14="http://schemas.microsoft.com/office/word/2010/wordml" xmlns:w15="http://schemas.microsoft.com/office/word/2012/wordml" xmlns:w16se="http://schemas.microsoft.com/office/word/2015/wordml/symex" xmlns:wpg="http://schemas.microsoft.com/office/word/2010/wordprocessingGroup" xmlns:wpi="http://schemas.microsoft.com/office/word/2010/wordprocessingInk" xmlns:wne="http://schemas.microsoft.com/office/word/2006/wordml" xmlns:wps="http://schemas.microsoft.com/office/word/2010/wordprocessingShape" mc:Ignorable="w14 w15 w16se wp14">
+<w:document xmlns:wpc="http://schemas.microsoft.com/office/word/2010/wordprocessingCanvas" xmlns:mc="http://schemas.openxmlformats.org/markup-compatibility/2006" xmlns:o="urn:schemas-microsoft-com:office:office" xmlns:r="http://schemas.openxmlformats.org/officeDocument/2006/relationships" xmlns:m="http://schemas.openxmlformats.org/officeDocument/2006/math" xmlns:v="urn:schemas-microsoft-com:vml" xmlns:wp14="http://schemas.microsoft.com/office/word/2010/wordprocessingDrawing" xmlns:wp="http://schemas.openxmlformats.org/drawingml/2006/wordprocessingDrawing" xmlns:w10="urn:schemas-microsoft-com:office:word" xmlns:w="http://schemas.openxmlformats.org/wordprocessingml/2006/main" xmlns:w14="http://schemas.microsoft.com/office/word/2010/wordml" xmlns:wpg="http://schemas.microsoft.com/office/word/2010/wordprocessingGroup" xmlns:wpi="http://schemas.microsoft.com/office/word/2010/wordprocessingInk" xmlns:wne="http://schemas.microsoft.com/office/word/2006/wordml" xmlns:wps="http://schemas.microsoft.com/office/word/2010/wordprocessingShape" mc:Ignorable="w14 wp14">
   <w:body>
-    <w:bookmarkStart w:id="0" w:name="_GoBack"/>
-    <w:bookmarkEnd w:id="0"/>
-    <w:p>
-      <w:pPr>
-        <w:pStyle w:val="Koptekst"/>
+    <w:p>
+      <w:pPr>
+        <w:pStyle w:val="Header"/>
         <w:tabs>
           <w:tab w:val="clear" w:pos="4513"/>
           <w:tab w:val="clear" w:pos="9026"/>
@@ -14,13 +12,14 @@
         </w:tabs>
         <w:rPr>
           <w:rFonts w:ascii="Gotham Light" w:hAnsi="Gotham Light"/>
+          <w:lang w:val="en-US"/>
         </w:rPr>
       </w:pPr>
       <w:r>
         <w:rPr>
           <w:noProof/>
           <w:sz w:val="20"/>
-          <w:lang w:val="en-GB" w:eastAsia="en-GB"/>
+          <w:lang w:eastAsia="nl-NL"/>
         </w:rPr>
         <mc:AlternateContent>
           <mc:Choice Requires="wps">
@@ -88,7 +87,7 @@
               </wp:anchor>
             </w:drawing>
           </mc:Choice>
-          <mc:Fallback>
+          <mc:Fallback xmlns:w16se="http://schemas.microsoft.com/office/word/2015/wordml/symex" xmlns:w15="http://schemas.microsoft.com/office/word/2012/wordml" xmlns:cx2="http://schemas.microsoft.com/office/drawing/2015/10/21/chartex" xmlns:cx1="http://schemas.microsoft.com/office/drawing/2015/9/8/chartex" xmlns:cx="http://schemas.microsoft.com/office/drawing/2014/chartex">
             <w:pict>
               <v:rect w14:anchorId="41E69D1D" id="Rechthoek 2" o:spid="_x0000_s1026" style="position:absolute;margin-left:1.65pt;margin-top:21.6pt;width:268.7pt;height:3.6pt;z-index:251660288;visibility:visible;mso-wrap-style:square;mso-width-percent:0;mso-height-percent:0;mso-wrap-distance-left:9pt;mso-wrap-distance-top:0;mso-wrap-distance-right:9pt;mso-wrap-distance-bottom:0;mso-position-horizontal:absolute;mso-position-horizontal-relative:text;mso-position-vertical:absolute;mso-position-vertical-relative:text;mso-width-percent:0;mso-height-percent:0;mso-width-relative:margin;mso-height-relative:margin;v-text-anchor:middle" o:gfxdata="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" fillcolor="#5b9bd5 [3204]" stroked="f" strokeweight="1pt"/>
             </w:pict>
@@ -99,7 +98,7 @@
         <w:rPr>
           <w:noProof/>
           <w:sz w:val="20"/>
-          <w:lang w:val="en-GB" w:eastAsia="en-GB"/>
+          <w:lang w:eastAsia="nl-NL"/>
         </w:rPr>
         <w:drawing>
           <wp:anchor distT="0" distB="0" distL="114300" distR="114300" simplePos="0" relativeHeight="251659264" behindDoc="1" locked="1" layoutInCell="1" allowOverlap="1" wp14:anchorId="611424CE" wp14:editId="5CD4E746">
@@ -125,7 +124,7 @@
                     <pic:cNvPicPr/>
                   </pic:nvPicPr>
                   <pic:blipFill>
-                    <a:blip r:embed="rId7" cstate="print">
+                    <a:blip r:embed="rId8" cstate="print">
                       <a:extLst>
                         <a:ext uri="{28A0092B-C50C-407E-A947-70E740481C1C}">
                           <a14:useLocalDpi xmlns:a14="http://schemas.microsoft.com/office/drawing/2010/main" val="0"/>
@@ -162,14 +161,36 @@
           <w:rFonts w:ascii="Gotham Light" w:hAnsi="Gotham Light"/>
           <w:b/>
           <w:sz w:val="32"/>
-        </w:rPr>
-        <w:t>&lt;CustomerName&gt;</w:t>
+          <w:lang w:val="en-US"/>
+        </w:rPr>
+        <w:t>&lt;</w:t>
+      </w:r>
+      <w:proofErr w:type="spellStart"/>
+      <w:r>
+        <w:rPr>
+          <w:rFonts w:ascii="Gotham Light" w:hAnsi="Gotham Light"/>
+          <w:b/>
+          <w:sz w:val="32"/>
+          <w:lang w:val="en-US"/>
+        </w:rPr>
+        <w:t>CustomerName</w:t>
+      </w:r>
+      <w:proofErr w:type="spellEnd"/>
+      <w:r>
+        <w:rPr>
+          <w:rFonts w:ascii="Gotham Light" w:hAnsi="Gotham Light"/>
+          <w:b/>
+          <w:sz w:val="32"/>
+          <w:lang w:val="en-US"/>
+        </w:rPr>
+        <w:t>&gt;</w:t>
       </w:r>
       <w:r>
         <w:rPr>
           <w:rFonts w:ascii="Gotham Light" w:hAnsi="Gotham Light"/>
           <w:b/>
           <w:sz w:val="36"/>
+          <w:lang w:val="en-US"/>
         </w:rPr>
         <w:tab/>
       </w:r>
@@ -177,19 +198,30 @@
         <w:rPr>
           <w:rFonts w:ascii="Gotham Light" w:hAnsi="Gotham Light"/>
           <w:b/>
+          <w:lang w:val="en-US"/>
         </w:rPr>
         <w:t>&lt;</w:t>
       </w:r>
-      <w:r>
-        <w:rPr>
-          <w:rFonts w:ascii="Gotham Light" w:hAnsi="Gotham Light"/>
-        </w:rPr>
-        <w:t>MachineInfo&gt;</w:t>
-      </w:r>
-    </w:p>
-    <w:p>
-      <w:pPr>
-        <w:pStyle w:val="Koptekst"/>
+      <w:proofErr w:type="spellStart"/>
+      <w:r>
+        <w:rPr>
+          <w:rFonts w:ascii="Gotham Light" w:hAnsi="Gotham Light"/>
+          <w:lang w:val="en-US"/>
+        </w:rPr>
+        <w:t>MachineInfo</w:t>
+      </w:r>
+      <w:proofErr w:type="spellEnd"/>
+      <w:r>
+        <w:rPr>
+          <w:rFonts w:ascii="Gotham Light" w:hAnsi="Gotham Light"/>
+          <w:lang w:val="en-US"/>
+        </w:rPr>
+        <w:t>&gt;</w:t>
+      </w:r>
+    </w:p>
+    <w:p>
+      <w:pPr>
+        <w:pStyle w:val="Header"/>
         <w:tabs>
           <w:tab w:val="clear" w:pos="4513"/>
           <w:tab w:val="clear" w:pos="9026"/>
@@ -199,20 +231,70 @@
         <w:ind w:right="-314"/>
         <w:rPr>
           <w:rFonts w:ascii="Gotham Light" w:hAnsi="Gotham Light"/>
-        </w:rPr>
-      </w:pPr>
-      <w:r>
-        <w:rPr>
-          <w:rFonts w:ascii="Gotham Light" w:hAnsi="Gotham Light"/>
-        </w:rPr>
-        <w:t>&lt;RiskGroup&gt;</w:t>
-      </w:r>
-      <w:r>
-        <w:rPr>
-          <w:rFonts w:ascii="Gotham Light" w:hAnsi="Gotham Light"/>
+          <w:lang w:val="en-US"/>
+        </w:rPr>
+      </w:pPr>
+      <w:r>
+        <w:rPr>
+          <w:rFonts w:ascii="Gotham Light" w:hAnsi="Gotham Light"/>
+          <w:lang w:val="en-US"/>
+        </w:rPr>
+        <w:t>&lt;</w:t>
+      </w:r>
+      <w:proofErr w:type="spellStart"/>
+      <w:r>
+        <w:rPr>
+          <w:rFonts w:ascii="Gotham Light" w:hAnsi="Gotham Light"/>
+          <w:lang w:val="en-US"/>
+        </w:rPr>
+        <w:t>RiskGroup</w:t>
+      </w:r>
+      <w:proofErr w:type="spellEnd"/>
+      <w:r>
+        <w:rPr>
+          <w:rFonts w:ascii="Gotham Light" w:hAnsi="Gotham Light"/>
+          <w:lang w:val="en-US"/>
+        </w:rPr>
+        <w:t>&gt;</w:t>
+      </w:r>
+      <w:r>
+        <w:rPr>
+          <w:rFonts w:ascii="Gotham Light" w:hAnsi="Gotham Light"/>
+          <w:lang w:val="en-US"/>
         </w:rPr>
         <w:tab/>
-        <w:t>RiskID: &lt;RiskID&gt;</w:t>
+      </w:r>
+      <w:proofErr w:type="spellStart"/>
+      <w:r>
+        <w:rPr>
+          <w:rFonts w:ascii="Gotham Light" w:hAnsi="Gotham Light"/>
+          <w:lang w:val="en-US"/>
+        </w:rPr>
+        <w:t>RiskID</w:t>
+      </w:r>
+      <w:proofErr w:type="spellEnd"/>
+      <w:r>
+        <w:rPr>
+          <w:rFonts w:ascii="Gotham Light" w:hAnsi="Gotham Light"/>
+          <w:lang w:val="en-US"/>
+        </w:rPr>
+        <w:t>: &lt;</w:t>
+      </w:r>
+      <w:proofErr w:type="spellStart"/>
+      <w:r>
+        <w:rPr>
+          <w:rFonts w:ascii="Gotham Light" w:hAnsi="Gotham Light"/>
+          <w:lang w:val="en-US"/>
+        </w:rPr>
+        <w:t>RiskID</w:t>
+      </w:r>
+      <w:proofErr w:type="spellEnd"/>
+      <w:r>
+        <w:rPr>
+          <w:rFonts w:ascii="Gotham Light" w:hAnsi="Gotham Light"/>
+          <w:lang w:val="en-US"/>
+        </w:rPr>
+        <w:t>&gt;</w:t>
       </w:r>
     </w:p>
     <w:p>
@@ -243,7 +325,27 @@
           <w:sz w:val="28"/>
           <w:lang w:val="en-GB"/>
         </w:rPr>
-        <w:t>&lt;BriefActionDescription&gt;</w:t>
+        <w:t>&lt;</w:t>
+      </w:r>
+      <w:proofErr w:type="spellStart"/>
+      <w:r>
+        <w:rPr>
+          <w:rFonts w:ascii="Gotham Light" w:hAnsi="Gotham Light"/>
+          <w:color w:val="FF0000"/>
+          <w:sz w:val="28"/>
+          <w:lang w:val="en-GB"/>
+        </w:rPr>
+        <w:t>BriefActionDescription</w:t>
+      </w:r>
+      <w:proofErr w:type="spellEnd"/>
+      <w:r>
+        <w:rPr>
+          <w:rFonts w:ascii="Gotham Light" w:hAnsi="Gotham Light"/>
+          <w:color w:val="FF0000"/>
+          <w:sz w:val="28"/>
+          <w:lang w:val="en-GB"/>
+        </w:rPr>
+        <w:t>&gt;</w:t>
       </w:r>
     </w:p>
     <w:p>
@@ -278,7 +380,7 @@
           <w:rFonts w:ascii="Gotham Light" w:hAnsi="Gotham Light"/>
           <w:noProof/>
           <w:sz w:val="24"/>
-          <w:lang w:val="en-GB" w:eastAsia="en-GB"/>
+          <w:lang w:eastAsia="nl-NL"/>
         </w:rPr>
         <mc:AlternateContent>
           <mc:Choice Requires="wps">
@@ -346,7 +448,7 @@
               </wp:anchor>
             </w:drawing>
           </mc:Choice>
-          <mc:Fallback>
+          <mc:Fallback xmlns:w16se="http://schemas.microsoft.com/office/word/2015/wordml/symex" xmlns:w15="http://schemas.microsoft.com/office/word/2012/wordml" xmlns:cx2="http://schemas.microsoft.com/office/drawing/2015/10/21/chartex" xmlns:cx1="http://schemas.microsoft.com/office/drawing/2015/9/8/chartex" xmlns:cx="http://schemas.microsoft.com/office/drawing/2014/chartex">
             <w:pict>
               <v:rect w14:anchorId="78500444" id="Rechthoek 1" o:spid="_x0000_s1026" style="position:absolute;margin-left:-2.05pt;margin-top:15.95pt;width:3.75pt;height:129pt;z-index:251661312;visibility:visible;mso-wrap-style:square;mso-width-percent:0;mso-height-percent:0;mso-wrap-distance-left:9pt;mso-wrap-distance-top:0;mso-wrap-distance-right:9pt;mso-wrap-distance-bottom:0;mso-position-horizontal:absolute;mso-position-horizontal-relative:text;mso-position-vertical:absolute;mso-position-vertical-relative:text;mso-width-percent:0;mso-height-percent:0;mso-width-relative:margin;mso-height-relative:margin;v-text-anchor:middle" o:gfxdata="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" fillcolor="#5b9bd5 [3204]" stroked="f" strokeweight="1pt"/>
             </w:pict>
@@ -429,7 +531,6 @@
           <w:alias w:val="Operator"/>
           <w:tag w:val="ExposedPersonOperator"/>
           <w:id w:val="-1999113636"/>
-          <w15:color w:val="000000"/>
           <w14:checkbox>
             <w14:checked w14:val="0"/>
             <w14:checkedState w14:val="2612" w14:font="MS Gothic"/>
@@ -493,7 +594,6 @@
           <w:alias w:val="Cleaning personal"/>
           <w:tag w:val="ExposedPersonCleaning"/>
           <w:id w:val="544570266"/>
-          <w15:color w:val="000000"/>
           <w14:checkbox>
             <w14:checked w14:val="0"/>
             <w14:checkedState w14:val="2612" w14:font="MS Gothic"/>
@@ -557,7 +657,6 @@
           <w:alias w:val="Visitor(s)"/>
           <w:tag w:val="ExposedPersonVisitor"/>
           <w:id w:val="-1034266523"/>
-          <w15:color w:val="000000"/>
           <w14:checkbox>
             <w14:checked w14:val="0"/>
             <w14:checkedState w14:val="2612" w14:font="MS Gothic"/>
@@ -621,7 +720,6 @@
           <w:alias w:val="TD(Service)"/>
           <w:tag w:val="ExposedPersonTD"/>
           <w:id w:val="-356664418"/>
-          <w15:color w:val="000000"/>
           <w14:checkbox>
             <w14:checked w14:val="0"/>
             <w14:checkedState w14:val="2612" w14:font="MS Gothic"/>
@@ -709,7 +807,27 @@
           <w:sz w:val="18"/>
           <w:lang w:val="en-GB"/>
         </w:rPr>
-        <w:t>&lt;ActionEvent&gt;</w:t>
+        <w:t>&lt;</w:t>
+      </w:r>
+      <w:proofErr w:type="spellStart"/>
+      <w:r>
+        <w:rPr>
+          <w:rFonts w:ascii="Gotham Light" w:hAnsi="Gotham Light"/>
+          <w:i/>
+          <w:sz w:val="18"/>
+          <w:lang w:val="en-GB"/>
+        </w:rPr>
+        <w:t>ActionEvent</w:t>
+      </w:r>
+      <w:proofErr w:type="spellEnd"/>
+      <w:r>
+        <w:rPr>
+          <w:rFonts w:ascii="Gotham Light" w:hAnsi="Gotham Light"/>
+          <w:i/>
+          <w:sz w:val="18"/>
+          <w:lang w:val="en-GB"/>
+        </w:rPr>
+        <w:t>&gt;</w:t>
       </w:r>
     </w:p>
     <w:p>
@@ -799,7 +917,27 @@
           <w:sz w:val="18"/>
           <w:lang w:val="en-GB"/>
         </w:rPr>
-        <w:t>&lt;HazardSource&gt;</w:t>
+        <w:t>&lt;</w:t>
+      </w:r>
+      <w:proofErr w:type="spellStart"/>
+      <w:r>
+        <w:rPr>
+          <w:rFonts w:ascii="Gotham Light" w:hAnsi="Gotham Light"/>
+          <w:i/>
+          <w:sz w:val="18"/>
+          <w:lang w:val="en-GB"/>
+        </w:rPr>
+        <w:t>HazardSource</w:t>
+      </w:r>
+      <w:proofErr w:type="spellEnd"/>
+      <w:r>
+        <w:rPr>
+          <w:rFonts w:ascii="Gotham Light" w:hAnsi="Gotham Light"/>
+          <w:i/>
+          <w:sz w:val="18"/>
+          <w:lang w:val="en-GB"/>
+        </w:rPr>
+        <w:t>&gt;</w:t>
       </w:r>
       <w:r>
         <w:rPr>
@@ -921,7 +1059,7 @@
           <w:rFonts w:ascii="Gotham Light" w:hAnsi="Gotham Light"/>
           <w:noProof/>
           <w:sz w:val="24"/>
-          <w:lang w:val="en-GB" w:eastAsia="en-GB"/>
+          <w:lang w:eastAsia="nl-NL"/>
         </w:rPr>
         <mc:AlternateContent>
           <mc:Choice Requires="wps">
@@ -989,7 +1127,7 @@
               </wp:anchor>
             </w:drawing>
           </mc:Choice>
-          <mc:Fallback>
+          <mc:Fallback xmlns:w16se="http://schemas.microsoft.com/office/word/2015/wordml/symex" xmlns:w15="http://schemas.microsoft.com/office/word/2012/wordml" xmlns:cx2="http://schemas.microsoft.com/office/drawing/2015/10/21/chartex" xmlns:cx1="http://schemas.microsoft.com/office/drawing/2015/9/8/chartex" xmlns:cx="http://schemas.microsoft.com/office/drawing/2014/chartex">
             <w:pict>
               <v:rect w14:anchorId="0863FAA7" id="Rechthoek 3" o:spid="_x0000_s1026" style="position:absolute;margin-left:-1.9pt;margin-top:16.15pt;width:3.6pt;height:68.45pt;z-index:251663360;visibility:visible;mso-wrap-style:square;mso-width-percent:0;mso-height-percent:0;mso-wrap-distance-left:9pt;mso-wrap-distance-top:0;mso-wrap-distance-right:9pt;mso-wrap-distance-bottom:0;mso-position-horizontal:absolute;mso-position-horizontal-relative:text;mso-position-vertical:absolute;mso-position-vertical-relative:text;mso-width-percent:0;mso-height-percent:0;mso-width-relative:margin;mso-height-relative:margin;v-text-anchor:middle" o:gfxdata="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" fillcolor="#5b9bd5 [3204]" stroked="f" strokeweight="1pt"/>
             </w:pict>
@@ -1044,7 +1182,7 @@
     </w:p>
     <w:tbl>
       <w:tblPr>
-        <w:tblStyle w:val="Tabelraster"/>
+        <w:tblStyle w:val="TableGrid"/>
         <w:tblW w:w="0" w:type="auto"/>
         <w:tblBorders>
           <w:top w:val="none" w:sz="0" w:space="0" w:color="auto"/>
@@ -1135,7 +1273,27 @@
           <w:sz w:val="18"/>
           <w:lang w:val="en-GB"/>
         </w:rPr>
-        <w:t>&lt;RiskReductionInfo&gt;</w:t>
+        <w:t>&lt;</w:t>
+      </w:r>
+      <w:proofErr w:type="spellStart"/>
+      <w:r>
+        <w:rPr>
+          <w:rFonts w:ascii="Gotham Light" w:hAnsi="Gotham Light"/>
+          <w:i/>
+          <w:sz w:val="18"/>
+          <w:lang w:val="en-GB"/>
+        </w:rPr>
+        <w:t>RiskReductionInfo</w:t>
+      </w:r>
+      <w:proofErr w:type="spellEnd"/>
+      <w:r>
+        <w:rPr>
+          <w:rFonts w:ascii="Gotham Light" w:hAnsi="Gotham Light"/>
+          <w:i/>
+          <w:sz w:val="18"/>
+          <w:lang w:val="en-GB"/>
+        </w:rPr>
+        <w:t>&gt;</w:t>
       </w:r>
     </w:p>
     <w:p>
@@ -1181,7 +1339,7 @@
           <w:rFonts w:ascii="Gotham Light" w:hAnsi="Gotham Light"/>
           <w:noProof/>
           <w:sz w:val="24"/>
-          <w:lang w:val="en-GB" w:eastAsia="en-GB"/>
+          <w:lang w:eastAsia="nl-NL"/>
         </w:rPr>
         <mc:AlternateContent>
           <mc:Choice Requires="wps">
@@ -1249,7 +1407,7 @@
               </wp:anchor>
             </w:drawing>
           </mc:Choice>
-          <mc:Fallback>
+          <mc:Fallback xmlns:w16se="http://schemas.microsoft.com/office/word/2015/wordml/symex" xmlns:w15="http://schemas.microsoft.com/office/word/2012/wordml" xmlns:cx2="http://schemas.microsoft.com/office/drawing/2015/10/21/chartex" xmlns:cx1="http://schemas.microsoft.com/office/drawing/2015/9/8/chartex" xmlns:cx="http://schemas.microsoft.com/office/drawing/2014/chartex">
             <w:pict>
               <v:rect w14:anchorId="753EF602" id="Rechthoek 4" o:spid="_x0000_s1026" style="position:absolute;margin-left:-2.05pt;margin-top:17.3pt;width:3.75pt;height:67.5pt;z-index:251665408;visibility:visible;mso-wrap-style:square;mso-width-percent:0;mso-height-percent:0;mso-wrap-distance-left:9pt;mso-wrap-distance-top:0;mso-wrap-distance-right:9pt;mso-wrap-distance-bottom:0;mso-position-horizontal:absolute;mso-position-horizontal-relative:text;mso-position-vertical:absolute;mso-position-vertical-relative:text;mso-width-percent:0;mso-height-percent:0;mso-width-relative:margin;mso-height-relative:margin;v-text-anchor:middle" o:gfxdata="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" fillcolor="#5b9bd5 [3204]" stroked="f" strokeweight="1pt"/>
             </w:pict>
@@ -1342,7 +1500,7 @@
     </w:p>
     <w:tbl>
       <w:tblPr>
-        <w:tblStyle w:val="Tabelraster"/>
+        <w:tblStyle w:val="TableGrid"/>
         <w:tblW w:w="0" w:type="auto"/>
         <w:tblInd w:w="562" w:type="dxa"/>
         <w:tblBorders>
@@ -1452,7 +1610,27 @@
           <w:sz w:val="18"/>
           <w:lang w:val="en-GB"/>
         </w:rPr>
-        <w:t>&lt;MinimalAdditionInfo&gt;</w:t>
+        <w:t>&lt;</w:t>
+      </w:r>
+      <w:proofErr w:type="spellStart"/>
+      <w:r>
+        <w:rPr>
+          <w:rFonts w:ascii="Gotham Light" w:hAnsi="Gotham Light"/>
+          <w:i/>
+          <w:sz w:val="18"/>
+          <w:lang w:val="en-GB"/>
+        </w:rPr>
+        <w:t>MinimalAdditionInfo</w:t>
+      </w:r>
+      <w:proofErr w:type="spellEnd"/>
+      <w:r>
+        <w:rPr>
+          <w:rFonts w:ascii="Gotham Light" w:hAnsi="Gotham Light"/>
+          <w:i/>
+          <w:sz w:val="18"/>
+          <w:lang w:val="en-GB"/>
+        </w:rPr>
+        <w:t>&gt;</w:t>
       </w:r>
     </w:p>
     <w:p>
@@ -1499,7 +1677,7 @@
           <w:rFonts w:ascii="Gotham Light" w:hAnsi="Gotham Light"/>
           <w:noProof/>
           <w:sz w:val="24"/>
-          <w:lang w:val="en-GB" w:eastAsia="en-GB"/>
+          <w:lang w:eastAsia="nl-NL"/>
         </w:rPr>
         <mc:AlternateContent>
           <mc:Choice Requires="wps">
@@ -1567,7 +1745,7 @@
               </wp:anchor>
             </w:drawing>
           </mc:Choice>
-          <mc:Fallback>
+          <mc:Fallback xmlns:w16se="http://schemas.microsoft.com/office/word/2015/wordml/symex" xmlns:w15="http://schemas.microsoft.com/office/word/2012/wordml" xmlns:cx2="http://schemas.microsoft.com/office/drawing/2015/10/21/chartex" xmlns:cx1="http://schemas.microsoft.com/office/drawing/2015/9/8/chartex" xmlns:cx="http://schemas.microsoft.com/office/drawing/2014/chartex">
             <w:pict>
               <v:rect w14:anchorId="357B46F0" id="Rechthoek 5" o:spid="_x0000_s1026" style="position:absolute;margin-left:-2.05pt;margin-top:17.3pt;width:3.75pt;height:67.5pt;z-index:251667456;visibility:visible;mso-wrap-style:square;mso-width-percent:0;mso-height-percent:0;mso-wrap-distance-left:9pt;mso-wrap-distance-top:0;mso-wrap-distance-right:9pt;mso-wrap-distance-bottom:0;mso-position-horizontal:absolute;mso-position-horizontal-relative:text;mso-position-vertical:absolute;mso-position-vertical-relative:text;mso-width-percent:0;mso-height-percent:0;mso-width-relative:margin;mso-height-relative:margin;v-text-anchor:middle" o:gfxdata="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" fillcolor="#5b9bd5 [3204]" stroked="f" strokeweight="1pt"/>
             </w:pict>
@@ -1669,6 +1847,7 @@
         </w:rPr>
         <w:tab/>
       </w:r>
+      <w:proofErr w:type="spellStart"/>
       <w:r>
         <w:rPr>
           <w:rFonts w:ascii="Gotham Light" w:hAnsi="Gotham Light"/>
@@ -1676,8 +1855,17 @@
           <w:sz w:val="20"/>
           <w:lang w:val="en-GB"/>
         </w:rPr>
+        <w:t>Risk</w:t>
+      </w:r>
+      <w:proofErr w:type="spellEnd"/>
+      <w:r>
+        <w:rPr>
+          <w:rFonts w:ascii="Gotham Light" w:hAnsi="Gotham Light"/>
+          <w:b/>
+          <w:sz w:val="20"/>
+          <w:lang w:val="en-GB"/>
+        </w:rPr>
         <w:tab/>
-        <w:t>Risk</w:t>
       </w:r>
       <w:r>
         <w:rPr>
@@ -1714,6 +1902,395 @@
           <w:lang w:val="en-GB"/>
         </w:rPr>
         <w:t>PL</w:t>
+      </w:r>
+    </w:p>
+    <w:p>
+      <w:pPr>
+        <w:tabs>
+          <w:tab w:val="left" w:pos="720"/>
+          <w:tab w:val="left" w:pos="1440"/>
+          <w:tab w:val="left" w:pos="2160"/>
+          <w:tab w:val="left" w:pos="2880"/>
+          <w:tab w:val="left" w:pos="3600"/>
+          <w:tab w:val="left" w:pos="4320"/>
+          <w:tab w:val="left" w:pos="5040"/>
+          <w:tab w:val="right" w:pos="9920"/>
+        </w:tabs>
+        <w:spacing w:after="0"/>
+        <w:ind w:right="284"/>
+        <w:rPr>
+          <w:rFonts w:ascii="Gotham Light" w:hAnsi="Gotham Light"/>
+          <w:sz w:val="18"/>
+          <w:szCs w:val="18"/>
+          <w:lang w:val="en-GB"/>
+        </w:rPr>
+      </w:pPr>
+      <w:r>
+        <w:rPr>
+          <w:rFonts w:ascii="Gotham Light" w:hAnsi="Gotham Light"/>
+          <w:sz w:val="18"/>
+          <w:szCs w:val="18"/>
+          <w:lang w:val="en-GB"/>
+        </w:rPr>
+        <w:tab/>
+        <w:t>(SE)Severity of injury</w:t>
+      </w:r>
+      <w:r>
+        <w:rPr>
+          <w:rFonts w:ascii="Gotham Light" w:hAnsi="Gotham Light"/>
+          <w:sz w:val="18"/>
+          <w:szCs w:val="18"/>
+          <w:lang w:val="en-GB"/>
+        </w:rPr>
+        <w:tab/>
+      </w:r>
+      <w:r>
+        <w:rPr>
+          <w:rFonts w:ascii="Gotham Light" w:hAnsi="Gotham Light"/>
+          <w:sz w:val="18"/>
+          <w:szCs w:val="18"/>
+          <w:lang w:val="en-GB"/>
+        </w:rPr>
+        <w:tab/>
+      </w:r>
+      <w:r>
+        <w:rPr>
+          <w:rFonts w:ascii="Gotham Light" w:hAnsi="Gotham Light"/>
+          <w:sz w:val="18"/>
+          <w:szCs w:val="18"/>
+          <w:lang w:val="en-GB"/>
+        </w:rPr>
+        <w:tab/>
+      </w:r>
+      <w:r>
+        <w:rPr>
+          <w:rFonts w:ascii="Gotham Light" w:hAnsi="Gotham Light"/>
+          <w:sz w:val="18"/>
+          <w:szCs w:val="18"/>
+          <w:lang w:val="en-GB"/>
+        </w:rPr>
+        <w:tab/>
+      </w:r>
+      <w:r>
+        <w:rPr>
+          <w:rFonts w:ascii="Gotham Light" w:hAnsi="Gotham Light"/>
+          <w:i/>
+          <w:sz w:val="18"/>
+          <w:szCs w:val="18"/>
+          <w:lang w:val="en-GB"/>
+        </w:rPr>
+        <w:t>&lt;</w:t>
+      </w:r>
+      <w:proofErr w:type="spellStart"/>
+      <w:r>
+        <w:rPr>
+          <w:rFonts w:ascii="Gotham Light" w:hAnsi="Gotham Light"/>
+          <w:i/>
+          <w:sz w:val="18"/>
+          <w:szCs w:val="18"/>
+          <w:lang w:val="en-GB"/>
+        </w:rPr>
+        <w:t>SEWeightB</w:t>
+      </w:r>
+      <w:proofErr w:type="spellEnd"/>
+      <w:r>
+        <w:rPr>
+          <w:rFonts w:ascii="Gotham Light" w:hAnsi="Gotham Light"/>
+          <w:i/>
+          <w:sz w:val="18"/>
+          <w:szCs w:val="18"/>
+          <w:lang w:val="en-GB"/>
+        </w:rPr>
+        <w:t>&gt;</w:t>
+      </w:r>
+      <w:r>
+        <w:rPr>
+          <w:rFonts w:ascii="Gotham Light" w:hAnsi="Gotham Light"/>
+          <w:i/>
+          <w:sz w:val="18"/>
+          <w:lang w:val="en-GB"/>
+        </w:rPr>
+        <w:tab/>
+        <w:t>&lt;</w:t>
+      </w:r>
+      <w:proofErr w:type="spellStart"/>
+      <w:r>
+        <w:rPr>
+          <w:rFonts w:ascii="Gotham Light" w:hAnsi="Gotham Light"/>
+          <w:i/>
+          <w:sz w:val="18"/>
+          <w:lang w:val="en-GB"/>
+        </w:rPr>
+        <w:t>SEWeightPL</w:t>
+      </w:r>
+      <w:proofErr w:type="spellEnd"/>
+      <w:r>
+        <w:rPr>
+          <w:rFonts w:ascii="Gotham Light" w:hAnsi="Gotham Light"/>
+          <w:i/>
+          <w:sz w:val="18"/>
+          <w:lang w:val="en-GB"/>
+        </w:rPr>
+        <w:t>&gt;</w:t>
+      </w:r>
+    </w:p>
+    <w:p>
+      <w:pPr>
+        <w:tabs>
+          <w:tab w:val="left" w:pos="720"/>
+          <w:tab w:val="left" w:pos="1440"/>
+          <w:tab w:val="left" w:pos="2160"/>
+          <w:tab w:val="left" w:pos="2880"/>
+          <w:tab w:val="left" w:pos="3600"/>
+          <w:tab w:val="left" w:pos="4320"/>
+          <w:tab w:val="left" w:pos="5040"/>
+          <w:tab w:val="left" w:pos="5760"/>
+          <w:tab w:val="right" w:pos="9920"/>
+        </w:tabs>
+        <w:spacing w:after="0"/>
+        <w:ind w:right="284"/>
+        <w:rPr>
+          <w:rFonts w:ascii="Gotham Light" w:hAnsi="Gotham Light"/>
+          <w:sz w:val="18"/>
+          <w:lang w:val="en-GB"/>
+        </w:rPr>
+      </w:pPr>
+      <w:r>
+        <w:rPr>
+          <w:rFonts w:ascii="Gotham Light" w:hAnsi="Gotham Light"/>
+          <w:sz w:val="18"/>
+          <w:lang w:val="en-GB"/>
+        </w:rPr>
+        <w:tab/>
+        <w:t>(FR)Frequency and/or exposure to hazard</w:t>
+      </w:r>
+      <w:r>
+        <w:rPr>
+          <w:rFonts w:ascii="Gotham Light" w:hAnsi="Gotham Light"/>
+          <w:sz w:val="18"/>
+          <w:lang w:val="en-GB"/>
+        </w:rPr>
+        <w:tab/>
+      </w:r>
+      <w:r>
+        <w:rPr>
+          <w:rFonts w:ascii="Gotham Light" w:hAnsi="Gotham Light"/>
+          <w:sz w:val="18"/>
+          <w:lang w:val="en-GB"/>
+        </w:rPr>
+        <w:tab/>
+      </w:r>
+      <w:r>
+        <w:rPr>
+          <w:rFonts w:ascii="Gotham Light" w:hAnsi="Gotham Light"/>
+          <w:i/>
+          <w:sz w:val="18"/>
+          <w:szCs w:val="18"/>
+          <w:lang w:val="en-GB"/>
+        </w:rPr>
+        <w:t>&lt;</w:t>
+      </w:r>
+      <w:proofErr w:type="spellStart"/>
+      <w:r>
+        <w:rPr>
+          <w:rFonts w:ascii="Gotham Light" w:hAnsi="Gotham Light"/>
+          <w:i/>
+          <w:sz w:val="18"/>
+          <w:szCs w:val="18"/>
+          <w:lang w:val="en-GB"/>
+        </w:rPr>
+        <w:t>FR</w:t>
+      </w:r>
+      <w:r>
+        <w:rPr>
+          <w:rFonts w:ascii="Gotham Light" w:hAnsi="Gotham Light"/>
+          <w:i/>
+          <w:sz w:val="18"/>
+          <w:szCs w:val="18"/>
+          <w:lang w:val="en-GB"/>
+        </w:rPr>
+        <w:t>WeightB</w:t>
+      </w:r>
+      <w:proofErr w:type="spellEnd"/>
+      <w:r>
+        <w:rPr>
+          <w:rFonts w:ascii="Gotham Light" w:hAnsi="Gotham Light"/>
+          <w:i/>
+          <w:sz w:val="18"/>
+          <w:szCs w:val="18"/>
+          <w:lang w:val="en-GB"/>
+        </w:rPr>
+        <w:t>&gt;</w:t>
+      </w:r>
+      <w:r>
+        <w:rPr>
+          <w:rFonts w:ascii="Gotham Light" w:hAnsi="Gotham Light"/>
+          <w:i/>
+          <w:sz w:val="18"/>
+          <w:lang w:val="en-GB"/>
+        </w:rPr>
+        <w:tab/>
+      </w:r>
+      <w:r>
+        <w:rPr>
+          <w:rFonts w:ascii="Gotham Light" w:hAnsi="Gotham Light"/>
+          <w:i/>
+          <w:sz w:val="18"/>
+          <w:lang w:val="en-GB"/>
+        </w:rPr>
+        <w:t>&lt;</w:t>
+      </w:r>
+      <w:proofErr w:type="spellStart"/>
+      <w:r>
+        <w:rPr>
+          <w:rFonts w:ascii="Gotham Light" w:hAnsi="Gotham Light"/>
+          <w:i/>
+          <w:sz w:val="18"/>
+          <w:lang w:val="en-GB"/>
+        </w:rPr>
+        <w:t>FRWeightPL</w:t>
+      </w:r>
+      <w:proofErr w:type="spellEnd"/>
+      <w:r>
+        <w:rPr>
+          <w:rFonts w:ascii="Gotham Light" w:hAnsi="Gotham Light"/>
+          <w:i/>
+          <w:sz w:val="18"/>
+          <w:lang w:val="en-GB"/>
+        </w:rPr>
+        <w:t>&gt;</w:t>
+      </w:r>
+    </w:p>
+    <w:p>
+      <w:pPr>
+        <w:tabs>
+          <w:tab w:val="left" w:pos="720"/>
+          <w:tab w:val="left" w:pos="1440"/>
+          <w:tab w:val="left" w:pos="2160"/>
+          <w:tab w:val="left" w:pos="2880"/>
+          <w:tab w:val="left" w:pos="3600"/>
+          <w:tab w:val="left" w:pos="4320"/>
+          <w:tab w:val="left" w:pos="5040"/>
+          <w:tab w:val="left" w:pos="5760"/>
+          <w:tab w:val="right" w:pos="9920"/>
+        </w:tabs>
+        <w:spacing w:after="0"/>
+        <w:ind w:right="284"/>
+        <w:rPr>
+          <w:rFonts w:ascii="Gotham Light" w:hAnsi="Gotham Light"/>
+          <w:sz w:val="18"/>
+          <w:lang w:val="en-GB"/>
+        </w:rPr>
+      </w:pPr>
+      <w:r>
+        <w:rPr>
+          <w:rFonts w:ascii="Gotham Light" w:hAnsi="Gotham Light"/>
+          <w:sz w:val="18"/>
+          <w:lang w:val="en-GB"/>
+        </w:rPr>
+        <w:tab/>
+        <w:t>(AV)Possibility of avoiding hazard or limiting harm</w:t>
+      </w:r>
+      <w:r>
+        <w:rPr>
+          <w:rFonts w:ascii="Gotham Light" w:hAnsi="Gotham Light"/>
+          <w:sz w:val="18"/>
+          <w:lang w:val="en-GB"/>
+        </w:rPr>
+        <w:tab/>
+      </w:r>
+      <w:r>
+        <w:rPr>
+          <w:rFonts w:ascii="Gotham Light" w:hAnsi="Gotham Light"/>
+          <w:i/>
+          <w:sz w:val="18"/>
+          <w:szCs w:val="18"/>
+          <w:lang w:val="en-GB"/>
+        </w:rPr>
+        <w:t>&lt;</w:t>
+      </w:r>
+      <w:proofErr w:type="spellStart"/>
+      <w:r>
+        <w:rPr>
+          <w:rFonts w:ascii="Gotham Light" w:hAnsi="Gotham Light"/>
+          <w:i/>
+          <w:sz w:val="18"/>
+          <w:szCs w:val="18"/>
+          <w:lang w:val="en-GB"/>
+        </w:rPr>
+        <w:t>AV</w:t>
+      </w:r>
+      <w:r>
+        <w:rPr>
+          <w:rFonts w:ascii="Gotham Light" w:hAnsi="Gotham Light"/>
+          <w:i/>
+          <w:sz w:val="18"/>
+          <w:szCs w:val="18"/>
+          <w:lang w:val="en-GB"/>
+        </w:rPr>
+        <w:t>WeightB</w:t>
+      </w:r>
+      <w:proofErr w:type="spellEnd"/>
+      <w:r>
+        <w:rPr>
+          <w:rFonts w:ascii="Gotham Light" w:hAnsi="Gotham Light"/>
+          <w:i/>
+          <w:sz w:val="18"/>
+          <w:szCs w:val="18"/>
+          <w:lang w:val="en-GB"/>
+        </w:rPr>
+        <w:t>&gt;</w:t>
+      </w:r>
+      <w:r>
+        <w:rPr>
+          <w:rFonts w:ascii="Gotham Light" w:hAnsi="Gotham Light"/>
+          <w:i/>
+          <w:sz w:val="18"/>
+          <w:lang w:val="en-GB"/>
+        </w:rPr>
+        <w:tab/>
+      </w:r>
+      <w:bookmarkStart w:id="0" w:name="_GoBack"/>
+      <w:bookmarkEnd w:id="0"/>
+      <w:r>
+        <w:rPr>
+          <w:rFonts w:ascii="Gotham Light" w:hAnsi="Gotham Light"/>
+          <w:i/>
+          <w:sz w:val="18"/>
+          <w:szCs w:val="18"/>
+          <w:lang w:val="en-GB"/>
+        </w:rPr>
+        <w:t xml:space="preserve"> </w:t>
+      </w:r>
+      <w:r>
+        <w:rPr>
+          <w:rFonts w:ascii="Gotham Light" w:hAnsi="Gotham Light"/>
+          <w:i/>
+          <w:sz w:val="18"/>
+          <w:szCs w:val="18"/>
+          <w:lang w:val="en-GB"/>
+        </w:rPr>
+        <w:t>&lt;</w:t>
+      </w:r>
+      <w:proofErr w:type="spellStart"/>
+      <w:r>
+        <w:rPr>
+          <w:rFonts w:ascii="Gotham Light" w:hAnsi="Gotham Light"/>
+          <w:i/>
+          <w:sz w:val="18"/>
+          <w:lang w:val="en-GB"/>
+        </w:rPr>
+        <w:t>AVWeightPL</w:t>
+      </w:r>
+      <w:proofErr w:type="spellEnd"/>
+      <w:r>
+        <w:rPr>
+          <w:rFonts w:ascii="Gotham Light" w:hAnsi="Gotham Light"/>
+          <w:i/>
+          <w:sz w:val="18"/>
+          <w:lang w:val="en-GB"/>
+        </w:rPr>
+        <w:t>&gt;</w:t>
       </w:r>
     </w:p>
     <w:p>
@@ -1735,95 +2312,9 @@
         <w:rPr>
           <w:rFonts w:ascii="Gotham Light" w:hAnsi="Gotham Light"/>
           <w:sz w:val="18"/>
-          <w:szCs w:val="18"/>
-          <w:lang w:val="en-GB"/>
-        </w:rPr>
-      </w:pPr>
-      <w:r>
-        <w:rPr>
-          <w:rFonts w:ascii="Gotham Light" w:hAnsi="Gotham Light"/>
-          <w:sz w:val="18"/>
-          <w:szCs w:val="18"/>
-          <w:lang w:val="en-GB"/>
-        </w:rPr>
-        <w:tab/>
-        <w:t>(SE)Severity of injury</w:t>
-      </w:r>
-      <w:r>
-        <w:rPr>
-          <w:rFonts w:ascii="Gotham Light" w:hAnsi="Gotham Light"/>
-          <w:sz w:val="18"/>
-          <w:szCs w:val="18"/>
-          <w:lang w:val="en-GB"/>
-        </w:rPr>
-        <w:tab/>
-      </w:r>
-      <w:r>
-        <w:rPr>
-          <w:rFonts w:ascii="Gotham Light" w:hAnsi="Gotham Light"/>
-          <w:sz w:val="18"/>
-          <w:szCs w:val="18"/>
-          <w:lang w:val="en-GB"/>
-        </w:rPr>
-        <w:tab/>
-      </w:r>
-      <w:r>
-        <w:rPr>
-          <w:rFonts w:ascii="Gotham Light" w:hAnsi="Gotham Light"/>
-          <w:sz w:val="18"/>
-          <w:szCs w:val="18"/>
-          <w:lang w:val="en-GB"/>
-        </w:rPr>
-        <w:tab/>
-      </w:r>
-      <w:r>
-        <w:rPr>
-          <w:rFonts w:ascii="Gotham Light" w:hAnsi="Gotham Light"/>
-          <w:sz w:val="18"/>
-          <w:szCs w:val="18"/>
-          <w:lang w:val="en-GB"/>
-        </w:rPr>
-        <w:tab/>
-      </w:r>
-      <w:r>
-        <w:rPr>
-          <w:rFonts w:ascii="Gotham Light" w:hAnsi="Gotham Light"/>
-          <w:sz w:val="18"/>
-          <w:szCs w:val="18"/>
-          <w:lang w:val="en-GB"/>
-        </w:rPr>
-        <w:tab/>
-      </w:r>
-      <w:r>
-        <w:rPr>
-          <w:rFonts w:ascii="Gotham Light" w:hAnsi="Gotham Light"/>
-          <w:i/>
-          <w:sz w:val="18"/>
-          <w:szCs w:val="18"/>
-          <w:lang w:val="en-GB"/>
-        </w:rPr>
-        <w:t>&lt;SEWeightB&gt;</w:t>
-      </w:r>
-      <w:r>
-        <w:rPr>
-          <w:rFonts w:ascii="Gotham Light" w:hAnsi="Gotham Light"/>
-          <w:i/>
-          <w:sz w:val="18"/>
-          <w:szCs w:val="18"/>
-          <w:lang w:val="en-GB"/>
-        </w:rPr>
-        <w:tab/>
-      </w:r>
-      <w:r>
-        <w:rPr>
-          <w:rFonts w:ascii="Gotham Light" w:hAnsi="Gotham Light"/>
-          <w:i/>
-          <w:sz w:val="18"/>
-          <w:lang w:val="en-GB"/>
-        </w:rPr>
-        <w:tab/>
-        <w:t>&lt;SEWeightPL&gt;</w:t>
-      </w:r>
+          <w:lang w:val="en-GB"/>
+        </w:rPr>
+      </w:pPr>
     </w:p>
     <w:p>
       <w:pPr>
@@ -1850,270 +2341,63 @@
       <w:r>
         <w:rPr>
           <w:rFonts w:ascii="Gotham Light" w:hAnsi="Gotham Light"/>
-          <w:sz w:val="18"/>
+          <w:b/>
           <w:lang w:val="en-GB"/>
         </w:rPr>
         <w:tab/>
-        <w:t>(FR)Frequency and/or exposure to hazard</w:t>
-      </w:r>
-      <w:r>
-        <w:rPr>
-          <w:rFonts w:ascii="Gotham Light" w:hAnsi="Gotham Light"/>
-          <w:sz w:val="18"/>
-          <w:lang w:val="en-GB"/>
-        </w:rPr>
-        <w:tab/>
-      </w:r>
-      <w:r>
-        <w:rPr>
-          <w:rFonts w:ascii="Gotham Light" w:hAnsi="Gotham Light"/>
-          <w:sz w:val="18"/>
-          <w:lang w:val="en-GB"/>
-        </w:rPr>
-        <w:tab/>
-      </w:r>
-      <w:r>
-        <w:rPr>
-          <w:rFonts w:ascii="Gotham Light" w:hAnsi="Gotham Light"/>
-          <w:i/>
-          <w:sz w:val="18"/>
-          <w:szCs w:val="18"/>
-          <w:lang w:val="en-GB"/>
-        </w:rPr>
-        <w:t>&lt;FRWeightB&gt;</w:t>
-      </w:r>
-      <w:r>
-        <w:rPr>
-          <w:rFonts w:ascii="Gotham Light" w:hAnsi="Gotham Light"/>
-          <w:i/>
-          <w:sz w:val="18"/>
-          <w:szCs w:val="18"/>
-          <w:lang w:val="en-GB"/>
-        </w:rPr>
-        <w:tab/>
-      </w:r>
-      <w:r>
-        <w:rPr>
-          <w:rFonts w:ascii="Gotham Light" w:hAnsi="Gotham Light"/>
-          <w:i/>
-          <w:sz w:val="18"/>
-          <w:szCs w:val="18"/>
-          <w:lang w:val="en-GB"/>
-        </w:rPr>
-        <w:tab/>
-      </w:r>
-      <w:r>
-        <w:rPr>
-          <w:rFonts w:ascii="Gotham Light" w:hAnsi="Gotham Light"/>
-          <w:i/>
-          <w:sz w:val="18"/>
-          <w:lang w:val="en-GB"/>
-        </w:rPr>
-        <w:t>&lt;FRWeightPL</w:t>
-      </w:r>
-      <w:r>
-        <w:rPr>
-          <w:rFonts w:ascii="Gotham Light" w:hAnsi="Gotham Light"/>
-          <w:i/>
-          <w:sz w:val="18"/>
-          <w:lang w:val="en-GB"/>
-        </w:rPr>
-        <w:t>&gt;</w:t>
-      </w:r>
-    </w:p>
-    <w:p>
-      <w:pPr>
-        <w:tabs>
-          <w:tab w:val="left" w:pos="720"/>
-          <w:tab w:val="left" w:pos="1440"/>
-          <w:tab w:val="left" w:pos="2160"/>
-          <w:tab w:val="left" w:pos="2880"/>
-          <w:tab w:val="left" w:pos="3600"/>
-          <w:tab w:val="left" w:pos="4320"/>
-          <w:tab w:val="left" w:pos="5040"/>
-          <w:tab w:val="left" w:pos="5760"/>
-          <w:tab w:val="left" w:pos="6480"/>
-          <w:tab w:val="right" w:pos="9920"/>
-        </w:tabs>
-        <w:spacing w:after="0"/>
-        <w:ind w:right="284"/>
-        <w:rPr>
-          <w:rFonts w:ascii="Gotham Light" w:hAnsi="Gotham Light"/>
-          <w:sz w:val="18"/>
-          <w:lang w:val="en-GB"/>
-        </w:rPr>
-      </w:pPr>
-      <w:r>
-        <w:rPr>
-          <w:rFonts w:ascii="Gotham Light" w:hAnsi="Gotham Light"/>
-          <w:sz w:val="18"/>
-          <w:lang w:val="en-GB"/>
-        </w:rPr>
-        <w:tab/>
-        <w:t>(AV)Possibility of avoiding hazard or limiting harm</w:t>
-      </w:r>
-      <w:r>
-        <w:rPr>
-          <w:rFonts w:ascii="Gotham Light" w:hAnsi="Gotham Light"/>
-          <w:sz w:val="18"/>
-          <w:lang w:val="en-GB"/>
-        </w:rPr>
-        <w:tab/>
-      </w:r>
-      <w:r>
-        <w:rPr>
-          <w:rFonts w:ascii="Gotham Light" w:hAnsi="Gotham Light"/>
-          <w:i/>
-          <w:sz w:val="18"/>
-          <w:szCs w:val="18"/>
+      </w:r>
+      <w:r>
+        <w:rPr>
+          <w:rFonts w:ascii="Gotham Light" w:hAnsi="Gotham Light"/>
+          <w:b/>
+          <w:lang w:val="en-GB"/>
+        </w:rPr>
+        <w:t>(</w:t>
+      </w:r>
+      <w:proofErr w:type="spellStart"/>
+      <w:r>
+        <w:rPr>
+          <w:rFonts w:ascii="Gotham Light" w:hAnsi="Gotham Light"/>
+          <w:b/>
+          <w:lang w:val="en-GB"/>
+        </w:rPr>
+        <w:t>PLr</w:t>
+      </w:r>
+      <w:proofErr w:type="spellEnd"/>
+      <w:r>
+        <w:rPr>
+          <w:rFonts w:ascii="Gotham Light" w:hAnsi="Gotham Light"/>
+          <w:b/>
+          <w:lang w:val="en-GB"/>
+        </w:rPr>
+        <w:t>)</w:t>
+      </w:r>
+      <w:r>
+        <w:rPr>
+          <w:rFonts w:ascii="Gotham Light" w:hAnsi="Gotham Light"/>
+          <w:b/>
+          <w:lang w:val="en-GB"/>
+        </w:rPr>
+        <w:t xml:space="preserve">Required </w:t>
+      </w:r>
+      <w:r>
+        <w:rPr>
+          <w:rFonts w:ascii="Gotham Light" w:hAnsi="Gotham Light"/>
+          <w:b/>
+          <w:lang w:val="en-GB"/>
+        </w:rPr>
+        <w:t xml:space="preserve">Performance level: </w:t>
+      </w:r>
+      <w:r>
+        <w:rPr>
+          <w:rFonts w:ascii="Gotham Light" w:hAnsi="Gotham Light"/>
+          <w:b/>
+          <w:color w:val="FF0000"/>
           <w:lang w:val="en-GB"/>
         </w:rPr>
         <w:t>&lt;</w:t>
       </w:r>
-      <w:r>
-        <w:rPr>
-          <w:rFonts w:ascii="Gotham Light" w:hAnsi="Gotham Light"/>
-          <w:i/>
-          <w:sz w:val="18"/>
-          <w:lang w:val="en-GB"/>
-        </w:rPr>
-        <w:t>AV</w:t>
-      </w:r>
-      <w:r>
-        <w:rPr>
-          <w:rFonts w:ascii="Gotham Light" w:hAnsi="Gotham Light"/>
-          <w:i/>
-          <w:sz w:val="18"/>
-          <w:lang w:val="en-GB"/>
-        </w:rPr>
-        <w:t>WeightB&gt;</w:t>
-      </w:r>
-      <w:r>
-        <w:rPr>
-          <w:rFonts w:ascii="Gotham Light" w:hAnsi="Gotham Light"/>
-          <w:i/>
-          <w:sz w:val="18"/>
-          <w:szCs w:val="18"/>
-          <w:lang w:val="en-GB"/>
-        </w:rPr>
-        <w:tab/>
-      </w:r>
-      <w:r>
-        <w:rPr>
-          <w:rFonts w:ascii="Gotham Light" w:hAnsi="Gotham Light"/>
-          <w:i/>
-          <w:sz w:val="18"/>
-          <w:szCs w:val="18"/>
-          <w:lang w:val="en-GB"/>
-        </w:rPr>
-        <w:tab/>
-      </w:r>
-      <w:r>
-        <w:rPr>
-          <w:rFonts w:ascii="Gotham Light" w:hAnsi="Gotham Light"/>
-          <w:i/>
-          <w:sz w:val="18"/>
-          <w:szCs w:val="18"/>
-          <w:lang w:val="en-GB"/>
-        </w:rPr>
-        <w:t>&lt;</w:t>
-      </w:r>
-      <w:r>
-        <w:rPr>
-          <w:rFonts w:ascii="Gotham Light" w:hAnsi="Gotham Light"/>
-          <w:i/>
-          <w:sz w:val="18"/>
-          <w:lang w:val="en-GB"/>
-        </w:rPr>
-        <w:t>AVWeightPL</w:t>
-      </w:r>
-      <w:r>
-        <w:rPr>
-          <w:rFonts w:ascii="Gotham Light" w:hAnsi="Gotham Light"/>
-          <w:i/>
-          <w:sz w:val="18"/>
-          <w:lang w:val="en-GB"/>
-        </w:rPr>
-        <w:t>&gt;</w:t>
-      </w:r>
-    </w:p>
-    <w:p>
-      <w:pPr>
-        <w:tabs>
-          <w:tab w:val="left" w:pos="720"/>
-          <w:tab w:val="left" w:pos="1440"/>
-          <w:tab w:val="left" w:pos="2160"/>
-          <w:tab w:val="left" w:pos="2880"/>
-          <w:tab w:val="left" w:pos="3600"/>
-          <w:tab w:val="left" w:pos="4320"/>
-          <w:tab w:val="left" w:pos="5040"/>
-          <w:tab w:val="left" w:pos="5760"/>
-          <w:tab w:val="left" w:pos="6480"/>
-          <w:tab w:val="right" w:pos="9920"/>
-        </w:tabs>
-        <w:spacing w:after="0"/>
-        <w:ind w:right="284"/>
-        <w:rPr>
-          <w:rFonts w:ascii="Gotham Light" w:hAnsi="Gotham Light"/>
-          <w:sz w:val="18"/>
-          <w:lang w:val="en-GB"/>
-        </w:rPr>
-      </w:pPr>
-    </w:p>
-    <w:p>
-      <w:pPr>
-        <w:tabs>
-          <w:tab w:val="left" w:pos="720"/>
-          <w:tab w:val="left" w:pos="1440"/>
-          <w:tab w:val="left" w:pos="2160"/>
-          <w:tab w:val="left" w:pos="2880"/>
-          <w:tab w:val="left" w:pos="3600"/>
-          <w:tab w:val="left" w:pos="4320"/>
-          <w:tab w:val="left" w:pos="5040"/>
-          <w:tab w:val="left" w:pos="5760"/>
-          <w:tab w:val="left" w:pos="6480"/>
-          <w:tab w:val="right" w:pos="9920"/>
-        </w:tabs>
-        <w:spacing w:after="0"/>
-        <w:ind w:right="284"/>
-        <w:rPr>
-          <w:rFonts w:ascii="Gotham Light" w:hAnsi="Gotham Light"/>
-          <w:sz w:val="18"/>
-          <w:lang w:val="en-GB"/>
-        </w:rPr>
-      </w:pPr>
-      <w:r>
-        <w:rPr>
-          <w:rFonts w:ascii="Gotham Light" w:hAnsi="Gotham Light"/>
-          <w:b/>
-          <w:lang w:val="en-GB"/>
-        </w:rPr>
-        <w:tab/>
-      </w:r>
-      <w:r>
-        <w:rPr>
-          <w:rFonts w:ascii="Gotham Light" w:hAnsi="Gotham Light"/>
-          <w:b/>
-          <w:lang w:val="en-GB"/>
-        </w:rPr>
-        <w:t>(PLr)</w:t>
-      </w:r>
-      <w:r>
-        <w:rPr>
-          <w:rFonts w:ascii="Gotham Light" w:hAnsi="Gotham Light"/>
-          <w:b/>
-          <w:lang w:val="en-GB"/>
-        </w:rPr>
-        <w:t xml:space="preserve">Required </w:t>
-      </w:r>
-      <w:r>
-        <w:rPr>
-          <w:rFonts w:ascii="Gotham Light" w:hAnsi="Gotham Light"/>
-          <w:b/>
-          <w:lang w:val="en-GB"/>
-        </w:rPr>
-        <w:t xml:space="preserve">Performance level: </w:t>
-      </w:r>
+      <w:proofErr w:type="spellStart"/>
       <w:r>
         <w:rPr>
           <w:rFonts w:ascii="Gotham Light" w:hAnsi="Gotham Light"/>
@@ -2121,17 +2405,9 @@
           <w:color w:val="FF0000"/>
           <w:lang w:val="en-GB"/>
         </w:rPr>
-        <w:t>&lt;</w:t>
-      </w:r>
-      <w:r>
-        <w:rPr>
-          <w:rFonts w:ascii="Gotham Light" w:hAnsi="Gotham Light"/>
-          <w:b/>
-          <w:color w:val="FF0000"/>
-          <w:lang w:val="en-GB"/>
-        </w:rPr>
         <w:t>PerformanceLevel</w:t>
       </w:r>
+      <w:proofErr w:type="spellEnd"/>
       <w:r>
         <w:rPr>
           <w:rFonts w:ascii="Gotham Light" w:hAnsi="Gotham Light"/>
@@ -2153,7 +2429,7 @@
 </file>
 
 <file path=word/endnotes.xml><?xml version="1.0" encoding="utf-8"?>
-<w:endnotes xmlns:wpc="http://schemas.microsoft.com/office/word/2010/wordprocessingCanvas" xmlns:cx="http://schemas.microsoft.com/office/drawing/2014/chartex" xmlns:cx1="http://schemas.microsoft.com/office/drawing/2015/9/8/chartex" xmlns:cx2="http://schemas.microsoft.com/office/drawing/2015/10/21/chartex" xmlns:mc="http://schemas.openxmlformats.org/markup-compatibility/2006" xmlns:o="urn:schemas-microsoft-com:office:office" xmlns:r="http://schemas.openxmlformats.org/officeDocument/2006/relationships" xmlns:m="http://schemas.openxmlformats.org/officeDocument/2006/math" xmlns:v="urn:schemas-microsoft-com:vml" xmlns:wp14="http://schemas.microsoft.com/office/word/2010/wordprocessingDrawing" xmlns:wp="http://schemas.openxmlformats.org/drawingml/2006/wordprocessingDrawing" xmlns:w10="urn:schemas-microsoft-com:office:word" xmlns:w="http://schemas.openxmlformats.org/wordprocessingml/2006/main" xmlns:w14="http://schemas.microsoft.com/office/word/2010/wordml" xmlns:w15="http://schemas.microsoft.com/office/word/2012/wordml" xmlns:w16se="http://schemas.microsoft.com/office/word/2015/wordml/symex" xmlns:wpg="http://schemas.microsoft.com/office/word/2010/wordprocessingGroup" xmlns:wpi="http://schemas.microsoft.com/office/word/2010/wordprocessingInk" xmlns:wne="http://schemas.microsoft.com/office/word/2006/wordml" xmlns:wps="http://schemas.microsoft.com/office/word/2010/wordprocessingShape" mc:Ignorable="w14 w15 w16se wp14">
+<w:endnotes xmlns:wpc="http://schemas.microsoft.com/office/word/2010/wordprocessingCanvas" xmlns:mc="http://schemas.openxmlformats.org/markup-compatibility/2006" xmlns:o="urn:schemas-microsoft-com:office:office" xmlns:r="http://schemas.openxmlformats.org/officeDocument/2006/relationships" xmlns:m="http://schemas.openxmlformats.org/officeDocument/2006/math" xmlns:v="urn:schemas-microsoft-com:vml" xmlns:wp14="http://schemas.microsoft.com/office/word/2010/wordprocessingDrawing" xmlns:wp="http://schemas.openxmlformats.org/drawingml/2006/wordprocessingDrawing" xmlns:w10="urn:schemas-microsoft-com:office:word" xmlns:w="http://schemas.openxmlformats.org/wordprocessingml/2006/main" xmlns:w14="http://schemas.microsoft.com/office/word/2010/wordml" xmlns:wpg="http://schemas.microsoft.com/office/word/2010/wordprocessingGroup" xmlns:wpi="http://schemas.microsoft.com/office/word/2010/wordprocessingInk" xmlns:wne="http://schemas.microsoft.com/office/word/2006/wordml" xmlns:wps="http://schemas.microsoft.com/office/word/2010/wordprocessingShape" mc:Ignorable="w14 wp14">
   <w:endnote w:type="separator" w:id="-1">
     <w:p>
       <w:pPr>
@@ -2178,7 +2454,7 @@
 </file>
 
 <file path=word/footnotes.xml><?xml version="1.0" encoding="utf-8"?>
-<w:footnotes xmlns:wpc="http://schemas.microsoft.com/office/word/2010/wordprocessingCanvas" xmlns:cx="http://schemas.microsoft.com/office/drawing/2014/chartex" xmlns:cx1="http://schemas.microsoft.com/office/drawing/2015/9/8/chartex" xmlns:cx2="http://schemas.microsoft.com/office/drawing/2015/10/21/chartex" xmlns:mc="http://schemas.openxmlformats.org/markup-compatibility/2006" xmlns:o="urn:schemas-microsoft-com:office:office" xmlns:r="http://schemas.openxmlformats.org/officeDocument/2006/relationships" xmlns:m="http://schemas.openxmlformats.org/officeDocument/2006/math" xmlns:v="urn:schemas-microsoft-com:vml" xmlns:wp14="http://schemas.microsoft.com/office/word/2010/wordprocessingDrawing" xmlns:wp="http://schemas.openxmlformats.org/drawingml/2006/wordprocessingDrawing" xmlns:w10="urn:schemas-microsoft-com:office:word" xmlns:w="http://schemas.openxmlformats.org/wordprocessingml/2006/main" xmlns:w14="http://schemas.microsoft.com/office/word/2010/wordml" xmlns:w15="http://schemas.microsoft.com/office/word/2012/wordml" xmlns:w16se="http://schemas.microsoft.com/office/word/2015/wordml/symex" xmlns:wpg="http://schemas.microsoft.com/office/word/2010/wordprocessingGroup" xmlns:wpi="http://schemas.microsoft.com/office/word/2010/wordprocessingInk" xmlns:wne="http://schemas.microsoft.com/office/word/2006/wordml" xmlns:wps="http://schemas.microsoft.com/office/word/2010/wordprocessingShape" mc:Ignorable="w14 w15 w16se wp14">
+<w:footnotes xmlns:wpc="http://schemas.microsoft.com/office/word/2010/wordprocessingCanvas" xmlns:mc="http://schemas.openxmlformats.org/markup-compatibility/2006" xmlns:o="urn:schemas-microsoft-com:office:office" xmlns:r="http://schemas.openxmlformats.org/officeDocument/2006/relationships" xmlns:m="http://schemas.openxmlformats.org/officeDocument/2006/math" xmlns:v="urn:schemas-microsoft-com:vml" xmlns:wp14="http://schemas.microsoft.com/office/word/2010/wordprocessingDrawing" xmlns:wp="http://schemas.openxmlformats.org/drawingml/2006/wordprocessingDrawing" xmlns:w10="urn:schemas-microsoft-com:office:word" xmlns:w="http://schemas.openxmlformats.org/wordprocessingml/2006/main" xmlns:w14="http://schemas.microsoft.com/office/word/2010/wordml" xmlns:wpg="http://schemas.microsoft.com/office/word/2010/wordprocessingGroup" xmlns:wpi="http://schemas.microsoft.com/office/word/2010/wordprocessingInk" xmlns:wne="http://schemas.microsoft.com/office/word/2006/wordml" xmlns:wps="http://schemas.microsoft.com/office/word/2010/wordprocessingShape" mc:Ignorable="w14 wp14">
   <w:footnote w:type="separator" w:id="-1">
     <w:p>
       <w:pPr>
@@ -2203,7 +2479,7 @@
 </file>
 
 <file path=word/styles.xml><?xml version="1.0" encoding="utf-8"?>
-<w:styles xmlns:mc="http://schemas.openxmlformats.org/markup-compatibility/2006" xmlns:r="http://schemas.openxmlformats.org/officeDocument/2006/relationships" xmlns:w="http://schemas.openxmlformats.org/wordprocessingml/2006/main" xmlns:w14="http://schemas.microsoft.com/office/word/2010/wordml" xmlns:w15="http://schemas.microsoft.com/office/word/2012/wordml" xmlns:w16se="http://schemas.microsoft.com/office/word/2015/wordml/symex" mc:Ignorable="w14 w15 w16se">
+<w:styles xmlns:mc="http://schemas.openxmlformats.org/markup-compatibility/2006" xmlns:r="http://schemas.openxmlformats.org/officeDocument/2006/relationships" xmlns:w="http://schemas.openxmlformats.org/wordprocessingml/2006/main" xmlns:w14="http://schemas.microsoft.com/office/word/2010/wordml" mc:Ignorable="w14">
   <w:docDefaults>
     <w:rPrDefault>
       <w:rPr>
@@ -2219,394 +2495,159 @@
       </w:pPr>
     </w:pPrDefault>
   </w:docDefaults>
-  <w:latentStyles w:defLockedState="0" w:defUIPriority="99" w:defSemiHidden="0" w:defUnhideWhenUsed="0" w:defQFormat="0" w:count="372">
-    <w:lsdException w:name="Normal" w:uiPriority="0" w:qFormat="1"/>
-    <w:lsdException w:name="heading 1" w:uiPriority="9" w:qFormat="1"/>
-    <w:lsdException w:name="heading 2" w:semiHidden="1" w:uiPriority="9" w:unhideWhenUsed="1" w:qFormat="1"/>
-    <w:lsdException w:name="heading 3" w:semiHidden="1" w:uiPriority="9" w:unhideWhenUsed="1" w:qFormat="1"/>
-    <w:lsdException w:name="heading 4" w:semiHidden="1" w:uiPriority="9" w:unhideWhenUsed="1" w:qFormat="1"/>
-    <w:lsdException w:name="heading 5" w:semiHidden="1" w:uiPriority="9" w:unhideWhenUsed="1" w:qFormat="1"/>
-    <w:lsdException w:name="heading 6" w:semiHidden="1" w:uiPriority="9" w:unhideWhenUsed="1" w:qFormat="1"/>
-    <w:lsdException w:name="heading 7" w:semiHidden="1" w:uiPriority="9" w:unhideWhenUsed="1" w:qFormat="1"/>
-    <w:lsdException w:name="heading 8" w:semiHidden="1" w:uiPriority="9" w:unhideWhenUsed="1" w:qFormat="1"/>
-    <w:lsdException w:name="heading 9" w:semiHidden="1" w:uiPriority="9" w:unhideWhenUsed="1" w:qFormat="1"/>
-    <w:lsdException w:name="index 1" w:semiHidden="1" w:unhideWhenUsed="1"/>
-    <w:lsdException w:name="index 2" w:semiHidden="1" w:unhideWhenUsed="1"/>
-    <w:lsdException w:name="index 3" w:semiHidden="1" w:unhideWhenUsed="1"/>
-    <w:lsdException w:name="index 4" w:semiHidden="1" w:unhideWhenUsed="1"/>
-    <w:lsdException w:name="index 5" w:semiHidden="1" w:unhideWhenUsed="1"/>
-    <w:lsdException w:name="index 6" w:semiHidden="1" w:unhideWhenUsed="1"/>
-    <w:lsdException w:name="index 7" w:semiHidden="1" w:unhideWhenUsed="1"/>
-    <w:lsdException w:name="index 8" w:semiHidden="1" w:unhideWhenUsed="1"/>
-    <w:lsdException w:name="index 9" w:semiHidden="1" w:unhideWhenUsed="1"/>
-    <w:lsdException w:name="toc 1" w:semiHidden="1" w:uiPriority="39" w:unhideWhenUsed="1"/>
-    <w:lsdException w:name="toc 2" w:semiHidden="1" w:uiPriority="39" w:unhideWhenUsed="1"/>
-    <w:lsdException w:name="toc 3" w:semiHidden="1" w:uiPriority="39" w:unhideWhenUsed="1"/>
-    <w:lsdException w:name="toc 4" w:semiHidden="1" w:uiPriority="39" w:unhideWhenUsed="1"/>
-    <w:lsdException w:name="toc 5" w:semiHidden="1" w:uiPriority="39" w:unhideWhenUsed="1"/>
-    <w:lsdException w:name="toc 6" w:semiHidden="1" w:uiPriority="39" w:unhideWhenUsed="1"/>
-    <w:lsdException w:name="toc 7" w:semiHidden="1" w:uiPriority="39" w:unhideWhenUsed="1"/>
-    <w:lsdException w:name="toc 8" w:semiHidden="1" w:uiPriority="39" w:unhideWhenUsed="1"/>
-    <w:lsdException w:name="toc 9" w:semiHidden="1" w:uiPriority="39" w:unhideWhenUsed="1"/>
-    <w:lsdException w:name="Normal Indent" w:semiHidden="1" w:unhideWhenUsed="1"/>
-    <w:lsdException w:name="footnote text" w:semiHidden="1" w:unhideWhenUsed="1"/>
-    <w:lsdException w:name="annotation text" w:semiHidden="1" w:unhideWhenUsed="1"/>
-    <w:lsdException w:name="header" w:semiHidden="1" w:unhideWhenUsed="1"/>
-    <w:lsdException w:name="footer" w:semiHidden="1" w:unhideWhenUsed="1"/>
-    <w:lsdException w:name="index heading" w:semiHidden="1" w:unhideWhenUsed="1"/>
-    <w:lsdException w:name="caption" w:semiHidden="1" w:uiPriority="35" w:unhideWhenUsed="1" w:qFormat="1"/>
-    <w:lsdException w:name="table of figures" w:semiHidden="1" w:unhideWhenUsed="1"/>
-    <w:lsdException w:name="envelope address" w:semiHidden="1" w:unhideWhenUsed="1"/>
-    <w:lsdException w:name="envelope return" w:semiHidden="1" w:unhideWhenUsed="1"/>
-    <w:lsdException w:name="footnote reference" w:semiHidden="1" w:unhideWhenUsed="1"/>
-    <w:lsdException w:name="annotation reference" w:semiHidden="1" w:unhideWhenUsed="1"/>
-    <w:lsdException w:name="line number" w:semiHidden="1" w:unhideWhenUsed="1"/>
-    <w:lsdException w:name="page number" w:semiHidden="1" w:unhideWhenUsed="1"/>
-    <w:lsdException w:name="endnote reference" w:semiHidden="1" w:unhideWhenUsed="1"/>
-    <w:lsdException w:name="endnote text" w:semiHidden="1" w:unhideWhenUsed="1"/>
-    <w:lsdException w:name="table of authorities" w:semiHidden="1" w:unhideWhenUsed="1"/>
-    <w:lsdException w:name="macro" w:semiHidden="1" w:unhideWhenUsed="1"/>
-    <w:lsdException w:name="toa heading" w:semiHidden="1" w:unhideWhenUsed="1"/>
-    <w:lsdException w:name="List" w:semiHidden="1" w:unhideWhenUsed="1"/>
-    <w:lsdException w:name="List Bullet" w:semiHidden="1" w:unhideWhenUsed="1"/>
-    <w:lsdException w:name="List Number" w:semiHidden="1" w:unhideWhenUsed="1"/>
-    <w:lsdException w:name="List 2" w:semiHidden="1" w:unhideWhenUsed="1"/>
-    <w:lsdException w:name="List 3" w:semiHidden="1" w:unhideWhenUsed="1"/>
-    <w:lsdException w:name="List 4" w:semiHidden="1" w:unhideWhenUsed="1"/>
-    <w:lsdException w:name="List 5" w:semiHidden="1" w:unhideWhenUsed="1"/>
-    <w:lsdException w:name="List Bullet 2" w:semiHidden="1" w:unhideWhenUsed="1"/>
-    <w:lsdException w:name="List Bullet 3" w:semiHidden="1" w:unhideWhenUsed="1"/>
-    <w:lsdException w:name="List Bullet 4" w:semiHidden="1" w:unhideWhenUsed="1"/>
-    <w:lsdException w:name="List Bullet 5" w:semiHidden="1" w:unhideWhenUsed="1"/>
-    <w:lsdException w:name="List Number 2" w:semiHidden="1" w:unhideWhenUsed="1"/>
-    <w:lsdException w:name="List Number 3" w:semiHidden="1" w:unhideWhenUsed="1"/>
-    <w:lsdException w:name="List Number 4" w:semiHidden="1" w:unhideWhenUsed="1"/>
-    <w:lsdException w:name="List Number 5" w:semiHidden="1" w:unhideWhenUsed="1"/>
-    <w:lsdException w:name="Title" w:uiPriority="10" w:qFormat="1"/>
-    <w:lsdException w:name="Closing" w:semiHidden="1" w:unhideWhenUsed="1"/>
-    <w:lsdException w:name="Signature" w:semiHidden="1" w:unhideWhenUsed="1"/>
-    <w:lsdException w:name="Default Paragraph Font" w:semiHidden="1" w:uiPriority="1" w:unhideWhenUsed="1"/>
-    <w:lsdException w:name="Body Text" w:semiHidden="1" w:unhideWhenUsed="1"/>
-    <w:lsdException w:name="Body Text Indent" w:semiHidden="1" w:unhideWhenUsed="1"/>
-    <w:lsdException w:name="List Continue" w:semiHidden="1" w:unhideWhenUsed="1"/>
-    <w:lsdException w:name="List Continue 2" w:semiHidden="1" w:unhideWhenUsed="1"/>
-    <w:lsdException w:name="List Continue 3" w:semiHidden="1" w:unhideWhenUsed="1"/>
-    <w:lsdException w:name="List Continue 4" w:semiHidden="1" w:unhideWhenUsed="1"/>
-    <w:lsdException w:name="List Continue 5" w:semiHidden="1" w:unhideWhenUsed="1"/>
-    <w:lsdException w:name="Message Header" w:semiHidden="1" w:unhideWhenUsed="1"/>
-    <w:lsdException w:name="Subtitle" w:uiPriority="11" w:qFormat="1"/>
-    <w:lsdException w:name="Salutation" w:semiHidden="1" w:unhideWhenUsed="1"/>
-    <w:lsdException w:name="Date" w:semiHidden="1" w:unhideWhenUsed="1"/>
-    <w:lsdException w:name="Body Text First Indent" w:semiHidden="1" w:unhideWhenUsed="1"/>
-    <w:lsdException w:name="Body Text First Indent 2" w:semiHidden="1" w:unhideWhenUsed="1"/>
-    <w:lsdException w:name="Note Heading" w:semiHidden="1" w:unhideWhenUsed="1"/>
-    <w:lsdException w:name="Body Text 2" w:semiHidden="1" w:unhideWhenUsed="1"/>
-    <w:lsdException w:name="Body Text 3" w:semiHidden="1" w:unhideWhenUsed="1"/>
-    <w:lsdException w:name="Body Text Indent 2" w:semiHidden="1" w:unhideWhenUsed="1"/>
-    <w:lsdException w:name="Body Text Indent 3" w:semiHidden="1" w:unhideWhenUsed="1"/>
-    <w:lsdException w:name="Block Text" w:semiHidden="1" w:unhideWhenUsed="1"/>
-    <w:lsdException w:name="Hyperlink" w:semiHidden="1" w:unhideWhenUsed="1"/>
-    <w:lsdException w:name="FollowedHyperlink" w:semiHidden="1" w:unhideWhenUsed="1"/>
-    <w:lsdException w:name="Strong" w:uiPriority="22" w:qFormat="1"/>
-    <w:lsdException w:name="Emphasis" w:uiPriority="20" w:qFormat="1"/>
-    <w:lsdException w:name="Document Map" w:semiHidden="1" w:unhideWhenUsed="1"/>
-    <w:lsdException w:name="Plain Text" w:semiHidden="1" w:unhideWhenUsed="1"/>
-    <w:lsdException w:name="E-mail Signature" w:semiHidden="1" w:unhideWhenUsed="1"/>
-    <w:lsdException w:name="HTML Top of Form" w:semiHidden="1" w:unhideWhenUsed="1"/>
-    <w:lsdException w:name="HTML Bottom of Form" w:semiHidden="1" w:unhideWhenUsed="1"/>
-    <w:lsdException w:name="Normal (Web)" w:semiHidden="1" w:unhideWhenUsed="1"/>
-    <w:lsdException w:name="HTML Acronym" w:semiHidden="1" w:unhideWhenUsed="1"/>
-    <w:lsdException w:name="HTML Address" w:semiHidden="1" w:unhideWhenUsed="1"/>
-    <w:lsdException w:name="HTML Cite" w:semiHidden="1" w:unhideWhenUsed="1"/>
-    <w:lsdException w:name="HTML Code" w:semiHidden="1" w:unhideWhenUsed="1"/>
-    <w:lsdException w:name="HTML Definition" w:semiHidden="1" w:unhideWhenUsed="1"/>
-    <w:lsdException w:name="HTML Keyboard" w:semiHidden="1" w:unhideWhenUsed="1"/>
-    <w:lsdException w:name="HTML Preformatted" w:semiHidden="1" w:unhideWhenUsed="1"/>
-    <w:lsdException w:name="HTML Sample" w:semiHidden="1" w:unhideWhenUsed="1"/>
-    <w:lsdException w:name="HTML Typewriter" w:semiHidden="1" w:unhideWhenUsed="1"/>
-    <w:lsdException w:name="HTML Variable" w:semiHidden="1" w:unhideWhenUsed="1"/>
-    <w:lsdException w:name="Normal Table" w:semiHidden="1" w:unhideWhenUsed="1"/>
-    <w:lsdException w:name="annotation subject" w:semiHidden="1" w:unhideWhenUsed="1"/>
-    <w:lsdException w:name="No List" w:semiHidden="1" w:unhideWhenUsed="1"/>
-    <w:lsdException w:name="Outline List 1" w:semiHidden="1" w:unhideWhenUsed="1"/>
-    <w:lsdException w:name="Outline List 2" w:semiHidden="1" w:unhideWhenUsed="1"/>
-    <w:lsdException w:name="Outline List 3" w:semiHidden="1" w:unhideWhenUsed="1"/>
-    <w:lsdException w:name="Table Simple 1" w:semiHidden="1" w:unhideWhenUsed="1"/>
-    <w:lsdException w:name="Table Simple 2" w:semiHidden="1" w:unhideWhenUsed="1"/>
-    <w:lsdException w:name="Table Simple 3" w:semiHidden="1" w:unhideWhenUsed="1"/>
-    <w:lsdException w:name="Table Classic 1" w:semiHidden="1" w:unhideWhenUsed="1"/>
-    <w:lsdException w:name="Table Classic 2" w:semiHidden="1" w:unhideWhenUsed="1"/>
-    <w:lsdException w:name="Table Classic 3" w:semiHidden="1" w:unhideWhenUsed="1"/>
-    <w:lsdException w:name="Table Classic 4" w:semiHidden="1" w:unhideWhenUsed="1"/>
-    <w:lsdException w:name="Table Colorful 1" w:semiHidden="1" w:unhideWhenUsed="1"/>
-    <w:lsdException w:name="Table Colorful 2" w:semiHidden="1" w:unhideWhenUsed="1"/>
-    <w:lsdException w:name="Table Colorful 3" w:semiHidden="1" w:unhideWhenUsed="1"/>
-    <w:lsdException w:name="Table Columns 1" w:semiHidden="1" w:unhideWhenUsed="1"/>
-    <w:lsdException w:name="Table Columns 2" w:semiHidden="1" w:unhideWhenUsed="1"/>
-    <w:lsdException w:name="Table Columns 3" w:semiHidden="1" w:unhideWhenUsed="1"/>
-    <w:lsdException w:name="Table Columns 4" w:semiHidden="1" w:unhideWhenUsed="1"/>
-    <w:lsdException w:name="Table Columns 5" w:semiHidden="1" w:unhideWhenUsed="1"/>
-    <w:lsdException w:name="Table Grid 1" w:semiHidden="1" w:unhideWhenUsed="1"/>
-    <w:lsdException w:name="Table Grid 2" w:semiHidden="1" w:unhideWhenUsed="1"/>
-    <w:lsdException w:name="Table Grid 3" w:semiHidden="1" w:unhideWhenUsed="1"/>
-    <w:lsdException w:name="Table Grid 4" w:semiHidden="1" w:unhideWhenUsed="1"/>
-    <w:lsdException w:name="Table Grid 5" w:semiHidden="1" w:unhideWhenUsed="1"/>
-    <w:lsdException w:name="Table Grid 6" w:semiHidden="1" w:unhideWhenUsed="1"/>
-    <w:lsdException w:name="Table Grid 7" w:semiHidden="1" w:unhideWhenUsed="1"/>
-    <w:lsdException w:name="Table Grid 8" w:semiHidden="1" w:unhideWhenUsed="1"/>
-    <w:lsdException w:name="Table List 1" w:semiHidden="1" w:unhideWhenUsed="1"/>
-    <w:lsdException w:name="Table List 2" w:semiHidden="1" w:unhideWhenUsed="1"/>
-    <w:lsdException w:name="Table List 3" w:semiHidden="1" w:unhideWhenUsed="1"/>
-    <w:lsdException w:name="Table List 4" w:semiHidden="1" w:unhideWhenUsed="1"/>
-    <w:lsdException w:name="Table List 5" w:semiHidden="1" w:unhideWhenUsed="1"/>
-    <w:lsdException w:name="Table List 6" w:semiHidden="1" w:unhideWhenUsed="1"/>
-    <w:lsdException w:name="Table List 7" w:semiHidden="1" w:unhideWhenUsed="1"/>
-    <w:lsdException w:name="Table List 8" w:semiHidden="1" w:unhideWhenUsed="1"/>
-    <w:lsdException w:name="Table 3D effects 1" w:semiHidden="1" w:unhideWhenUsed="1"/>
-    <w:lsdException w:name="Table 3D effects 2" w:semiHidden="1" w:unhideWhenUsed="1"/>
-    <w:lsdException w:name="Table 3D effects 3" w:semiHidden="1" w:unhideWhenUsed="1"/>
-    <w:lsdException w:name="Table Contemporary" w:semiHidden="1" w:unhideWhenUsed="1"/>
-    <w:lsdException w:name="Table Elegant" w:semiHidden="1" w:unhideWhenUsed="1"/>
-    <w:lsdException w:name="Table Professional" w:semiHidden="1" w:unhideWhenUsed="1"/>
-    <w:lsdException w:name="Table Subtle 1" w:semiHidden="1" w:unhideWhenUsed="1"/>
-    <w:lsdException w:name="Table Subtle 2" w:semiHidden="1" w:unhideWhenUsed="1"/>
-    <w:lsdException w:name="Table Web 1" w:semiHidden="1" w:unhideWhenUsed="1"/>
-    <w:lsdException w:name="Table Web 2" w:semiHidden="1" w:unhideWhenUsed="1"/>
-    <w:lsdException w:name="Table Web 3" w:semiHidden="1" w:unhideWhenUsed="1"/>
-    <w:lsdException w:name="Balloon Text" w:semiHidden="1" w:unhideWhenUsed="1"/>
-    <w:lsdException w:name="Table Grid" w:uiPriority="39"/>
-    <w:lsdException w:name="Table Theme" w:semiHidden="1" w:unhideWhenUsed="1"/>
-    <w:lsdException w:name="Placeholder Text" w:semiHidden="1"/>
-    <w:lsdException w:name="No Spacing" w:uiPriority="1" w:qFormat="1"/>
-    <w:lsdException w:name="Light Shading" w:uiPriority="60"/>
-    <w:lsdException w:name="Light List" w:uiPriority="61"/>
-    <w:lsdException w:name="Light Grid" w:uiPriority="62"/>
-    <w:lsdException w:name="Medium Shading 1" w:uiPriority="63"/>
-    <w:lsdException w:name="Medium Shading 2" w:uiPriority="64"/>
-    <w:lsdException w:name="Medium List 1" w:uiPriority="65"/>
-    <w:lsdException w:name="Medium List 2" w:uiPriority="66"/>
-    <w:lsdException w:name="Medium Grid 1" w:uiPriority="67"/>
-    <w:lsdException w:name="Medium Grid 2" w:uiPriority="68"/>
-    <w:lsdException w:name="Medium Grid 3" w:uiPriority="69"/>
-    <w:lsdException w:name="Dark List" w:uiPriority="70"/>
-    <w:lsdException w:name="Colorful Shading" w:uiPriority="71"/>
-    <w:lsdException w:name="Colorful List" w:uiPriority="72"/>
-    <w:lsdException w:name="Colorful Grid" w:uiPriority="73"/>
-    <w:lsdException w:name="Light Shading Accent 1" w:uiPriority="60"/>
-    <w:lsdException w:name="Light List Accent 1" w:uiPriority="61"/>
-    <w:lsdException w:name="Light Grid Accent 1" w:uiPriority="62"/>
-    <w:lsdException w:name="Medium Shading 1 Accent 1" w:uiPriority="63"/>
-    <w:lsdException w:name="Medium Shading 2 Accent 1" w:uiPriority="64"/>
-    <w:lsdException w:name="Medium List 1 Accent 1" w:uiPriority="65"/>
-    <w:lsdException w:name="Revision" w:semiHidden="1"/>
-    <w:lsdException w:name="List Paragraph" w:uiPriority="34" w:qFormat="1"/>
-    <w:lsdException w:name="Quote" w:uiPriority="29" w:qFormat="1"/>
-    <w:lsdException w:name="Intense Quote" w:uiPriority="30" w:qFormat="1"/>
-    <w:lsdException w:name="Medium List 2 Accent 1" w:uiPriority="66"/>
-    <w:lsdException w:name="Medium Grid 1 Accent 1" w:uiPriority="67"/>
-    <w:lsdException w:name="Medium Grid 2 Accent 1" w:uiPriority="68"/>
-    <w:lsdException w:name="Medium Grid 3 Accent 1" w:uiPriority="69"/>
-    <w:lsdException w:name="Dark List Accent 1" w:uiPriority="70"/>
-    <w:lsdException w:name="Colorful Shading Accent 1" w:uiPriority="71"/>
-    <w:lsdException w:name="Colorful List Accent 1" w:uiPriority="72"/>
-    <w:lsdException w:name="Colorful Grid Accent 1" w:uiPriority="73"/>
-    <w:lsdException w:name="Light Shading Accent 2" w:uiPriority="60"/>
-    <w:lsdException w:name="Light List Accent 2" w:uiPriority="61"/>
-    <w:lsdException w:name="Light Grid Accent 2" w:uiPriority="62"/>
-    <w:lsdException w:name="Medium Shading 1 Accent 2" w:uiPriority="63"/>
-    <w:lsdException w:name="Medium Shading 2 Accent 2" w:uiPriority="64"/>
-    <w:lsdException w:name="Medium List 1 Accent 2" w:uiPriority="65"/>
-    <w:lsdException w:name="Medium List 2 Accent 2" w:uiPriority="66"/>
-    <w:lsdException w:name="Medium Grid 1 Accent 2" w:uiPriority="67"/>
-    <w:lsdException w:name="Medium Grid 2 Accent 2" w:uiPriority="68"/>
-    <w:lsdException w:name="Medium Grid 3 Accent 2" w:uiPriority="69"/>
-    <w:lsdException w:name="Dark List Accent 2" w:uiPriority="70"/>
-    <w:lsdException w:name="Colorful Shading Accent 2" w:uiPriority="71"/>
-    <w:lsdException w:name="Colorful List Accent 2" w:uiPriority="72"/>
-    <w:lsdException w:name="Colorful Grid Accent 2" w:uiPriority="73"/>
-    <w:lsdException w:name="Light Shading Accent 3" w:uiPriority="60"/>
-    <w:lsdException w:name="Light List Accent 3" w:uiPriority="61"/>
-    <w:lsdException w:name="Light Grid Accent 3" w:uiPriority="62"/>
-    <w:lsdException w:name="Medium Shading 1 Accent 3" w:uiPriority="63"/>
-    <w:lsdException w:name="Medium Shading 2 Accent 3" w:uiPriority="64"/>
-    <w:lsdException w:name="Medium List 1 Accent 3" w:uiPriority="65"/>
-    <w:lsdException w:name="Medium List 2 Accent 3" w:uiPriority="66"/>
-    <w:lsdException w:name="Medium Grid 1 Accent 3" w:uiPriority="67"/>
-    <w:lsdException w:name="Medium Grid 2 Accent 3" w:uiPriority="68"/>
-    <w:lsdException w:name="Medium Grid 3 Accent 3" w:uiPriority="69"/>
-    <w:lsdException w:name="Dark List Accent 3" w:uiPriority="70"/>
-    <w:lsdException w:name="Colorful Shading Accent 3" w:uiPriority="71"/>
-    <w:lsdException w:name="Colorful List Accent 3" w:uiPriority="72"/>
-    <w:lsdException w:name="Colorful Grid Accent 3" w:uiPriority="73"/>
-    <w:lsdException w:name="Light Shading Accent 4" w:uiPriority="60"/>
-    <w:lsdException w:name="Light List Accent 4" w:uiPriority="61"/>
-    <w:lsdException w:name="Light Grid Accent 4" w:uiPriority="62"/>
-    <w:lsdException w:name="Medium Shading 1 Accent 4" w:uiPriority="63"/>
-    <w:lsdException w:name="Medium Shading 2 Accent 4" w:uiPriority="64"/>
-    <w:lsdException w:name="Medium List 1 Accent 4" w:uiPriority="65"/>
-    <w:lsdException w:name="Medium List 2 Accent 4" w:uiPriority="66"/>
-    <w:lsdException w:name="Medium Grid 1 Accent 4" w:uiPriority="67"/>
-    <w:lsdException w:name="Medium Grid 2 Accent 4" w:uiPriority="68"/>
-    <w:lsdException w:name="Medium Grid 3 Accent 4" w:uiPriority="69"/>
-    <w:lsdException w:name="Dark List Accent 4" w:uiPriority="70"/>
-    <w:lsdException w:name="Colorful Shading Accent 4" w:uiPriority="71"/>
-    <w:lsdException w:name="Colorful List Accent 4" w:uiPriority="72"/>
-    <w:lsdException w:name="Colorful Grid Accent 4" w:uiPriority="73"/>
-    <w:lsdException w:name="Light Shading Accent 5" w:uiPriority="60"/>
-    <w:lsdException w:name="Light List Accent 5" w:uiPriority="61"/>
-    <w:lsdException w:name="Light Grid Accent 5" w:uiPriority="62"/>
-    <w:lsdException w:name="Medium Shading 1 Accent 5" w:uiPriority="63"/>
-    <w:lsdException w:name="Medium Shading 2 Accent 5" w:uiPriority="64"/>
-    <w:lsdException w:name="Medium List 1 Accent 5" w:uiPriority="65"/>
-    <w:lsdException w:name="Medium List 2 Accent 5" w:uiPriority="66"/>
-    <w:lsdException w:name="Medium Grid 1 Accent 5" w:uiPriority="67"/>
-    <w:lsdException w:name="Medium Grid 2 Accent 5" w:uiPriority="68"/>
-    <w:lsdException w:name="Medium Grid 3 Accent 5" w:uiPriority="69"/>
-    <w:lsdException w:name="Dark List Accent 5" w:uiPriority="70"/>
-    <w:lsdException w:name="Colorful Shading Accent 5" w:uiPriority="71"/>
-    <w:lsdException w:name="Colorful List Accent 5" w:uiPriority="72"/>
-    <w:lsdException w:name="Colorful Grid Accent 5" w:uiPriority="73"/>
-    <w:lsdException w:name="Light Shading Accent 6" w:uiPriority="60"/>
-    <w:lsdException w:name="Light List Accent 6" w:uiPriority="61"/>
-    <w:lsdException w:name="Light Grid Accent 6" w:uiPriority="62"/>
-    <w:lsdException w:name="Medium Shading 1 Accent 6" w:uiPriority="63"/>
-    <w:lsdException w:name="Medium Shading 2 Accent 6" w:uiPriority="64"/>
-    <w:lsdException w:name="Medium List 1 Accent 6" w:uiPriority="65"/>
-    <w:lsdException w:name="Medium List 2 Accent 6" w:uiPriority="66"/>
-    <w:lsdException w:name="Medium Grid 1 Accent 6" w:uiPriority="67"/>
-    <w:lsdException w:name="Medium Grid 2 Accent 6" w:uiPriority="68"/>
-    <w:lsdException w:name="Medium Grid 3 Accent 6" w:uiPriority="69"/>
-    <w:lsdException w:name="Dark List Accent 6" w:uiPriority="70"/>
-    <w:lsdException w:name="Colorful Shading Accent 6" w:uiPriority="71"/>
-    <w:lsdException w:name="Colorful List Accent 6" w:uiPriority="72"/>
-    <w:lsdException w:name="Colorful Grid Accent 6" w:uiPriority="73"/>
-    <w:lsdException w:name="Subtle Emphasis" w:uiPriority="19" w:qFormat="1"/>
-    <w:lsdException w:name="Intense Emphasis" w:uiPriority="21" w:qFormat="1"/>
-    <w:lsdException w:name="Subtle Reference" w:uiPriority="31" w:qFormat="1"/>
-    <w:lsdException w:name="Intense Reference" w:uiPriority="32" w:qFormat="1"/>
-    <w:lsdException w:name="Book Title" w:uiPriority="33" w:qFormat="1"/>
-    <w:lsdException w:name="Bibliography" w:semiHidden="1" w:uiPriority="37" w:unhideWhenUsed="1"/>
-    <w:lsdException w:name="TOC Heading" w:semiHidden="1" w:uiPriority="39" w:unhideWhenUsed="1" w:qFormat="1"/>
-    <w:lsdException w:name="Plain Table 1" w:uiPriority="41"/>
-    <w:lsdException w:name="Plain Table 2" w:uiPriority="42"/>
-    <w:lsdException w:name="Plain Table 3" w:uiPriority="43"/>
-    <w:lsdException w:name="Plain Table 4" w:uiPriority="44"/>
-    <w:lsdException w:name="Plain Table 5" w:uiPriority="45"/>
-    <w:lsdException w:name="Grid Table Light" w:uiPriority="40"/>
-    <w:lsdException w:name="Grid Table 1 Light" w:uiPriority="46"/>
-    <w:lsdException w:name="Grid Table 2" w:uiPriority="47"/>
-    <w:lsdException w:name="Grid Table 3" w:uiPriority="48"/>
-    <w:lsdException w:name="Grid Table 4" w:uiPriority="49"/>
-    <w:lsdException w:name="Grid Table 5 Dark" w:uiPriority="50"/>
-    <w:lsdException w:name="Grid Table 6 Colorful" w:uiPriority="51"/>
-    <w:lsdException w:name="Grid Table 7 Colorful" w:uiPriority="52"/>
-    <w:lsdException w:name="Grid Table 1 Light Accent 1" w:uiPriority="46"/>
-    <w:lsdException w:name="Grid Table 2 Accent 1" w:uiPriority="47"/>
-    <w:lsdException w:name="Grid Table 3 Accent 1" w:uiPriority="48"/>
-    <w:lsdException w:name="Grid Table 4 Accent 1" w:uiPriority="49"/>
-    <w:lsdException w:name="Grid Table 5 Dark Accent 1" w:uiPriority="50"/>
-    <w:lsdException w:name="Grid Table 6 Colorful Accent 1" w:uiPriority="51"/>
-    <w:lsdException w:name="Grid Table 7 Colorful Accent 1" w:uiPriority="52"/>
-    <w:lsdException w:name="Grid Table 1 Light Accent 2" w:uiPriority="46"/>
-    <w:lsdException w:name="Grid Table 2 Accent 2" w:uiPriority="47"/>
-    <w:lsdException w:name="Grid Table 3 Accent 2" w:uiPriority="48"/>
-    <w:lsdException w:name="Grid Table 4 Accent 2" w:uiPriority="49"/>
-    <w:lsdException w:name="Grid Table 5 Dark Accent 2" w:uiPriority="50"/>
-    <w:lsdException w:name="Grid Table 6 Colorful Accent 2" w:uiPriority="51"/>
-    <w:lsdException w:name="Grid Table 7 Colorful Accent 2" w:uiPriority="52"/>
-    <w:lsdException w:name="Grid Table 1 Light Accent 3" w:uiPriority="46"/>
-    <w:lsdException w:name="Grid Table 2 Accent 3" w:uiPriority="47"/>
-    <w:lsdException w:name="Grid Table 3 Accent 3" w:uiPriority="48"/>
-    <w:lsdException w:name="Grid Table 4 Accent 3" w:uiPriority="49"/>
-    <w:lsdException w:name="Grid Table 5 Dark Accent 3" w:uiPriority="50"/>
-    <w:lsdException w:name="Grid Table 6 Colorful Accent 3" w:uiPriority="51"/>
-    <w:lsdException w:name="Grid Table 7 Colorful Accent 3" w:uiPriority="52"/>
-    <w:lsdException w:name="Grid Table 1 Light Accent 4" w:uiPriority="46"/>
-    <w:lsdException w:name="Grid Table 2 Accent 4" w:uiPriority="47"/>
-    <w:lsdException w:name="Grid Table 3 Accent 4" w:uiPriority="48"/>
-    <w:lsdException w:name="Grid Table 4 Accent 4" w:uiPriority="49"/>
-    <w:lsdException w:name="Grid Table 5 Dark Accent 4" w:uiPriority="50"/>
-    <w:lsdException w:name="Grid Table 6 Colorful Accent 4" w:uiPriority="51"/>
-    <w:lsdException w:name="Grid Table 7 Colorful Accent 4" w:uiPriority="52"/>
-    <w:lsdException w:name="Grid Table 1 Light Accent 5" w:uiPriority="46"/>
-    <w:lsdException w:name="Grid Table 2 Accent 5" w:uiPriority="47"/>
-    <w:lsdException w:name="Grid Table 3 Accent 5" w:uiPriority="48"/>
-    <w:lsdException w:name="Grid Table 4 Accent 5" w:uiPriority="49"/>
-    <w:lsdException w:name="Grid Table 5 Dark Accent 5" w:uiPriority="50"/>
-    <w:lsdException w:name="Grid Table 6 Colorful Accent 5" w:uiPriority="51"/>
-    <w:lsdException w:name="Grid Table 7 Colorful Accent 5" w:uiPriority="52"/>
-    <w:lsdException w:name="Grid Table 1 Light Accent 6" w:uiPriority="46"/>
-    <w:lsdException w:name="Grid Table 2 Accent 6" w:uiPriority="47"/>
-    <w:lsdException w:name="Grid Table 3 Accent 6" w:uiPriority="48"/>
-    <w:lsdException w:name="Grid Table 4 Accent 6" w:uiPriority="49"/>
-    <w:lsdException w:name="Grid Table 5 Dark Accent 6" w:uiPriority="50"/>
-    <w:lsdException w:name="Grid Table 6 Colorful Accent 6" w:uiPriority="51"/>
-    <w:lsdException w:name="Grid Table 7 Colorful Accent 6" w:uiPriority="52"/>
-    <w:lsdException w:name="List Table 1 Light" w:uiPriority="46"/>
-    <w:lsdException w:name="List Table 2" w:uiPriority="47"/>
-    <w:lsdException w:name="List Table 3" w:uiPriority="48"/>
-    <w:lsdException w:name="List Table 4" w:uiPriority="49"/>
-    <w:lsdException w:name="List Table 5 Dark" w:uiPriority="50"/>
-    <w:lsdException w:name="List Table 6 Colorful" w:uiPriority="51"/>
-    <w:lsdException w:name="List Table 7 Colorful" w:uiPriority="52"/>
-    <w:lsdException w:name="List Table 1 Light Accent 1" w:uiPriority="46"/>
-    <w:lsdException w:name="List Table 2 Accent 1" w:uiPriority="47"/>
-    <w:lsdException w:name="List Table 3 Accent 1" w:uiPriority="48"/>
-    <w:lsdException w:name="List Table 4 Accent 1" w:uiPriority="49"/>
-    <w:lsdException w:name="List Table 5 Dark Accent 1" w:uiPriority="50"/>
-    <w:lsdException w:name="List Table 6 Colorful Accent 1" w:uiPriority="51"/>
-    <w:lsdException w:name="List Table 7 Colorful Accent 1" w:uiPriority="52"/>
-    <w:lsdException w:name="List Table 1 Light Accent 2" w:uiPriority="46"/>
-    <w:lsdException w:name="List Table 2 Accent 2" w:uiPriority="47"/>
-    <w:lsdException w:name="List Table 3 Accent 2" w:uiPriority="48"/>
-    <w:lsdException w:name="List Table 4 Accent 2" w:uiPriority="49"/>
-    <w:lsdException w:name="List Table 5 Dark Accent 2" w:uiPriority="50"/>
-    <w:lsdException w:name="List Table 6 Colorful Accent 2" w:uiPriority="51"/>
-    <w:lsdException w:name="List Table 7 Colorful Accent 2" w:uiPriority="52"/>
-    <w:lsdException w:name="List Table 1 Light Accent 3" w:uiPriority="46"/>
-    <w:lsdException w:name="List Table 2 Accent 3" w:uiPriority="47"/>
-    <w:lsdException w:name="List Table 3 Accent 3" w:uiPriority="48"/>
-    <w:lsdException w:name="List Table 4 Accent 3" w:uiPriority="49"/>
-    <w:lsdException w:name="List Table 5 Dark Accent 3" w:uiPriority="50"/>
-    <w:lsdException w:name="List Table 6 Colorful Accent 3" w:uiPriority="51"/>
-    <w:lsdException w:name="List Table 7 Colorful Accent 3" w:uiPriority="52"/>
-    <w:lsdException w:name="List Table 1 Light Accent 4" w:uiPriority="46"/>
-    <w:lsdException w:name="List Table 2 Accent 4" w:uiPriority="47"/>
-    <w:lsdException w:name="List Table 3 Accent 4" w:uiPriority="48"/>
-    <w:lsdException w:name="List Table 4 Accent 4" w:uiPriority="49"/>
-    <w:lsdException w:name="List Table 5 Dark Accent 4" w:uiPriority="50"/>
-    <w:lsdException w:name="List Table 6 Colorful Accent 4" w:uiPriority="51"/>
-    <w:lsdException w:name="List Table 7 Colorful Accent 4" w:uiPriority="52"/>
-    <w:lsdException w:name="List Table 1 Light Accent 5" w:uiPriority="46"/>
-    <w:lsdException w:name="List Table 2 Accent 5" w:uiPriority="47"/>
-    <w:lsdException w:name="List Table 3 Accent 5" w:uiPriority="48"/>
-    <w:lsdException w:name="List Table 4 Accent 5" w:uiPriority="49"/>
-    <w:lsdException w:name="List Table 5 Dark Accent 5" w:uiPriority="50"/>
-    <w:lsdException w:name="List Table 6 Colorful Accent 5" w:uiPriority="51"/>
-    <w:lsdException w:name="List Table 7 Colorful Accent 5" w:uiPriority="52"/>
-    <w:lsdException w:name="List Table 1 Light Accent 6" w:uiPriority="46"/>
-    <w:lsdException w:name="List Table 2 Accent 6" w:uiPriority="47"/>
-    <w:lsdException w:name="List Table 3 Accent 6" w:uiPriority="48"/>
-    <w:lsdException w:name="List Table 4 Accent 6" w:uiPriority="49"/>
-    <w:lsdException w:name="List Table 5 Dark Accent 6" w:uiPriority="50"/>
-    <w:lsdException w:name="List Table 6 Colorful Accent 6" w:uiPriority="51"/>
-    <w:lsdException w:name="List Table 7 Colorful Accent 6" w:uiPriority="52"/>
-    <w:lsdException w:name="Mention" w:semiHidden="1" w:unhideWhenUsed="1"/>
+  <w:latentStyles w:defLockedState="0" w:defUIPriority="99" w:defSemiHidden="1" w:defUnhideWhenUsed="1" w:defQFormat="0" w:count="267">
+    <w:lsdException w:name="Normal" w:semiHidden="0" w:uiPriority="0" w:unhideWhenUsed="0" w:qFormat="1"/>
+    <w:lsdException w:name="heading 1" w:semiHidden="0" w:uiPriority="9" w:unhideWhenUsed="0" w:qFormat="1"/>
+    <w:lsdException w:name="heading 2" w:uiPriority="9" w:qFormat="1"/>
+    <w:lsdException w:name="heading 3" w:uiPriority="9" w:qFormat="1"/>
+    <w:lsdException w:name="heading 4" w:uiPriority="9" w:qFormat="1"/>
+    <w:lsdException w:name="heading 5" w:uiPriority="9" w:qFormat="1"/>
+    <w:lsdException w:name="heading 6" w:uiPriority="9" w:qFormat="1"/>
+    <w:lsdException w:name="heading 7" w:uiPriority="9" w:qFormat="1"/>
+    <w:lsdException w:name="heading 8" w:uiPriority="9" w:qFormat="1"/>
+    <w:lsdException w:name="heading 9" w:uiPriority="9" w:qFormat="1"/>
+    <w:lsdException w:name="toc 1" w:uiPriority="39"/>
+    <w:lsdException w:name="toc 2" w:uiPriority="39"/>
+    <w:lsdException w:name="toc 3" w:uiPriority="39"/>
+    <w:lsdException w:name="toc 4" w:uiPriority="39"/>
+    <w:lsdException w:name="toc 5" w:uiPriority="39"/>
+    <w:lsdException w:name="toc 6" w:uiPriority="39"/>
+    <w:lsdException w:name="toc 7" w:uiPriority="39"/>
+    <w:lsdException w:name="toc 8" w:uiPriority="39"/>
+    <w:lsdException w:name="toc 9" w:uiPriority="39"/>
+    <w:lsdException w:name="caption" w:uiPriority="35" w:qFormat="1"/>
+    <w:lsdException w:name="Title" w:semiHidden="0" w:uiPriority="10" w:unhideWhenUsed="0" w:qFormat="1"/>
+    <w:lsdException w:name="Default Paragraph Font" w:uiPriority="1"/>
+    <w:lsdException w:name="Subtitle" w:semiHidden="0" w:uiPriority="11" w:unhideWhenUsed="0" w:qFormat="1"/>
+    <w:lsdException w:name="Strong" w:semiHidden="0" w:uiPriority="22" w:unhideWhenUsed="0" w:qFormat="1"/>
+    <w:lsdException w:name="Emphasis" w:semiHidden="0" w:uiPriority="20" w:unhideWhenUsed="0" w:qFormat="1"/>
+    <w:lsdException w:name="Table Grid" w:semiHidden="0" w:uiPriority="39" w:unhideWhenUsed="0"/>
+    <w:lsdException w:name="Placeholder Text" w:unhideWhenUsed="0"/>
+    <w:lsdException w:name="No Spacing" w:semiHidden="0" w:uiPriority="1" w:unhideWhenUsed="0" w:qFormat="1"/>
+    <w:lsdException w:name="Light Shading" w:semiHidden="0" w:uiPriority="60" w:unhideWhenUsed="0"/>
+    <w:lsdException w:name="Light List" w:semiHidden="0" w:uiPriority="61" w:unhideWhenUsed="0"/>
+    <w:lsdException w:name="Light Grid" w:semiHidden="0" w:uiPriority="62" w:unhideWhenUsed="0"/>
+    <w:lsdException w:name="Medium Shading 1" w:semiHidden="0" w:uiPriority="63" w:unhideWhenUsed="0"/>
+    <w:lsdException w:name="Medium Shading 2" w:semiHidden="0" w:uiPriority="64" w:unhideWhenUsed="0"/>
+    <w:lsdException w:name="Medium List 1" w:semiHidden="0" w:uiPriority="65" w:unhideWhenUsed="0"/>
+    <w:lsdException w:name="Medium List 2" w:semiHidden="0" w:uiPriority="66" w:unhideWhenUsed="0"/>
+    <w:lsdException w:name="Medium Grid 1" w:semiHidden="0" w:uiPriority="67" w:unhideWhenUsed="0"/>
+    <w:lsdException w:name="Medium Grid 2" w:semiHidden="0" w:uiPriority="68" w:unhideWhenUsed="0"/>
+    <w:lsdException w:name="Medium Grid 3" w:semiHidden="0" w:uiPriority="69" w:unhideWhenUsed="0"/>
+    <w:lsdException w:name="Dark List" w:semiHidden="0" w:uiPriority="70" w:unhideWhenUsed="0"/>
+    <w:lsdException w:name="Colorful Shading" w:semiHidden="0" w:uiPriority="71" w:unhideWhenUsed="0"/>
+    <w:lsdException w:name="Colorful List" w:semiHidden="0" w:uiPriority="72" w:unhideWhenUsed="0"/>
+    <w:lsdException w:name="Colorful Grid" w:semiHidden="0" w:uiPriority="73" w:unhideWhenUsed="0"/>
+    <w:lsdException w:name="Light Shading Accent 1" w:semiHidden="0" w:uiPriority="60" w:unhideWhenUsed="0"/>
+    <w:lsdException w:name="Light List Accent 1" w:semiHidden="0" w:uiPriority="61" w:unhideWhenUsed="0"/>
+    <w:lsdException w:name="Light Grid Accent 1" w:semiHidden="0" w:uiPriority="62" w:unhideWhenUsed="0"/>
+    <w:lsdException w:name="Medium Shading 1 Accent 1" w:semiHidden="0" w:uiPriority="63" w:unhideWhenUsed="0"/>
+    <w:lsdException w:name="Medium Shading 2 Accent 1" w:semiHidden="0" w:uiPriority="64" w:unhideWhenUsed="0"/>
+    <w:lsdException w:name="Medium List 1 Accent 1" w:semiHidden="0" w:uiPriority="65" w:unhideWhenUsed="0"/>
+    <w:lsdException w:name="Revision" w:unhideWhenUsed="0"/>
+    <w:lsdException w:name="List Paragraph" w:semiHidden="0" w:uiPriority="34" w:unhideWhenUsed="0" w:qFormat="1"/>
+    <w:lsdException w:name="Quote" w:semiHidden="0" w:uiPriority="29" w:unhideWhenUsed="0" w:qFormat="1"/>
+    <w:lsdException w:name="Intense Quote" w:semiHidden="0" w:uiPriority="30" w:unhideWhenUsed="0" w:qFormat="1"/>
+    <w:lsdException w:name="Medium List 2 Accent 1" w:semiHidden="0" w:uiPriority="66" w:unhideWhenUsed="0"/>
+    <w:lsdException w:name="Medium Grid 1 Accent 1" w:semiHidden="0" w:uiPriority="67" w:unhideWhenUsed="0"/>
+    <w:lsdException w:name="Medium Grid 2 Accent 1" w:semiHidden="0" w:uiPriority="68" w:unhideWhenUsed="0"/>
+    <w:lsdException w:name="Medium Grid 3 Accent 1" w:semiHidden="0" w:uiPriority="69" w:unhideWhenUsed="0"/>
+    <w:lsdException w:name="Dark List Accent 1" w:semiHidden="0" w:uiPriority="70" w:unhideWhenUsed="0"/>
+    <w:lsdException w:name="Colorful Shading Accent 1" w:semiHidden="0" w:uiPriority="71" w:unhideWhenUsed="0"/>
+    <w:lsdException w:name="Colorful List Accent 1" w:semiHidden="0" w:uiPriority="72" w:unhideWhenUsed="0"/>
+    <w:lsdException w:name="Colorful Grid Accent 1" w:semiHidden="0" w:uiPriority="73" w:unhideWhenUsed="0"/>
+    <w:lsdException w:name="Light Shading Accent 2" w:semiHidden="0" w:uiPriority="60" w:unhideWhenUsed="0"/>
+    <w:lsdException w:name="Light List Accent 2" w:semiHidden="0" w:uiPriority="61" w:unhideWhenUsed="0"/>
+    <w:lsdException w:name="Light Grid Accent 2" w:semiHidden="0" w:uiPriority="62" w:unhideWhenUsed="0"/>
+    <w:lsdException w:name="Medium Shading 1 Accent 2" w:semiHidden="0" w:uiPriority="63" w:unhideWhenUsed="0"/>
+    <w:lsdException w:name="Medium Shading 2 Accent 2" w:semiHidden="0" w:uiPriority="64" w:unhideWhenUsed="0"/>
+    <w:lsdException w:name="Medium List 1 Accent 2" w:semiHidden="0" w:uiPriority="65" w:unhideWhenUsed="0"/>
+    <w:lsdException w:name="Medium List 2 Accent 2" w:semiHidden="0" w:uiPriority="66" w:unhideWhenUsed="0"/>
+    <w:lsdException w:name="Medium Grid 1 Accent 2" w:semiHidden="0" w:uiPriority="67" w:unhideWhenUsed="0"/>
+    <w:lsdException w:name="Medium Grid 2 Accent 2" w:semiHidden="0" w:uiPriority="68" w:unhideWhenUsed="0"/>
+    <w:lsdException w:name="Medium Grid 3 Accent 2" w:semiHidden="0" w:uiPriority="69" w:unhideWhenUsed="0"/>
+    <w:lsdException w:name="Dark List Accent 2" w:semiHidden="0" w:uiPriority="70" w:unhideWhenUsed="0"/>
+    <w:lsdException w:name="Colorful Shading Accent 2" w:semiHidden="0" w:uiPriority="71" w:unhideWhenUsed="0"/>
+    <w:lsdException w:name="Colorful List Accent 2" w:semiHidden="0" w:uiPriority="72" w:unhideWhenUsed="0"/>
+    <w:lsdException w:name="Colorful Grid Accent 2" w:semiHidden="0" w:uiPriority="73" w:unhideWhenUsed="0"/>
+    <w:lsdException w:name="Light Shading Accent 3" w:semiHidden="0" w:uiPriority="60" w:unhideWhenUsed="0"/>
+    <w:lsdException w:name="Light List Accent 3" w:semiHidden="0" w:uiPriority="61" w:unhideWhenUsed="0"/>
+    <w:lsdException w:name="Light Grid Accent 3" w:semiHidden="0" w:uiPriority="62" w:unhideWhenUsed="0"/>
+    <w:lsdException w:name="Medium Shading 1 Accent 3" w:semiHidden="0" w:uiPriority="63" w:unhideWhenUsed="0"/>
+    <w:lsdException w:name="Medium Shading 2 Accent 3" w:semiHidden="0" w:uiPriority="64" w:unhideWhenUsed="0"/>
+    <w:lsdException w:name="Medium List 1 Accent 3" w:semiHidden="0" w:uiPriority="65" w:unhideWhenUsed="0"/>
+    <w:lsdException w:name="Medium List 2 Accent 3" w:semiHidden="0" w:uiPriority="66" w:unhideWhenUsed="0"/>
+    <w:lsdException w:name="Medium Grid 1 Accent 3" w:semiHidden="0" w:uiPriority="67" w:unhideWhenUsed="0"/>
+    <w:lsdException w:name="Medium Grid 2 Accent 3" w:semiHidden="0" w:uiPriority="68" w:unhideWhenUsed="0"/>
+    <w:lsdException w:name="Medium Grid 3 Accent 3" w:semiHidden="0" w:uiPriority="69" w:unhideWhenUsed="0"/>
+    <w:lsdException w:name="Dark List Accent 3" w:semiHidden="0" w:uiPriority="70" w:unhideWhenUsed="0"/>
+    <w:lsdException w:name="Colorful Shading Accent 3" w:semiHidden="0" w:uiPriority="71" w:unhideWhenUsed="0"/>
+    <w:lsdException w:name="Colorful List Accent 3" w:semiHidden="0" w:uiPriority="72" w:unhideWhenUsed="0"/>
+    <w:lsdException w:name="Colorful Grid Accent 3" w:semiHidden="0" w:uiPriority="73" w:unhideWhenUsed="0"/>
+    <w:lsdException w:name="Light Shading Accent 4" w:semiHidden="0" w:uiPriority="60" w:unhideWhenUsed="0"/>
+    <w:lsdException w:name="Light List Accent 4" w:semiHidden="0" w:uiPriority="61" w:unhideWhenUsed="0"/>
+    <w:lsdException w:name="Light Grid Accent 4" w:semiHidden="0" w:uiPriority="62" w:unhideWhenUsed="0"/>
+    <w:lsdException w:name="Medium Shading 1 Accent 4" w:semiHidden="0" w:uiPriority="63" w:unhideWhenUsed="0"/>
+    <w:lsdException w:name="Medium Shading 2 Accent 4" w:semiHidden="0" w:uiPriority="64" w:unhideWhenUsed="0"/>
+    <w:lsdException w:name="Medium List 1 Accent 4" w:semiHidden="0" w:uiPriority="65" w:unhideWhenUsed="0"/>
+    <w:lsdException w:name="Medium List 2 Accent 4" w:semiHidden="0" w:uiPriority="66" w:unhideWhenUsed="0"/>
+    <w:lsdException w:name="Medium Grid 1 Accent 4" w:semiHidden="0" w:uiPriority="67" w:unhideWhenUsed="0"/>
+    <w:lsdException w:name="Medium Grid 2 Accent 4" w:semiHidden="0" w:uiPriority="68" w:unhideWhenUsed="0"/>
+    <w:lsdException w:name="Medium Grid 3 Accent 4" w:semiHidden="0" w:uiPriority="69" w:unhideWhenUsed="0"/>
+    <w:lsdException w:name="Dark List Accent 4" w:semiHidden="0" w:uiPriority="70" w:unhideWhenUsed="0"/>
+    <w:lsdException w:name="Colorful Shading Accent 4" w:semiHidden="0" w:uiPriority="71" w:unhideWhenUsed="0"/>
+    <w:lsdException w:name="Colorful List Accent 4" w:semiHidden="0" w:uiPriority="72" w:unhideWhenUsed="0"/>
+    <w:lsdException w:name="Colorful Grid Accent 4" w:semiHidden="0" w:uiPriority="73" w:unhideWhenUsed="0"/>
+    <w:lsdException w:name="Light Shading Accent 5" w:semiHidden="0" w:uiPriority="60" w:unhideWhenUsed="0"/>
+    <w:lsdException w:name="Light List Accent 5" w:semiHidden="0" w:uiPriority="61" w:unhideWhenUsed="0"/>
+    <w:lsdException w:name="Light Grid Accent 5" w:semiHidden="0" w:uiPriority="62" w:unhideWhenUsed="0"/>
+    <w:lsdException w:name="Medium Shading 1 Accent 5" w:semiHidden="0" w:uiPriority="63" w:unhideWhenUsed="0"/>
+    <w:lsdException w:name="Medium Shading 2 Accent 5" w:semiHidden="0" w:uiPriority="64" w:unhideWhenUsed="0"/>
+    <w:lsdException w:name="Medium List 1 Accent 5" w:semiHidden="0" w:uiPriority="65" w:unhideWhenUsed="0"/>
+    <w:lsdException w:name="Medium List 2 Accent 5" w:semiHidden="0" w:uiPriority="66" w:unhideWhenUsed="0"/>
+    <w:lsdException w:name="Medium Grid 1 Accent 5" w:semiHidden="0" w:uiPriority="67" w:unhideWhenUsed="0"/>
+    <w:lsdException w:name="Medium Grid 2 Accent 5" w:semiHidden="0" w:uiPriority="68" w:unhideWhenUsed="0"/>
+    <w:lsdException w:name="Medium Grid 3 Accent 5" w:semiHidden="0" w:uiPriority="69" w:unhideWhenUsed="0"/>
+    <w:lsdException w:name="Dark List Accent 5" w:semiHidden="0" w:uiPriority="70" w:unhideWhenUsed="0"/>
+    <w:lsdException w:name="Colorful Shading Accent 5" w:semiHidden="0" w:uiPriority="71" w:unhideWhenUsed="0"/>
+    <w:lsdException w:name="Colorful List Accent 5" w:semiHidden="0" w:uiPriority="72" w:unhideWhenUsed="0"/>
+    <w:lsdException w:name="Colorful Grid Accent 5" w:semiHidden="0" w:uiPriority="73" w:unhideWhenUsed="0"/>
+    <w:lsdException w:name="Light Shading Accent 6" w:semiHidden="0" w:uiPriority="60" w:unhideWhenUsed="0"/>
+    <w:lsdException w:name="Light List Accent 6" w:semiHidden="0" w:uiPriority="61" w:unhideWhenUsed="0"/>
+    <w:lsdException w:name="Light Grid Accent 6" w:semiHidden="0" w:uiPriority="62" w:unhideWhenUsed="0"/>
+    <w:lsdException w:name="Medium Shading 1 Accent 6" w:semiHidden="0" w:uiPriority="63" w:unhideWhenUsed="0"/>
+    <w:lsdException w:name="Medium Shading 2 Accent 6" w:semiHidden="0" w:uiPriority="64" w:unhideWhenUsed="0"/>
+    <w:lsdException w:name="Medium List 1 Accent 6" w:semiHidden="0" w:uiPriority="65" w:unhideWhenUsed="0"/>
+    <w:lsdException w:name="Medium List 2 Accent 6" w:semiHidden="0" w:uiPriority="66" w:unhideWhenUsed="0"/>
+    <w:lsdException w:name="Medium Grid 1 Accent 6" w:semiHidden="0" w:uiPriority="67" w:unhideWhenUsed="0"/>
+    <w:lsdException w:name="Medium Grid 2 Accent 6" w:semiHidden="0" w:uiPriority="68" w:unhideWhenUsed="0"/>
+    <w:lsdException w:name="Medium Grid 3 Accent 6" w:semiHidden="0" w:uiPriority="69" w:unhideWhenUsed="0"/>
+    <w:lsdException w:name="Dark List Accent 6" w:semiHidden="0" w:uiPriority="70" w:unhideWhenUsed="0"/>
+    <w:lsdException w:name="Colorful Shading Accent 6" w:semiHidden="0" w:uiPriority="71" w:unhideWhenUsed="0"/>
+    <w:lsdException w:name="Colorful List Accent 6" w:semiHidden="0" w:uiPriority="72" w:unhideWhenUsed="0"/>
+    <w:lsdException w:name="Colorful Grid Accent 6" w:semiHidden="0" w:uiPriority="73" w:unhideWhenUsed="0"/>
+    <w:lsdException w:name="Subtle Emphasis" w:semiHidden="0" w:uiPriority="19" w:unhideWhenUsed="0" w:qFormat="1"/>
+    <w:lsdException w:name="Intense Emphasis" w:semiHidden="0" w:uiPriority="21" w:unhideWhenUsed="0" w:qFormat="1"/>
+    <w:lsdException w:name="Subtle Reference" w:semiHidden="0" w:uiPriority="31" w:unhideWhenUsed="0" w:qFormat="1"/>
+    <w:lsdException w:name="Intense Reference" w:semiHidden="0" w:uiPriority="32" w:unhideWhenUsed="0" w:qFormat="1"/>
+    <w:lsdException w:name="Book Title" w:semiHidden="0" w:uiPriority="33" w:unhideWhenUsed="0" w:qFormat="1"/>
+    <w:lsdException w:name="Bibliography" w:uiPriority="37"/>
+    <w:lsdException w:name="TOC Heading" w:uiPriority="39" w:qFormat="1"/>
   </w:latentStyles>
-  <w:style w:type="paragraph" w:default="1" w:styleId="Standaard">
+  <w:style w:type="paragraph" w:default="1" w:styleId="Normal">
     <w:name w:val="Normal"/>
     <w:qFormat/>
     <w:rPr>
       <w:lang w:val="nl-NL"/>
     </w:rPr>
   </w:style>
-  <w:style w:type="character" w:default="1" w:styleId="Standaardalinea-lettertype">
+  <w:style w:type="character" w:default="1" w:styleId="DefaultParagraphFont">
     <w:name w:val="Default Paragraph Font"/>
     <w:uiPriority w:val="1"/>
     <w:semiHidden/>
     <w:unhideWhenUsed/>
   </w:style>
-  <w:style w:type="table" w:default="1" w:styleId="Standaardtabel">
+  <w:style w:type="table" w:default="1" w:styleId="TableNormal">
     <w:name w:val="Normal Table"/>
     <w:uiPriority w:val="99"/>
     <w:semiHidden/>
@@ -2621,16 +2662,16 @@
       </w:tblCellMar>
     </w:tblPr>
   </w:style>
-  <w:style w:type="numbering" w:default="1" w:styleId="Geenlijst">
+  <w:style w:type="numbering" w:default="1" w:styleId="NoList">
     <w:name w:val="No List"/>
     <w:uiPriority w:val="99"/>
     <w:semiHidden/>
     <w:unhideWhenUsed/>
   </w:style>
-  <w:style w:type="paragraph" w:styleId="Koptekst">
+  <w:style w:type="paragraph" w:styleId="Header">
     <w:name w:val="header"/>
-    <w:basedOn w:val="Standaard"/>
-    <w:link w:val="KoptekstChar"/>
+    <w:basedOn w:val="Normal"/>
+    <w:link w:val="HeaderChar"/>
     <w:uiPriority w:val="99"/>
     <w:unhideWhenUsed/>
     <w:rsid w:val="00F44CFB"/>
@@ -2642,20 +2683,20 @@
       <w:spacing w:after="0" w:line="240" w:lineRule="auto"/>
     </w:pPr>
   </w:style>
-  <w:style w:type="character" w:customStyle="1" w:styleId="KoptekstChar">
-    <w:name w:val="Koptekst Char"/>
-    <w:basedOn w:val="Standaardalinea-lettertype"/>
-    <w:link w:val="Koptekst"/>
+  <w:style w:type="character" w:customStyle="1" w:styleId="HeaderChar">
+    <w:name w:val="Header Char"/>
+    <w:basedOn w:val="DefaultParagraphFont"/>
+    <w:link w:val="Header"/>
     <w:uiPriority w:val="99"/>
     <w:rsid w:val="00F44CFB"/>
     <w:rPr>
       <w:lang w:val="nl-NL"/>
     </w:rPr>
   </w:style>
-  <w:style w:type="paragraph" w:styleId="Voettekst">
+  <w:style w:type="paragraph" w:styleId="Footer">
     <w:name w:val="footer"/>
-    <w:basedOn w:val="Standaard"/>
-    <w:link w:val="VoettekstChar"/>
+    <w:basedOn w:val="Normal"/>
+    <w:link w:val="FooterChar"/>
     <w:uiPriority w:val="99"/>
     <w:unhideWhenUsed/>
     <w:rsid w:val="00F44CFB"/>
@@ -2667,19 +2708,19 @@
       <w:spacing w:after="0" w:line="240" w:lineRule="auto"/>
     </w:pPr>
   </w:style>
-  <w:style w:type="character" w:customStyle="1" w:styleId="VoettekstChar">
-    <w:name w:val="Voettekst Char"/>
-    <w:basedOn w:val="Standaardalinea-lettertype"/>
-    <w:link w:val="Voettekst"/>
+  <w:style w:type="character" w:customStyle="1" w:styleId="FooterChar">
+    <w:name w:val="Footer Char"/>
+    <w:basedOn w:val="DefaultParagraphFont"/>
+    <w:link w:val="Footer"/>
     <w:uiPriority w:val="99"/>
     <w:rsid w:val="00F44CFB"/>
     <w:rPr>
       <w:lang w:val="nl-NL"/>
     </w:rPr>
   </w:style>
-  <w:style w:type="table" w:styleId="Tabelraster">
+  <w:style w:type="table" w:styleId="TableGrid">
     <w:name w:val="Table Grid"/>
-    <w:basedOn w:val="Standaardtabel"/>
+    <w:basedOn w:val="TableNormal"/>
     <w:uiPriority w:val="39"/>
     <w:rsid w:val="00184634"/>
     <w:pPr>
@@ -2696,9 +2737,9 @@
       </w:tblBorders>
     </w:tblPr>
   </w:style>
-  <w:style w:type="table" w:styleId="Onopgemaaktetabel5">
+  <w:style w:type="table" w:customStyle="1" w:styleId="PlainTable5">
     <w:name w:val="Plain Table 5"/>
-    <w:basedOn w:val="Standaardtabel"/>
+    <w:basedOn w:val="TableNormal"/>
     <w:uiPriority w:val="45"/>
     <w:rsid w:val="00184634"/>
     <w:pPr>
@@ -2815,6 +2856,450 @@
         </w:tcBorders>
       </w:tcPr>
     </w:tblStylePr>
+  </w:style>
+  <w:style w:type="paragraph" w:styleId="BalloonText">
+    <w:name w:val="Balloon Text"/>
+    <w:basedOn w:val="Normal"/>
+    <w:link w:val="BalloonTextChar"/>
+    <w:uiPriority w:val="99"/>
+    <w:semiHidden/>
+    <w:unhideWhenUsed/>
+    <w:rsid w:val="001E272E"/>
+    <w:pPr>
+      <w:spacing w:after="0" w:line="240" w:lineRule="auto"/>
+    </w:pPr>
+    <w:rPr>
+      <w:rFonts w:ascii="Tahoma" w:hAnsi="Tahoma" w:cs="Tahoma"/>
+      <w:sz w:val="16"/>
+      <w:szCs w:val="16"/>
+    </w:rPr>
+  </w:style>
+  <w:style w:type="character" w:customStyle="1" w:styleId="BalloonTextChar">
+    <w:name w:val="Balloon Text Char"/>
+    <w:basedOn w:val="DefaultParagraphFont"/>
+    <w:link w:val="BalloonText"/>
+    <w:uiPriority w:val="99"/>
+    <w:semiHidden/>
+    <w:rsid w:val="001E272E"/>
+    <w:rPr>
+      <w:rFonts w:ascii="Tahoma" w:hAnsi="Tahoma" w:cs="Tahoma"/>
+      <w:sz w:val="16"/>
+      <w:szCs w:val="16"/>
+      <w:lang w:val="nl-NL"/>
+    </w:rPr>
+  </w:style>
+</w:styles>
+</file>
+
+<file path=word/stylesWithEffects.xml><?xml version="1.0" encoding="utf-8"?>
+<w:styles xmlns:wpc="http://schemas.microsoft.com/office/word/2010/wordprocessingCanvas" xmlns:mc="http://schemas.openxmlformats.org/markup-compatibility/2006" xmlns:o="urn:schemas-microsoft-com:office:office" xmlns:r="http://schemas.openxmlformats.org/officeDocument/2006/relationships" xmlns:m="http://schemas.openxmlformats.org/officeDocument/2006/math" xmlns:v="urn:schemas-microsoft-com:vml" xmlns:wp14="http://schemas.microsoft.com/office/word/2010/wordprocessingDrawing" xmlns:wp="http://schemas.openxmlformats.org/drawingml/2006/wordprocessingDrawing" xmlns:w10="urn:schemas-microsoft-com:office:word" xmlns:w="http://schemas.openxmlformats.org/wordprocessingml/2006/main" xmlns:w14="http://schemas.microsoft.com/office/word/2010/wordml" xmlns:wpg="http://schemas.microsoft.com/office/word/2010/wordprocessingGroup" xmlns:wpi="http://schemas.microsoft.com/office/word/2010/wordprocessingInk" xmlns:wne="http://schemas.microsoft.com/office/word/2006/wordml" xmlns:wps="http://schemas.microsoft.com/office/word/2010/wordprocessingShape" mc:Ignorable="w14 wp14">
+  <w:docDefaults>
+    <w:rPrDefault>
+      <w:rPr>
+        <w:rFonts w:asciiTheme="minorHAnsi" w:eastAsiaTheme="minorHAnsi" w:hAnsiTheme="minorHAnsi" w:cstheme="minorBidi"/>
+        <w:sz w:val="22"/>
+        <w:szCs w:val="22"/>
+        <w:lang w:val="en-GB" w:eastAsia="en-US" w:bidi="ar-SA"/>
+      </w:rPr>
+    </w:rPrDefault>
+    <w:pPrDefault>
+      <w:pPr>
+        <w:spacing w:after="160" w:line="259" w:lineRule="auto"/>
+      </w:pPr>
+    </w:pPrDefault>
+  </w:docDefaults>
+  <w:latentStyles w:defLockedState="0" w:defUIPriority="99" w:defSemiHidden="1" w:defUnhideWhenUsed="1" w:defQFormat="0" w:count="267">
+    <w:lsdException w:name="Normal" w:semiHidden="0" w:uiPriority="0" w:unhideWhenUsed="0" w:qFormat="1"/>
+    <w:lsdException w:name="heading 1" w:semiHidden="0" w:uiPriority="9" w:unhideWhenUsed="0" w:qFormat="1"/>
+    <w:lsdException w:name="heading 2" w:uiPriority="9" w:qFormat="1"/>
+    <w:lsdException w:name="heading 3" w:uiPriority="9" w:qFormat="1"/>
+    <w:lsdException w:name="heading 4" w:uiPriority="9" w:qFormat="1"/>
+    <w:lsdException w:name="heading 5" w:uiPriority="9" w:qFormat="1"/>
+    <w:lsdException w:name="heading 6" w:uiPriority="9" w:qFormat="1"/>
+    <w:lsdException w:name="heading 7" w:uiPriority="9" w:qFormat="1"/>
+    <w:lsdException w:name="heading 8" w:uiPriority="9" w:qFormat="1"/>
+    <w:lsdException w:name="heading 9" w:uiPriority="9" w:qFormat="1"/>
+    <w:lsdException w:name="toc 1" w:uiPriority="39"/>
+    <w:lsdException w:name="toc 2" w:uiPriority="39"/>
+    <w:lsdException w:name="toc 3" w:uiPriority="39"/>
+    <w:lsdException w:name="toc 4" w:uiPriority="39"/>
+    <w:lsdException w:name="toc 5" w:uiPriority="39"/>
+    <w:lsdException w:name="toc 6" w:uiPriority="39"/>
+    <w:lsdException w:name="toc 7" w:uiPriority="39"/>
+    <w:lsdException w:name="toc 8" w:uiPriority="39"/>
+    <w:lsdException w:name="toc 9" w:uiPriority="39"/>
+    <w:lsdException w:name="caption" w:uiPriority="35" w:qFormat="1"/>
+    <w:lsdException w:name="Title" w:semiHidden="0" w:uiPriority="10" w:unhideWhenUsed="0" w:qFormat="1"/>
+    <w:lsdException w:name="Default Paragraph Font" w:uiPriority="1"/>
+    <w:lsdException w:name="Subtitle" w:semiHidden="0" w:uiPriority="11" w:unhideWhenUsed="0" w:qFormat="1"/>
+    <w:lsdException w:name="Strong" w:semiHidden="0" w:uiPriority="22" w:unhideWhenUsed="0" w:qFormat="1"/>
+    <w:lsdException w:name="Emphasis" w:semiHidden="0" w:uiPriority="20" w:unhideWhenUsed="0" w:qFormat="1"/>
+    <w:lsdException w:name="Table Grid" w:semiHidden="0" w:uiPriority="39" w:unhideWhenUsed="0"/>
+    <w:lsdException w:name="Placeholder Text" w:unhideWhenUsed="0"/>
+    <w:lsdException w:name="No Spacing" w:semiHidden="0" w:uiPriority="1" w:unhideWhenUsed="0" w:qFormat="1"/>
+    <w:lsdException w:name="Light Shading" w:semiHidden="0" w:uiPriority="60" w:unhideWhenUsed="0"/>
+    <w:lsdException w:name="Light List" w:semiHidden="0" w:uiPriority="61" w:unhideWhenUsed="0"/>
+    <w:lsdException w:name="Light Grid" w:semiHidden="0" w:uiPriority="62" w:unhideWhenUsed="0"/>
+    <w:lsdException w:name="Medium Shading 1" w:semiHidden="0" w:uiPriority="63" w:unhideWhenUsed="0"/>
+    <w:lsdException w:name="Medium Shading 2" w:semiHidden="0" w:uiPriority="64" w:unhideWhenUsed="0"/>
+    <w:lsdException w:name="Medium List 1" w:semiHidden="0" w:uiPriority="65" w:unhideWhenUsed="0"/>
+    <w:lsdException w:name="Medium List 2" w:semiHidden="0" w:uiPriority="66" w:unhideWhenUsed="0"/>
+    <w:lsdException w:name="Medium Grid 1" w:semiHidden="0" w:uiPriority="67" w:unhideWhenUsed="0"/>
+    <w:lsdException w:name="Medium Grid 2" w:semiHidden="0" w:uiPriority="68" w:unhideWhenUsed="0"/>
+    <w:lsdException w:name="Medium Grid 3" w:semiHidden="0" w:uiPriority="69" w:unhideWhenUsed="0"/>
+    <w:lsdException w:name="Dark List" w:semiHidden="0" w:uiPriority="70" w:unhideWhenUsed="0"/>
+    <w:lsdException w:name="Colorful Shading" w:semiHidden="0" w:uiPriority="71" w:unhideWhenUsed="0"/>
+    <w:lsdException w:name="Colorful List" w:semiHidden="0" w:uiPriority="72" w:unhideWhenUsed="0"/>
+    <w:lsdException w:name="Colorful Grid" w:semiHidden="0" w:uiPriority="73" w:unhideWhenUsed="0"/>
+    <w:lsdException w:name="Light Shading Accent 1" w:semiHidden="0" w:uiPriority="60" w:unhideWhenUsed="0"/>
+    <w:lsdException w:name="Light List Accent 1" w:semiHidden="0" w:uiPriority="61" w:unhideWhenUsed="0"/>
+    <w:lsdException w:name="Light Grid Accent 1" w:semiHidden="0" w:uiPriority="62" w:unhideWhenUsed="0"/>
+    <w:lsdException w:name="Medium Shading 1 Accent 1" w:semiHidden="0" w:uiPriority="63" w:unhideWhenUsed="0"/>
+    <w:lsdException w:name="Medium Shading 2 Accent 1" w:semiHidden="0" w:uiPriority="64" w:unhideWhenUsed="0"/>
+    <w:lsdException w:name="Medium List 1 Accent 1" w:semiHidden="0" w:uiPriority="65" w:unhideWhenUsed="0"/>
+    <w:lsdException w:name="Revision" w:unhideWhenUsed="0"/>
+    <w:lsdException w:name="List Paragraph" w:semiHidden="0" w:uiPriority="34" w:unhideWhenUsed="0" w:qFormat="1"/>
+    <w:lsdException w:name="Quote" w:semiHidden="0" w:uiPriority="29" w:unhideWhenUsed="0" w:qFormat="1"/>
+    <w:lsdException w:name="Intense Quote" w:semiHidden="0" w:uiPriority="30" w:unhideWhenUsed="0" w:qFormat="1"/>
+    <w:lsdException w:name="Medium List 2 Accent 1" w:semiHidden="0" w:uiPriority="66" w:unhideWhenUsed="0"/>
+    <w:lsdException w:name="Medium Grid 1 Accent 1" w:semiHidden="0" w:uiPriority="67" w:unhideWhenUsed="0"/>
+    <w:lsdException w:name="Medium Grid 2 Accent 1" w:semiHidden="0" w:uiPriority="68" w:unhideWhenUsed="0"/>
+    <w:lsdException w:name="Medium Grid 3 Accent 1" w:semiHidden="0" w:uiPriority="69" w:unhideWhenUsed="0"/>
+    <w:lsdException w:name="Dark List Accent 1" w:semiHidden="0" w:uiPriority="70" w:unhideWhenUsed="0"/>
+    <w:lsdException w:name="Colorful Shading Accent 1" w:semiHidden="0" w:uiPriority="71" w:unhideWhenUsed="0"/>
+    <w:lsdException w:name="Colorful List Accent 1" w:semiHidden="0" w:uiPriority="72" w:unhideWhenUsed="0"/>
+    <w:lsdException w:name="Colorful Grid Accent 1" w:semiHidden="0" w:uiPriority="73" w:unhideWhenUsed="0"/>
+    <w:lsdException w:name="Light Shading Accent 2" w:semiHidden="0" w:uiPriority="60" w:unhideWhenUsed="0"/>
+    <w:lsdException w:name="Light List Accent 2" w:semiHidden="0" w:uiPriority="61" w:unhideWhenUsed="0"/>
+    <w:lsdException w:name="Light Grid Accent 2" w:semiHidden="0" w:uiPriority="62" w:unhideWhenUsed="0"/>
+    <w:lsdException w:name="Medium Shading 1 Accent 2" w:semiHidden="0" w:uiPriority="63" w:unhideWhenUsed="0"/>
+    <w:lsdException w:name="Medium Shading 2 Accent 2" w:semiHidden="0" w:uiPriority="64" w:unhideWhenUsed="0"/>
+    <w:lsdException w:name="Medium List 1 Accent 2" w:semiHidden="0" w:uiPriority="65" w:unhideWhenUsed="0"/>
+    <w:lsdException w:name="Medium List 2 Accent 2" w:semiHidden="0" w:uiPriority="66" w:unhideWhenUsed="0"/>
+    <w:lsdException w:name="Medium Grid 1 Accent 2" w:semiHidden="0" w:uiPriority="67" w:unhideWhenUsed="0"/>
+    <w:lsdException w:name="Medium Grid 2 Accent 2" w:semiHidden="0" w:uiPriority="68" w:unhideWhenUsed="0"/>
+    <w:lsdException w:name="Medium Grid 3 Accent 2" w:semiHidden="0" w:uiPriority="69" w:unhideWhenUsed="0"/>
+    <w:lsdException w:name="Dark List Accent 2" w:semiHidden="0" w:uiPriority="70" w:unhideWhenUsed="0"/>
+    <w:lsdException w:name="Colorful Shading Accent 2" w:semiHidden="0" w:uiPriority="71" w:unhideWhenUsed="0"/>
+    <w:lsdException w:name="Colorful List Accent 2" w:semiHidden="0" w:uiPriority="72" w:unhideWhenUsed="0"/>
+    <w:lsdException w:name="Colorful Grid Accent 2" w:semiHidden="0" w:uiPriority="73" w:unhideWhenUsed="0"/>
+    <w:lsdException w:name="Light Shading Accent 3" w:semiHidden="0" w:uiPriority="60" w:unhideWhenUsed="0"/>
+    <w:lsdException w:name="Light List Accent 3" w:semiHidden="0" w:uiPriority="61" w:unhideWhenUsed="0"/>
+    <w:lsdException w:name="Light Grid Accent 3" w:semiHidden="0" w:uiPriority="62" w:unhideWhenUsed="0"/>
+    <w:lsdException w:name="Medium Shading 1 Accent 3" w:semiHidden="0" w:uiPriority="63" w:unhideWhenUsed="0"/>
+    <w:lsdException w:name="Medium Shading 2 Accent 3" w:semiHidden="0" w:uiPriority="64" w:unhideWhenUsed="0"/>
+    <w:lsdException w:name="Medium List 1 Accent 3" w:semiHidden="0" w:uiPriority="65" w:unhideWhenUsed="0"/>
+    <w:lsdException w:name="Medium List 2 Accent 3" w:semiHidden="0" w:uiPriority="66" w:unhideWhenUsed="0"/>
+    <w:lsdException w:name="Medium Grid 1 Accent 3" w:semiHidden="0" w:uiPriority="67" w:unhideWhenUsed="0"/>
+    <w:lsdException w:name="Medium Grid 2 Accent 3" w:semiHidden="0" w:uiPriority="68" w:unhideWhenUsed="0"/>
+    <w:lsdException w:name="Medium Grid 3 Accent 3" w:semiHidden="0" w:uiPriority="69" w:unhideWhenUsed="0"/>
+    <w:lsdException w:name="Dark List Accent 3" w:semiHidden="0" w:uiPriority="70" w:unhideWhenUsed="0"/>
+    <w:lsdException w:name="Colorful Shading Accent 3" w:semiHidden="0" w:uiPriority="71" w:unhideWhenUsed="0"/>
+    <w:lsdException w:name="Colorful List Accent 3" w:semiHidden="0" w:uiPriority="72" w:unhideWhenUsed="0"/>
+    <w:lsdException w:name="Colorful Grid Accent 3" w:semiHidden="0" w:uiPriority="73" w:unhideWhenUsed="0"/>
+    <w:lsdException w:name="Light Shading Accent 4" w:semiHidden="0" w:uiPriority="60" w:unhideWhenUsed="0"/>
+    <w:lsdException w:name="Light List Accent 4" w:semiHidden="0" w:uiPriority="61" w:unhideWhenUsed="0"/>
+    <w:lsdException w:name="Light Grid Accent 4" w:semiHidden="0" w:uiPriority="62" w:unhideWhenUsed="0"/>
+    <w:lsdException w:name="Medium Shading 1 Accent 4" w:semiHidden="0" w:uiPriority="63" w:unhideWhenUsed="0"/>
+    <w:lsdException w:name="Medium Shading 2 Accent 4" w:semiHidden="0" w:uiPriority="64" w:unhideWhenUsed="0"/>
+    <w:lsdException w:name="Medium List 1 Accent 4" w:semiHidden="0" w:uiPriority="65" w:unhideWhenUsed="0"/>
+    <w:lsdException w:name="Medium List 2 Accent 4" w:semiHidden="0" w:uiPriority="66" w:unhideWhenUsed="0"/>
+    <w:lsdException w:name="Medium Grid 1 Accent 4" w:semiHidden="0" w:uiPriority="67" w:unhideWhenUsed="0"/>
+    <w:lsdException w:name="Medium Grid 2 Accent 4" w:semiHidden="0" w:uiPriority="68" w:unhideWhenUsed="0"/>
+    <w:lsdException w:name="Medium Grid 3 Accent 4" w:semiHidden="0" w:uiPriority="69" w:unhideWhenUsed="0"/>
+    <w:lsdException w:name="Dark List Accent 4" w:semiHidden="0" w:uiPriority="70" w:unhideWhenUsed="0"/>
+    <w:lsdException w:name="Colorful Shading Accent 4" w:semiHidden="0" w:uiPriority="71" w:unhideWhenUsed="0"/>
+    <w:lsdException w:name="Colorful List Accent 4" w:semiHidden="0" w:uiPriority="72" w:unhideWhenUsed="0"/>
+    <w:lsdException w:name="Colorful Grid Accent 4" w:semiHidden="0" w:uiPriority="73" w:unhideWhenUsed="0"/>
+    <w:lsdException w:name="Light Shading Accent 5" w:semiHidden="0" w:uiPriority="60" w:unhideWhenUsed="0"/>
+    <w:lsdException w:name="Light List Accent 5" w:semiHidden="0" w:uiPriority="61" w:unhideWhenUsed="0"/>
+    <w:lsdException w:name="Light Grid Accent 5" w:semiHidden="0" w:uiPriority="62" w:unhideWhenUsed="0"/>
+    <w:lsdException w:name="Medium Shading 1 Accent 5" w:semiHidden="0" w:uiPriority="63" w:unhideWhenUsed="0"/>
+    <w:lsdException w:name="Medium Shading 2 Accent 5" w:semiHidden="0" w:uiPriority="64" w:unhideWhenUsed="0"/>
+    <w:lsdException w:name="Medium List 1 Accent 5" w:semiHidden="0" w:uiPriority="65" w:unhideWhenUsed="0"/>
+    <w:lsdException w:name="Medium List 2 Accent 5" w:semiHidden="0" w:uiPriority="66" w:unhideWhenUsed="0"/>
+    <w:lsdException w:name="Medium Grid 1 Accent 5" w:semiHidden="0" w:uiPriority="67" w:unhideWhenUsed="0"/>
+    <w:lsdException w:name="Medium Grid 2 Accent 5" w:semiHidden="0" w:uiPriority="68" w:unhideWhenUsed="0"/>
+    <w:lsdException w:name="Medium Grid 3 Accent 5" w:semiHidden="0" w:uiPriority="69" w:unhideWhenUsed="0"/>
+    <w:lsdException w:name="Dark List Accent 5" w:semiHidden="0" w:uiPriority="70" w:unhideWhenUsed="0"/>
+    <w:lsdException w:name="Colorful Shading Accent 5" w:semiHidden="0" w:uiPriority="71" w:unhideWhenUsed="0"/>
+    <w:lsdException w:name="Colorful List Accent 5" w:semiHidden="0" w:uiPriority="72" w:unhideWhenUsed="0"/>
+    <w:lsdException w:name="Colorful Grid Accent 5" w:semiHidden="0" w:uiPriority="73" w:unhideWhenUsed="0"/>
+    <w:lsdException w:name="Light Shading Accent 6" w:semiHidden="0" w:uiPriority="60" w:unhideWhenUsed="0"/>
+    <w:lsdException w:name="Light List Accent 6" w:semiHidden="0" w:uiPriority="61" w:unhideWhenUsed="0"/>
+    <w:lsdException w:name="Light Grid Accent 6" w:semiHidden="0" w:uiPriority="62" w:unhideWhenUsed="0"/>
+    <w:lsdException w:name="Medium Shading 1 Accent 6" w:semiHidden="0" w:uiPriority="63" w:unhideWhenUsed="0"/>
+    <w:lsdException w:name="Medium Shading 2 Accent 6" w:semiHidden="0" w:uiPriority="64" w:unhideWhenUsed="0"/>
+    <w:lsdException w:name="Medium List 1 Accent 6" w:semiHidden="0" w:uiPriority="65" w:unhideWhenUsed="0"/>
+    <w:lsdException w:name="Medium List 2 Accent 6" w:semiHidden="0" w:uiPriority="66" w:unhideWhenUsed="0"/>
+    <w:lsdException w:name="Medium Grid 1 Accent 6" w:semiHidden="0" w:uiPriority="67" w:unhideWhenUsed="0"/>
+    <w:lsdException w:name="Medium Grid 2 Accent 6" w:semiHidden="0" w:uiPriority="68" w:unhideWhenUsed="0"/>
+    <w:lsdException w:name="Medium Grid 3 Accent 6" w:semiHidden="0" w:uiPriority="69" w:unhideWhenUsed="0"/>
+    <w:lsdException w:name="Dark List Accent 6" w:semiHidden="0" w:uiPriority="70" w:unhideWhenUsed="0"/>
+    <w:lsdException w:name="Colorful Shading Accent 6" w:semiHidden="0" w:uiPriority="71" w:unhideWhenUsed="0"/>
+    <w:lsdException w:name="Colorful List Accent 6" w:semiHidden="0" w:uiPriority="72" w:unhideWhenUsed="0"/>
+    <w:lsdException w:name="Colorful Grid Accent 6" w:semiHidden="0" w:uiPriority="73" w:unhideWhenUsed="0"/>
+    <w:lsdException w:name="Subtle Emphasis" w:semiHidden="0" w:uiPriority="19" w:unhideWhenUsed="0" w:qFormat="1"/>
+    <w:lsdException w:name="Intense Emphasis" w:semiHidden="0" w:uiPriority="21" w:unhideWhenUsed="0" w:qFormat="1"/>
+    <w:lsdException w:name="Subtle Reference" w:semiHidden="0" w:uiPriority="31" w:unhideWhenUsed="0" w:qFormat="1"/>
+    <w:lsdException w:name="Intense Reference" w:semiHidden="0" w:uiPriority="32" w:unhideWhenUsed="0" w:qFormat="1"/>
+    <w:lsdException w:name="Book Title" w:semiHidden="0" w:uiPriority="33" w:unhideWhenUsed="0" w:qFormat="1"/>
+    <w:lsdException w:name="Bibliography" w:uiPriority="37"/>
+    <w:lsdException w:name="TOC Heading" w:uiPriority="39" w:qFormat="1"/>
+  </w:latentStyles>
+  <w:style w:type="paragraph" w:default="1" w:styleId="Normal">
+    <w:name w:val="Normal"/>
+    <w:qFormat/>
+    <w:rPr>
+      <w:lang w:val="nl-NL"/>
+    </w:rPr>
+  </w:style>
+  <w:style w:type="character" w:default="1" w:styleId="DefaultParagraphFont">
+    <w:name w:val="Default Paragraph Font"/>
+    <w:uiPriority w:val="1"/>
+    <w:semiHidden/>
+    <w:unhideWhenUsed/>
+  </w:style>
+  <w:style w:type="table" w:default="1" w:styleId="TableNormal">
+    <w:name w:val="Normal Table"/>
+    <w:uiPriority w:val="99"/>
+    <w:semiHidden/>
+    <w:unhideWhenUsed/>
+    <w:tblPr>
+      <w:tblInd w:w="0" w:type="dxa"/>
+      <w:tblCellMar>
+        <w:top w:w="0" w:type="dxa"/>
+        <w:left w:w="108" w:type="dxa"/>
+        <w:bottom w:w="0" w:type="dxa"/>
+        <w:right w:w="108" w:type="dxa"/>
+      </w:tblCellMar>
+    </w:tblPr>
+  </w:style>
+  <w:style w:type="numbering" w:default="1" w:styleId="NoList">
+    <w:name w:val="No List"/>
+    <w:uiPriority w:val="99"/>
+    <w:semiHidden/>
+    <w:unhideWhenUsed/>
+  </w:style>
+  <w:style w:type="paragraph" w:styleId="Header">
+    <w:name w:val="header"/>
+    <w:basedOn w:val="Normal"/>
+    <w:link w:val="HeaderChar"/>
+    <w:uiPriority w:val="99"/>
+    <w:unhideWhenUsed/>
+    <w:rsid w:val="00F44CFB"/>
+    <w:pPr>
+      <w:tabs>
+        <w:tab w:val="center" w:pos="4513"/>
+        <w:tab w:val="right" w:pos="9026"/>
+      </w:tabs>
+      <w:spacing w:after="0" w:line="240" w:lineRule="auto"/>
+    </w:pPr>
+  </w:style>
+  <w:style w:type="character" w:customStyle="1" w:styleId="HeaderChar">
+    <w:name w:val="Header Char"/>
+    <w:basedOn w:val="DefaultParagraphFont"/>
+    <w:link w:val="Header"/>
+    <w:uiPriority w:val="99"/>
+    <w:rsid w:val="00F44CFB"/>
+    <w:rPr>
+      <w:lang w:val="nl-NL"/>
+    </w:rPr>
+  </w:style>
+  <w:style w:type="paragraph" w:styleId="Footer">
+    <w:name w:val="footer"/>
+    <w:basedOn w:val="Normal"/>
+    <w:link w:val="FooterChar"/>
+    <w:uiPriority w:val="99"/>
+    <w:unhideWhenUsed/>
+    <w:rsid w:val="00F44CFB"/>
+    <w:pPr>
+      <w:tabs>
+        <w:tab w:val="center" w:pos="4513"/>
+        <w:tab w:val="right" w:pos="9026"/>
+      </w:tabs>
+      <w:spacing w:after="0" w:line="240" w:lineRule="auto"/>
+    </w:pPr>
+  </w:style>
+  <w:style w:type="character" w:customStyle="1" w:styleId="FooterChar">
+    <w:name w:val="Footer Char"/>
+    <w:basedOn w:val="DefaultParagraphFont"/>
+    <w:link w:val="Footer"/>
+    <w:uiPriority w:val="99"/>
+    <w:rsid w:val="00F44CFB"/>
+    <w:rPr>
+      <w:lang w:val="nl-NL"/>
+    </w:rPr>
+  </w:style>
+  <w:style w:type="table" w:styleId="TableGrid">
+    <w:name w:val="Table Grid"/>
+    <w:basedOn w:val="TableNormal"/>
+    <w:uiPriority w:val="39"/>
+    <w:rsid w:val="00184634"/>
+    <w:pPr>
+      <w:spacing w:after="0" w:line="240" w:lineRule="auto"/>
+    </w:pPr>
+    <w:tblPr>
+      <w:tblBorders>
+        <w:top w:val="single" w:sz="4" w:space="0" w:color="auto"/>
+        <w:left w:val="single" w:sz="4" w:space="0" w:color="auto"/>
+        <w:bottom w:val="single" w:sz="4" w:space="0" w:color="auto"/>
+        <w:right w:val="single" w:sz="4" w:space="0" w:color="auto"/>
+        <w:insideH w:val="single" w:sz="4" w:space="0" w:color="auto"/>
+        <w:insideV w:val="single" w:sz="4" w:space="0" w:color="auto"/>
+      </w:tblBorders>
+    </w:tblPr>
+  </w:style>
+  <w:style w:type="table" w:customStyle="1" w:styleId="PlainTable5">
+    <w:name w:val="Plain Table 5"/>
+    <w:basedOn w:val="TableNormal"/>
+    <w:uiPriority w:val="45"/>
+    <w:rsid w:val="00184634"/>
+    <w:pPr>
+      <w:spacing w:after="0" w:line="240" w:lineRule="auto"/>
+    </w:pPr>
+    <w:tblPr>
+      <w:tblStyleRowBandSize w:val="1"/>
+      <w:tblStyleColBandSize w:val="1"/>
+    </w:tblPr>
+    <w:tblStylePr w:type="firstRow">
+      <w:rPr>
+        <w:rFonts w:asciiTheme="majorHAnsi" w:eastAsiaTheme="majorEastAsia" w:hAnsiTheme="majorHAnsi" w:cstheme="majorBidi"/>
+        <w:i/>
+        <w:iCs/>
+        <w:sz w:val="26"/>
+      </w:rPr>
+      <w:tblPr/>
+      <w:tcPr>
+        <w:tcBorders>
+          <w:bottom w:val="single" w:sz="4" w:space="0" w:color="7F7F7F" w:themeColor="text1" w:themeTint="80"/>
+        </w:tcBorders>
+        <w:shd w:val="clear" w:color="auto" w:fill="FFFFFF" w:themeFill="background1"/>
+      </w:tcPr>
+    </w:tblStylePr>
+    <w:tblStylePr w:type="lastRow">
+      <w:rPr>
+        <w:rFonts w:asciiTheme="majorHAnsi" w:eastAsiaTheme="majorEastAsia" w:hAnsiTheme="majorHAnsi" w:cstheme="majorBidi"/>
+        <w:i/>
+        <w:iCs/>
+        <w:sz w:val="26"/>
+      </w:rPr>
+      <w:tblPr/>
+      <w:tcPr>
+        <w:tcBorders>
+          <w:top w:val="single" w:sz="4" w:space="0" w:color="7F7F7F" w:themeColor="text1" w:themeTint="80"/>
+        </w:tcBorders>
+        <w:shd w:val="clear" w:color="auto" w:fill="FFFFFF" w:themeFill="background1"/>
+      </w:tcPr>
+    </w:tblStylePr>
+    <w:tblStylePr w:type="firstCol">
+      <w:pPr>
+        <w:jc w:val="right"/>
+      </w:pPr>
+      <w:rPr>
+        <w:rFonts w:asciiTheme="majorHAnsi" w:eastAsiaTheme="majorEastAsia" w:hAnsiTheme="majorHAnsi" w:cstheme="majorBidi"/>
+        <w:i/>
+        <w:iCs/>
+        <w:sz w:val="26"/>
+      </w:rPr>
+      <w:tblPr/>
+      <w:tcPr>
+        <w:tcBorders>
+          <w:right w:val="single" w:sz="4" w:space="0" w:color="7F7F7F" w:themeColor="text1" w:themeTint="80"/>
+        </w:tcBorders>
+        <w:shd w:val="clear" w:color="auto" w:fill="FFFFFF" w:themeFill="background1"/>
+      </w:tcPr>
+    </w:tblStylePr>
+    <w:tblStylePr w:type="lastCol">
+      <w:rPr>
+        <w:rFonts w:asciiTheme="majorHAnsi" w:eastAsiaTheme="majorEastAsia" w:hAnsiTheme="majorHAnsi" w:cstheme="majorBidi"/>
+        <w:i/>
+        <w:iCs/>
+        <w:sz w:val="26"/>
+      </w:rPr>
+      <w:tblPr/>
+      <w:tcPr>
+        <w:tcBorders>
+          <w:left w:val="single" w:sz="4" w:space="0" w:color="7F7F7F" w:themeColor="text1" w:themeTint="80"/>
+        </w:tcBorders>
+        <w:shd w:val="clear" w:color="auto" w:fill="FFFFFF" w:themeFill="background1"/>
+      </w:tcPr>
+    </w:tblStylePr>
+    <w:tblStylePr w:type="band1Vert">
+      <w:tblPr/>
+      <w:tcPr>
+        <w:shd w:val="clear" w:color="auto" w:fill="F2F2F2" w:themeFill="background1" w:themeFillShade="F2"/>
+      </w:tcPr>
+    </w:tblStylePr>
+    <w:tblStylePr w:type="band1Horz">
+      <w:tblPr/>
+      <w:tcPr>
+        <w:shd w:val="clear" w:color="auto" w:fill="F2F2F2" w:themeFill="background1" w:themeFillShade="F2"/>
+      </w:tcPr>
+    </w:tblStylePr>
+    <w:tblStylePr w:type="neCell">
+      <w:tblPr/>
+      <w:tcPr>
+        <w:tcBorders>
+          <w:left w:val="nil"/>
+        </w:tcBorders>
+      </w:tcPr>
+    </w:tblStylePr>
+    <w:tblStylePr w:type="nwCell">
+      <w:tblPr/>
+      <w:tcPr>
+        <w:tcBorders>
+          <w:right w:val="nil"/>
+        </w:tcBorders>
+      </w:tcPr>
+    </w:tblStylePr>
+    <w:tblStylePr w:type="seCell">
+      <w:tblPr/>
+      <w:tcPr>
+        <w:tcBorders>
+          <w:left w:val="nil"/>
+        </w:tcBorders>
+      </w:tcPr>
+    </w:tblStylePr>
+    <w:tblStylePr w:type="swCell">
+      <w:tblPr/>
+      <w:tcPr>
+        <w:tcBorders>
+          <w:right w:val="nil"/>
+        </w:tcBorders>
+      </w:tcPr>
+    </w:tblStylePr>
+  </w:style>
+  <w:style w:type="paragraph" w:styleId="BalloonText">
+    <w:name w:val="Balloon Text"/>
+    <w:basedOn w:val="Normal"/>
+    <w:link w:val="BalloonTextChar"/>
+    <w:uiPriority w:val="99"/>
+    <w:semiHidden/>
+    <w:unhideWhenUsed/>
+    <w:rsid w:val="001E272E"/>
+    <w:pPr>
+      <w:spacing w:after="0" w:line="240" w:lineRule="auto"/>
+    </w:pPr>
+    <w:rPr>
+      <w:rFonts w:ascii="Tahoma" w:hAnsi="Tahoma" w:cs="Tahoma"/>
+      <w:sz w:val="16"/>
+      <w:szCs w:val="16"/>
+    </w:rPr>
+  </w:style>
+  <w:style w:type="character" w:customStyle="1" w:styleId="BalloonTextChar">
+    <w:name w:val="Balloon Text Char"/>
+    <w:basedOn w:val="DefaultParagraphFont"/>
+    <w:link w:val="BalloonText"/>
+    <w:uiPriority w:val="99"/>
+    <w:semiHidden/>
+    <w:rsid w:val="001E272E"/>
+    <w:rPr>
+      <w:rFonts w:ascii="Tahoma" w:hAnsi="Tahoma" w:cs="Tahoma"/>
+      <w:sz w:val="16"/>
+      <w:szCs w:val="16"/>
+      <w:lang w:val="nl-NL"/>
+    </w:rPr>
   </w:style>
 </w:styles>
 </file>
@@ -3074,7 +3559,7 @@
   <a:extraClrSchemeLst/>
   <a:extLst>
     <a:ext uri="{05A4C25C-085E-4340-85A3-A5531E510DB2}">
-      <thm15:themeFamily xmlns:thm15="http://schemas.microsoft.com/office/thememl/2012/main" name="Office Theme" id="{62F939B6-93AF-4DB8-9C6B-D6C7DFDC589F}" vid="{4A3C46E8-61CC-4603-A589-7422A47A8E4A}"/>
+      <thm15:themeFamily xmlns:thm15="http://schemas.microsoft.com/office/thememl/2012/main" xmlns="" name="Office Theme" id="{62F939B6-93AF-4DB8-9C6B-D6C7DFDC589F}" vid="{4A3C46E8-61CC-4603-A589-7422A47A8E4A}"/>
     </a:ext>
   </a:extLst>
 </a:theme>
@@ -3085,7 +3570,7 @@
 </file>
 
 <file path=customXml/itemProps1.xml><?xml version="1.0" encoding="utf-8"?>
-<ds:datastoreItem xmlns:ds="http://schemas.openxmlformats.org/officeDocument/2006/customXml" ds:itemID="{0F938ADD-7DD8-4C29-AFC7-A7B081AFC2E5}">
+<ds:datastoreItem xmlns:ds="http://schemas.openxmlformats.org/officeDocument/2006/customXml" ds:itemID="{31B93C29-1D33-4D38-AF36-E21BA4F185C9}">
   <ds:schemaRefs>
     <ds:schemaRef ds:uri="http://schemas.openxmlformats.org/officeDocument/2006/bibliography"/>
   </ds:schemaRefs>

</xml_diff>

<commit_message>
Changed template so the pl rating stays on one line.
</commit_message>
<xml_diff>
--- a/Applicatie Risicoanalyse/Resources/PerformanceLevelRiskPageTemplate.docx
+++ b/Applicatie Risicoanalyse/Resources/PerformanceLevelRiskPageTemplate.docx
@@ -87,7 +87,7 @@
               </wp:anchor>
             </w:drawing>
           </mc:Choice>
-          <mc:Fallback xmlns:w16se="http://schemas.microsoft.com/office/word/2015/wordml/symex" xmlns:w15="http://schemas.microsoft.com/office/word/2012/wordml" xmlns:cx2="http://schemas.microsoft.com/office/drawing/2015/10/21/chartex" xmlns:cx1="http://schemas.microsoft.com/office/drawing/2015/9/8/chartex" xmlns:cx="http://schemas.microsoft.com/office/drawing/2014/chartex">
+          <mc:Fallback xmlns:cx="http://schemas.microsoft.com/office/drawing/2014/chartex" xmlns:cx1="http://schemas.microsoft.com/office/drawing/2015/9/8/chartex" xmlns:cx2="http://schemas.microsoft.com/office/drawing/2015/10/21/chartex" xmlns:w15="http://schemas.microsoft.com/office/word/2012/wordml" xmlns:w16se="http://schemas.microsoft.com/office/word/2015/wordml/symex">
             <w:pict>
               <v:rect w14:anchorId="41E69D1D" id="Rechthoek 2" o:spid="_x0000_s1026" style="position:absolute;margin-left:1.65pt;margin-top:21.6pt;width:268.7pt;height:3.6pt;z-index:251660288;visibility:visible;mso-wrap-style:square;mso-width-percent:0;mso-height-percent:0;mso-wrap-distance-left:9pt;mso-wrap-distance-top:0;mso-wrap-distance-right:9pt;mso-wrap-distance-bottom:0;mso-position-horizontal:absolute;mso-position-horizontal-relative:text;mso-position-vertical:absolute;mso-position-vertical-relative:text;mso-width-percent:0;mso-height-percent:0;mso-width-relative:margin;mso-height-relative:margin;v-text-anchor:middle" o:gfxdata="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" fillcolor="#5b9bd5 [3204]" stroked="f" strokeweight="1pt"/>
             </w:pict>
@@ -163,27 +163,7 @@
           <w:sz w:val="32"/>
           <w:lang w:val="en-US"/>
         </w:rPr>
-        <w:t>&lt;</w:t>
-      </w:r>
-      <w:proofErr w:type="spellStart"/>
-      <w:r>
-        <w:rPr>
-          <w:rFonts w:ascii="Gotham Light" w:hAnsi="Gotham Light"/>
-          <w:b/>
-          <w:sz w:val="32"/>
-          <w:lang w:val="en-US"/>
-        </w:rPr>
-        <w:t>CustomerName</w:t>
-      </w:r>
-      <w:proofErr w:type="spellEnd"/>
-      <w:r>
-        <w:rPr>
-          <w:rFonts w:ascii="Gotham Light" w:hAnsi="Gotham Light"/>
-          <w:b/>
-          <w:sz w:val="32"/>
-          <w:lang w:val="en-US"/>
-        </w:rPr>
-        <w:t>&gt;</w:t>
+        <w:t>&lt;CustomerName&gt;</w:t>
       </w:r>
       <w:r>
         <w:rPr>
@@ -202,21 +182,12 @@
         </w:rPr>
         <w:t>&lt;</w:t>
       </w:r>
-      <w:proofErr w:type="spellStart"/>
       <w:r>
         <w:rPr>
           <w:rFonts w:ascii="Gotham Light" w:hAnsi="Gotham Light"/>
           <w:lang w:val="en-US"/>
         </w:rPr>
-        <w:t>MachineInfo</w:t>
-      </w:r>
-      <w:proofErr w:type="spellEnd"/>
-      <w:r>
-        <w:rPr>
-          <w:rFonts w:ascii="Gotham Light" w:hAnsi="Gotham Light"/>
-          <w:lang w:val="en-US"/>
-        </w:rPr>
-        <w:t>&gt;</w:t>
+        <w:t>MachineInfo&gt;</w:t>
       </w:r>
     </w:p>
     <w:p>
@@ -239,62 +210,15 @@
           <w:rFonts w:ascii="Gotham Light" w:hAnsi="Gotham Light"/>
           <w:lang w:val="en-US"/>
         </w:rPr>
-        <w:t>&lt;</w:t>
-      </w:r>
-      <w:proofErr w:type="spellStart"/>
+        <w:t>&lt;RiskGroup&gt;</w:t>
+      </w:r>
       <w:r>
         <w:rPr>
           <w:rFonts w:ascii="Gotham Light" w:hAnsi="Gotham Light"/>
           <w:lang w:val="en-US"/>
         </w:rPr>
-        <w:t>RiskGroup</w:t>
-      </w:r>
-      <w:proofErr w:type="spellEnd"/>
-      <w:r>
-        <w:rPr>
-          <w:rFonts w:ascii="Gotham Light" w:hAnsi="Gotham Light"/>
-          <w:lang w:val="en-US"/>
-        </w:rPr>
-        <w:t>&gt;</w:t>
-      </w:r>
-      <w:r>
-        <w:rPr>
-          <w:rFonts w:ascii="Gotham Light" w:hAnsi="Gotham Light"/>
-          <w:lang w:val="en-US"/>
-        </w:rPr>
-        <w:tab/>
-      </w:r>
-      <w:proofErr w:type="spellStart"/>
-      <w:r>
-        <w:rPr>
-          <w:rFonts w:ascii="Gotham Light" w:hAnsi="Gotham Light"/>
-          <w:lang w:val="en-US"/>
-        </w:rPr>
-        <w:t>RiskID</w:t>
-      </w:r>
-      <w:proofErr w:type="spellEnd"/>
-      <w:r>
-        <w:rPr>
-          <w:rFonts w:ascii="Gotham Light" w:hAnsi="Gotham Light"/>
-          <w:lang w:val="en-US"/>
-        </w:rPr>
-        <w:t>: &lt;</w:t>
-      </w:r>
-      <w:proofErr w:type="spellStart"/>
-      <w:r>
-        <w:rPr>
-          <w:rFonts w:ascii="Gotham Light" w:hAnsi="Gotham Light"/>
-          <w:lang w:val="en-US"/>
-        </w:rPr>
-        <w:t>RiskID</w:t>
-      </w:r>
-      <w:proofErr w:type="spellEnd"/>
-      <w:r>
-        <w:rPr>
-          <w:rFonts w:ascii="Gotham Light" w:hAnsi="Gotham Light"/>
-          <w:lang w:val="en-US"/>
-        </w:rPr>
-        <w:t>&gt;</w:t>
+        <w:tab/>
+        <w:t>RiskID: &lt;RiskID&gt;</w:t>
       </w:r>
     </w:p>
     <w:p>
@@ -325,27 +249,7 @@
           <w:sz w:val="28"/>
           <w:lang w:val="en-GB"/>
         </w:rPr>
-        <w:t>&lt;</w:t>
-      </w:r>
-      <w:proofErr w:type="spellStart"/>
-      <w:r>
-        <w:rPr>
-          <w:rFonts w:ascii="Gotham Light" w:hAnsi="Gotham Light"/>
-          <w:color w:val="FF0000"/>
-          <w:sz w:val="28"/>
-          <w:lang w:val="en-GB"/>
-        </w:rPr>
-        <w:t>BriefActionDescription</w:t>
-      </w:r>
-      <w:proofErr w:type="spellEnd"/>
-      <w:r>
-        <w:rPr>
-          <w:rFonts w:ascii="Gotham Light" w:hAnsi="Gotham Light"/>
-          <w:color w:val="FF0000"/>
-          <w:sz w:val="28"/>
-          <w:lang w:val="en-GB"/>
-        </w:rPr>
-        <w:t>&gt;</w:t>
+        <w:t>&lt;BriefActionDescription&gt;</w:t>
       </w:r>
     </w:p>
     <w:p>
@@ -448,7 +352,7 @@
               </wp:anchor>
             </w:drawing>
           </mc:Choice>
-          <mc:Fallback xmlns:w16se="http://schemas.microsoft.com/office/word/2015/wordml/symex" xmlns:w15="http://schemas.microsoft.com/office/word/2012/wordml" xmlns:cx2="http://schemas.microsoft.com/office/drawing/2015/10/21/chartex" xmlns:cx1="http://schemas.microsoft.com/office/drawing/2015/9/8/chartex" xmlns:cx="http://schemas.microsoft.com/office/drawing/2014/chartex">
+          <mc:Fallback xmlns:cx="http://schemas.microsoft.com/office/drawing/2014/chartex" xmlns:cx1="http://schemas.microsoft.com/office/drawing/2015/9/8/chartex" xmlns:cx2="http://schemas.microsoft.com/office/drawing/2015/10/21/chartex" xmlns:w15="http://schemas.microsoft.com/office/word/2012/wordml" xmlns:w16se="http://schemas.microsoft.com/office/word/2015/wordml/symex">
             <w:pict>
               <v:rect w14:anchorId="78500444" id="Rechthoek 1" o:spid="_x0000_s1026" style="position:absolute;margin-left:-2.05pt;margin-top:15.95pt;width:3.75pt;height:129pt;z-index:251661312;visibility:visible;mso-wrap-style:square;mso-width-percent:0;mso-height-percent:0;mso-wrap-distance-left:9pt;mso-wrap-distance-top:0;mso-wrap-distance-right:9pt;mso-wrap-distance-bottom:0;mso-position-horizontal:absolute;mso-position-horizontal-relative:text;mso-position-vertical:absolute;mso-position-vertical-relative:text;mso-width-percent:0;mso-height-percent:0;mso-width-relative:margin;mso-height-relative:margin;v-text-anchor:middle" o:gfxdata="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" fillcolor="#5b9bd5 [3204]" stroked="f" strokeweight="1pt"/>
             </w:pict>
@@ -807,27 +711,7 @@
           <w:sz w:val="18"/>
           <w:lang w:val="en-GB"/>
         </w:rPr>
-        <w:t>&lt;</w:t>
-      </w:r>
-      <w:proofErr w:type="spellStart"/>
-      <w:r>
-        <w:rPr>
-          <w:rFonts w:ascii="Gotham Light" w:hAnsi="Gotham Light"/>
-          <w:i/>
-          <w:sz w:val="18"/>
-          <w:lang w:val="en-GB"/>
-        </w:rPr>
-        <w:t>ActionEvent</w:t>
-      </w:r>
-      <w:proofErr w:type="spellEnd"/>
-      <w:r>
-        <w:rPr>
-          <w:rFonts w:ascii="Gotham Light" w:hAnsi="Gotham Light"/>
-          <w:i/>
-          <w:sz w:val="18"/>
-          <w:lang w:val="en-GB"/>
-        </w:rPr>
-        <w:t>&gt;</w:t>
+        <w:t>&lt;ActionEvent&gt;</w:t>
       </w:r>
     </w:p>
     <w:p>
@@ -917,27 +801,7 @@
           <w:sz w:val="18"/>
           <w:lang w:val="en-GB"/>
         </w:rPr>
-        <w:t>&lt;</w:t>
-      </w:r>
-      <w:proofErr w:type="spellStart"/>
-      <w:r>
-        <w:rPr>
-          <w:rFonts w:ascii="Gotham Light" w:hAnsi="Gotham Light"/>
-          <w:i/>
-          <w:sz w:val="18"/>
-          <w:lang w:val="en-GB"/>
-        </w:rPr>
-        <w:t>HazardSource</w:t>
-      </w:r>
-      <w:proofErr w:type="spellEnd"/>
-      <w:r>
-        <w:rPr>
-          <w:rFonts w:ascii="Gotham Light" w:hAnsi="Gotham Light"/>
-          <w:i/>
-          <w:sz w:val="18"/>
-          <w:lang w:val="en-GB"/>
-        </w:rPr>
-        <w:t>&gt;</w:t>
+        <w:t>&lt;HazardSource&gt;</w:t>
       </w:r>
       <w:r>
         <w:rPr>
@@ -1127,7 +991,7 @@
               </wp:anchor>
             </w:drawing>
           </mc:Choice>
-          <mc:Fallback xmlns:w16se="http://schemas.microsoft.com/office/word/2015/wordml/symex" xmlns:w15="http://schemas.microsoft.com/office/word/2012/wordml" xmlns:cx2="http://schemas.microsoft.com/office/drawing/2015/10/21/chartex" xmlns:cx1="http://schemas.microsoft.com/office/drawing/2015/9/8/chartex" xmlns:cx="http://schemas.microsoft.com/office/drawing/2014/chartex">
+          <mc:Fallback xmlns:cx="http://schemas.microsoft.com/office/drawing/2014/chartex" xmlns:cx1="http://schemas.microsoft.com/office/drawing/2015/9/8/chartex" xmlns:cx2="http://schemas.microsoft.com/office/drawing/2015/10/21/chartex" xmlns:w15="http://schemas.microsoft.com/office/word/2012/wordml" xmlns:w16se="http://schemas.microsoft.com/office/word/2015/wordml/symex">
             <w:pict>
               <v:rect w14:anchorId="0863FAA7" id="Rechthoek 3" o:spid="_x0000_s1026" style="position:absolute;margin-left:-1.9pt;margin-top:16.15pt;width:3.6pt;height:68.45pt;z-index:251663360;visibility:visible;mso-wrap-style:square;mso-width-percent:0;mso-height-percent:0;mso-wrap-distance-left:9pt;mso-wrap-distance-top:0;mso-wrap-distance-right:9pt;mso-wrap-distance-bottom:0;mso-position-horizontal:absolute;mso-position-horizontal-relative:text;mso-position-vertical:absolute;mso-position-vertical-relative:text;mso-width-percent:0;mso-height-percent:0;mso-width-relative:margin;mso-height-relative:margin;v-text-anchor:middle" o:gfxdata="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" fillcolor="#5b9bd5 [3204]" stroked="f" strokeweight="1pt"/>
             </w:pict>
@@ -1273,27 +1137,7 @@
           <w:sz w:val="18"/>
           <w:lang w:val="en-GB"/>
         </w:rPr>
-        <w:t>&lt;</w:t>
-      </w:r>
-      <w:proofErr w:type="spellStart"/>
-      <w:r>
-        <w:rPr>
-          <w:rFonts w:ascii="Gotham Light" w:hAnsi="Gotham Light"/>
-          <w:i/>
-          <w:sz w:val="18"/>
-          <w:lang w:val="en-GB"/>
-        </w:rPr>
-        <w:t>RiskReductionInfo</w:t>
-      </w:r>
-      <w:proofErr w:type="spellEnd"/>
-      <w:r>
-        <w:rPr>
-          <w:rFonts w:ascii="Gotham Light" w:hAnsi="Gotham Light"/>
-          <w:i/>
-          <w:sz w:val="18"/>
-          <w:lang w:val="en-GB"/>
-        </w:rPr>
-        <w:t>&gt;</w:t>
+        <w:t>&lt;RiskReductionInfo&gt;</w:t>
       </w:r>
     </w:p>
     <w:p>
@@ -1407,7 +1251,7 @@
               </wp:anchor>
             </w:drawing>
           </mc:Choice>
-          <mc:Fallback xmlns:w16se="http://schemas.microsoft.com/office/word/2015/wordml/symex" xmlns:w15="http://schemas.microsoft.com/office/word/2012/wordml" xmlns:cx2="http://schemas.microsoft.com/office/drawing/2015/10/21/chartex" xmlns:cx1="http://schemas.microsoft.com/office/drawing/2015/9/8/chartex" xmlns:cx="http://schemas.microsoft.com/office/drawing/2014/chartex">
+          <mc:Fallback xmlns:cx="http://schemas.microsoft.com/office/drawing/2014/chartex" xmlns:cx1="http://schemas.microsoft.com/office/drawing/2015/9/8/chartex" xmlns:cx2="http://schemas.microsoft.com/office/drawing/2015/10/21/chartex" xmlns:w15="http://schemas.microsoft.com/office/word/2012/wordml" xmlns:w16se="http://schemas.microsoft.com/office/word/2015/wordml/symex">
             <w:pict>
               <v:rect w14:anchorId="753EF602" id="Rechthoek 4" o:spid="_x0000_s1026" style="position:absolute;margin-left:-2.05pt;margin-top:17.3pt;width:3.75pt;height:67.5pt;z-index:251665408;visibility:visible;mso-wrap-style:square;mso-width-percent:0;mso-height-percent:0;mso-wrap-distance-left:9pt;mso-wrap-distance-top:0;mso-wrap-distance-right:9pt;mso-wrap-distance-bottom:0;mso-position-horizontal:absolute;mso-position-horizontal-relative:text;mso-position-vertical:absolute;mso-position-vertical-relative:text;mso-width-percent:0;mso-height-percent:0;mso-width-relative:margin;mso-height-relative:margin;v-text-anchor:middle" o:gfxdata="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" fillcolor="#5b9bd5 [3204]" stroked="f" strokeweight="1pt"/>
             </w:pict>
@@ -1610,27 +1454,7 @@
           <w:sz w:val="18"/>
           <w:lang w:val="en-GB"/>
         </w:rPr>
-        <w:t>&lt;</w:t>
-      </w:r>
-      <w:proofErr w:type="spellStart"/>
-      <w:r>
-        <w:rPr>
-          <w:rFonts w:ascii="Gotham Light" w:hAnsi="Gotham Light"/>
-          <w:i/>
-          <w:sz w:val="18"/>
-          <w:lang w:val="en-GB"/>
-        </w:rPr>
-        <w:t>MinimalAdditionInfo</w:t>
-      </w:r>
-      <w:proofErr w:type="spellEnd"/>
-      <w:r>
-        <w:rPr>
-          <w:rFonts w:ascii="Gotham Light" w:hAnsi="Gotham Light"/>
-          <w:i/>
-          <w:sz w:val="18"/>
-          <w:lang w:val="en-GB"/>
-        </w:rPr>
-        <w:t>&gt;</w:t>
+        <w:t>&lt;MinimalAdditionInfo&gt;</w:t>
       </w:r>
     </w:p>
     <w:p>
@@ -1745,7 +1569,7 @@
               </wp:anchor>
             </w:drawing>
           </mc:Choice>
-          <mc:Fallback xmlns:w16se="http://schemas.microsoft.com/office/word/2015/wordml/symex" xmlns:w15="http://schemas.microsoft.com/office/word/2012/wordml" xmlns:cx2="http://schemas.microsoft.com/office/drawing/2015/10/21/chartex" xmlns:cx1="http://schemas.microsoft.com/office/drawing/2015/9/8/chartex" xmlns:cx="http://schemas.microsoft.com/office/drawing/2014/chartex">
+          <mc:Fallback xmlns:cx="http://schemas.microsoft.com/office/drawing/2014/chartex" xmlns:cx1="http://schemas.microsoft.com/office/drawing/2015/9/8/chartex" xmlns:cx2="http://schemas.microsoft.com/office/drawing/2015/10/21/chartex" xmlns:w15="http://schemas.microsoft.com/office/word/2012/wordml" xmlns:w16se="http://schemas.microsoft.com/office/word/2015/wordml/symex">
             <w:pict>
               <v:rect w14:anchorId="357B46F0" id="Rechthoek 5" o:spid="_x0000_s1026" style="position:absolute;margin-left:-2.05pt;margin-top:17.3pt;width:3.75pt;height:67.5pt;z-index:251667456;visibility:visible;mso-wrap-style:square;mso-width-percent:0;mso-height-percent:0;mso-wrap-distance-left:9pt;mso-wrap-distance-top:0;mso-wrap-distance-right:9pt;mso-wrap-distance-bottom:0;mso-position-horizontal:absolute;mso-position-horizontal-relative:text;mso-position-vertical:absolute;mso-position-vertical-relative:text;mso-width-percent:0;mso-height-percent:0;mso-width-relative:margin;mso-height-relative:margin;v-text-anchor:middle" o:gfxdata="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" fillcolor="#5b9bd5 [3204]" stroked="f" strokeweight="1pt"/>
             </w:pict>
@@ -1847,7 +1671,6 @@
         </w:rPr>
         <w:tab/>
       </w:r>
-      <w:proofErr w:type="spellStart"/>
       <w:r>
         <w:rPr>
           <w:rFonts w:ascii="Gotham Light" w:hAnsi="Gotham Light"/>
@@ -1857,7 +1680,6 @@
         </w:rPr>
         <w:t>Risk</w:t>
       </w:r>
-      <w:proofErr w:type="spellEnd"/>
       <w:r>
         <w:rPr>
           <w:rFonts w:ascii="Gotham Light" w:hAnsi="Gotham Light"/>
@@ -1981,7 +1803,6 @@
         </w:rPr>
         <w:t>&lt;</w:t>
       </w:r>
-      <w:proofErr w:type="spellStart"/>
       <w:r>
         <w:rPr>
           <w:rFonts w:ascii="Gotham Light" w:hAnsi="Gotham Light"/>
@@ -1990,48 +1811,17 @@
           <w:szCs w:val="18"/>
           <w:lang w:val="en-GB"/>
         </w:rPr>
-        <w:t>SEWeightB</w:t>
-      </w:r>
-      <w:proofErr w:type="spellEnd"/>
-      <w:r>
-        <w:rPr>
-          <w:rFonts w:ascii="Gotham Light" w:hAnsi="Gotham Light"/>
-          <w:i/>
-          <w:sz w:val="18"/>
-          <w:szCs w:val="18"/>
-          <w:lang w:val="en-GB"/>
-        </w:rPr>
-        <w:t>&gt;</w:t>
-      </w:r>
-      <w:r>
-        <w:rPr>
-          <w:rFonts w:ascii="Gotham Light" w:hAnsi="Gotham Light"/>
-          <w:i/>
-          <w:sz w:val="18"/>
-          <w:lang w:val="en-GB"/>
-        </w:rPr>
-        <w:tab/>
-        <w:t>&lt;</w:t>
-      </w:r>
-      <w:proofErr w:type="spellStart"/>
-      <w:r>
-        <w:rPr>
-          <w:rFonts w:ascii="Gotham Light" w:hAnsi="Gotham Light"/>
-          <w:i/>
-          <w:sz w:val="18"/>
-          <w:lang w:val="en-GB"/>
-        </w:rPr>
-        <w:t>SEWeightPL</w:t>
-      </w:r>
-      <w:proofErr w:type="spellEnd"/>
-      <w:r>
-        <w:rPr>
-          <w:rFonts w:ascii="Gotham Light" w:hAnsi="Gotham Light"/>
-          <w:i/>
-          <w:sz w:val="18"/>
-          <w:lang w:val="en-GB"/>
-        </w:rPr>
-        <w:t>&gt;</w:t>
+        <w:t>SEWeightB&gt;</w:t>
+      </w:r>
+      <w:r>
+        <w:rPr>
+          <w:rFonts w:ascii="Gotham Light" w:hAnsi="Gotham Light"/>
+          <w:i/>
+          <w:sz w:val="18"/>
+          <w:lang w:val="en-GB"/>
+        </w:rPr>
+        <w:tab/>
+        <w:t>&lt;SEWeightPL&gt;</w:t>
       </w:r>
     </w:p>
     <w:p>
@@ -2088,9 +1878,8 @@
           <w:szCs w:val="18"/>
           <w:lang w:val="en-GB"/>
         </w:rPr>
-        <w:t>&lt;</w:t>
-      </w:r>
-      <w:proofErr w:type="spellStart"/>
+        <w:t>&lt;FRWeightB&gt;</w:t>
+      </w:r>
       <w:r>
         <w:rPr>
           <w:rFonts w:ascii="Gotham Light" w:hAnsi="Gotham Light"/>
@@ -2099,58 +1888,26 @@
           <w:szCs w:val="18"/>
           <w:lang w:val="en-GB"/>
         </w:rPr>
-        <w:t>FR</w:t>
-      </w:r>
-      <w:r>
-        <w:rPr>
-          <w:rFonts w:ascii="Gotham Light" w:hAnsi="Gotham Light"/>
-          <w:i/>
-          <w:sz w:val="18"/>
-          <w:szCs w:val="18"/>
-          <w:lang w:val="en-GB"/>
-        </w:rPr>
-        <w:t>WeightB</w:t>
-      </w:r>
-      <w:proofErr w:type="spellEnd"/>
-      <w:r>
-        <w:rPr>
-          <w:rFonts w:ascii="Gotham Light" w:hAnsi="Gotham Light"/>
-          <w:i/>
-          <w:sz w:val="18"/>
-          <w:szCs w:val="18"/>
-          <w:lang w:val="en-GB"/>
-        </w:rPr>
-        <w:t>&gt;</w:t>
-      </w:r>
-      <w:r>
-        <w:rPr>
-          <w:rFonts w:ascii="Gotham Light" w:hAnsi="Gotham Light"/>
-          <w:i/>
-          <w:sz w:val="18"/>
-          <w:lang w:val="en-GB"/>
-        </w:rPr>
-        <w:tab/>
-      </w:r>
-      <w:r>
-        <w:rPr>
-          <w:rFonts w:ascii="Gotham Light" w:hAnsi="Gotham Light"/>
-          <w:i/>
-          <w:sz w:val="18"/>
-          <w:lang w:val="en-GB"/>
-        </w:rPr>
-        <w:t>&lt;</w:t>
-      </w:r>
-      <w:proofErr w:type="spellStart"/>
-      <w:r>
-        <w:rPr>
-          <w:rFonts w:ascii="Gotham Light" w:hAnsi="Gotham Light"/>
-          <w:i/>
-          <w:sz w:val="18"/>
-          <w:lang w:val="en-GB"/>
-        </w:rPr>
-        <w:t>FRWeightPL</w:t>
-      </w:r>
-      <w:proofErr w:type="spellEnd"/>
+        <w:tab/>
+      </w:r>
+      <w:r>
+        <w:rPr>
+          <w:rFonts w:ascii="Gotham Light" w:hAnsi="Gotham Light"/>
+          <w:i/>
+          <w:sz w:val="18"/>
+          <w:lang w:val="en-GB"/>
+        </w:rPr>
+        <w:tab/>
+      </w:r>
+      <w:r>
+        <w:rPr>
+          <w:rFonts w:ascii="Gotham Light" w:hAnsi="Gotham Light"/>
+          <w:i/>
+          <w:sz w:val="18"/>
+          <w:lang w:val="en-GB"/>
+        </w:rPr>
+        <w:t>&lt;FRWeightPL</w:t>
+      </w:r>
       <w:r>
         <w:rPr>
           <w:rFonts w:ascii="Gotham Light" w:hAnsi="Gotham Light"/>
@@ -2207,45 +1964,14 @@
           <w:szCs w:val="18"/>
           <w:lang w:val="en-GB"/>
         </w:rPr>
-        <w:t>&lt;</w:t>
-      </w:r>
-      <w:proofErr w:type="spellStart"/>
+        <w:t>&lt;AVWeightB&gt;</w:t>
+      </w:r>
       <w:r>
         <w:rPr>
           <w:rFonts w:ascii="Gotham Light" w:hAnsi="Gotham Light"/>
           <w:i/>
           <w:sz w:val="18"/>
           <w:szCs w:val="18"/>
-          <w:lang w:val="en-GB"/>
-        </w:rPr>
-        <w:t>AV</w:t>
-      </w:r>
-      <w:r>
-        <w:rPr>
-          <w:rFonts w:ascii="Gotham Light" w:hAnsi="Gotham Light"/>
-          <w:i/>
-          <w:sz w:val="18"/>
-          <w:szCs w:val="18"/>
-          <w:lang w:val="en-GB"/>
-        </w:rPr>
-        <w:t>WeightB</w:t>
-      </w:r>
-      <w:proofErr w:type="spellEnd"/>
-      <w:r>
-        <w:rPr>
-          <w:rFonts w:ascii="Gotham Light" w:hAnsi="Gotham Light"/>
-          <w:i/>
-          <w:sz w:val="18"/>
-          <w:szCs w:val="18"/>
-          <w:lang w:val="en-GB"/>
-        </w:rPr>
-        <w:t>&gt;</w:t>
-      </w:r>
-      <w:r>
-        <w:rPr>
-          <w:rFonts w:ascii="Gotham Light" w:hAnsi="Gotham Light"/>
-          <w:i/>
-          <w:sz w:val="18"/>
           <w:lang w:val="en-GB"/>
         </w:rPr>
         <w:tab/>
@@ -2257,6 +1983,15 @@
           <w:rFonts w:ascii="Gotham Light" w:hAnsi="Gotham Light"/>
           <w:i/>
           <w:sz w:val="18"/>
+          <w:lang w:val="en-GB"/>
+        </w:rPr>
+        <w:tab/>
+      </w:r>
+      <w:r>
+        <w:rPr>
+          <w:rFonts w:ascii="Gotham Light" w:hAnsi="Gotham Light"/>
+          <w:i/>
+          <w:sz w:val="18"/>
           <w:szCs w:val="18"/>
           <w:lang w:val="en-GB"/>
         </w:rPr>
@@ -2272,7 +2007,6 @@
         </w:rPr>
         <w:t>&lt;</w:t>
       </w:r>
-      <w:proofErr w:type="spellStart"/>
       <w:r>
         <w:rPr>
           <w:rFonts w:ascii="Gotham Light" w:hAnsi="Gotham Light"/>
@@ -2282,7 +2016,6 @@
         </w:rPr>
         <w:t>AVWeightPL</w:t>
       </w:r>
-      <w:proofErr w:type="spellEnd"/>
       <w:r>
         <w:rPr>
           <w:rFonts w:ascii="Gotham Light" w:hAnsi="Gotham Light"/>
@@ -2352,25 +2085,7 @@
           <w:b/>
           <w:lang w:val="en-GB"/>
         </w:rPr>
-        <w:t>(</w:t>
-      </w:r>
-      <w:proofErr w:type="spellStart"/>
-      <w:r>
-        <w:rPr>
-          <w:rFonts w:ascii="Gotham Light" w:hAnsi="Gotham Light"/>
-          <w:b/>
-          <w:lang w:val="en-GB"/>
-        </w:rPr>
-        <w:t>PLr</w:t>
-      </w:r>
-      <w:proofErr w:type="spellEnd"/>
-      <w:r>
-        <w:rPr>
-          <w:rFonts w:ascii="Gotham Light" w:hAnsi="Gotham Light"/>
-          <w:b/>
-          <w:lang w:val="en-GB"/>
-        </w:rPr>
-        <w:t>)</w:t>
+        <w:t>(PLr)</w:t>
       </w:r>
       <w:r>
         <w:rPr>
@@ -2397,7 +2112,6 @@
         </w:rPr>
         <w:t>&lt;</w:t>
       </w:r>
-      <w:proofErr w:type="spellStart"/>
       <w:r>
         <w:rPr>
           <w:rFonts w:ascii="Gotham Light" w:hAnsi="Gotham Light"/>
@@ -2407,7 +2121,6 @@
         </w:rPr>
         <w:t>PerformanceLevel</w:t>
       </w:r>
-      <w:proofErr w:type="spellEnd"/>
       <w:r>
         <w:rPr>
           <w:rFonts w:ascii="Gotham Light" w:hAnsi="Gotham Light"/>
@@ -3559,7 +3272,7 @@
   <a:extraClrSchemeLst/>
   <a:extLst>
     <a:ext uri="{05A4C25C-085E-4340-85A3-A5531E510DB2}">
-      <thm15:themeFamily xmlns:thm15="http://schemas.microsoft.com/office/thememl/2012/main" xmlns="" name="Office Theme" id="{62F939B6-93AF-4DB8-9C6B-D6C7DFDC589F}" vid="{4A3C46E8-61CC-4603-A589-7422A47A8E4A}"/>
+      <thm15:themeFamily xmlns="" xmlns:thm15="http://schemas.microsoft.com/office/thememl/2012/main" name="Office Theme" id="{62F939B6-93AF-4DB8-9C6B-D6C7DFDC589F}" vid="{4A3C46E8-61CC-4603-A589-7422A47A8E4A}"/>
     </a:ext>
   </a:extLst>
 </a:theme>
@@ -3570,7 +3283,7 @@
 </file>
 
 <file path=customXml/itemProps1.xml><?xml version="1.0" encoding="utf-8"?>
-<ds:datastoreItem xmlns:ds="http://schemas.openxmlformats.org/officeDocument/2006/customXml" ds:itemID="{31B93C29-1D33-4D38-AF36-E21BA4F185C9}">
+<ds:datastoreItem xmlns:ds="http://schemas.openxmlformats.org/officeDocument/2006/customXml" ds:itemID="{35ADE93A-7E07-4799-B4FB-DEE74DE27E57}">
   <ds:schemaRefs>
     <ds:schemaRef ds:uri="http://schemas.openxmlformats.org/officeDocument/2006/bibliography"/>
   </ds:schemaRefs>

</xml_diff>